<commit_message>
Completed questions walk through
Next step:
Write how CIRC appleis
</commit_message>
<xml_diff>
--- a/Documentation/Report-Word.docx
+++ b/Documentation/Report-Word.docx
@@ -474,11 +474,9 @@
       <w:r>
         <w:t xml:space="preserve"> (</w:t>
       </w:r>
-      <w:proofErr w:type="spellStart"/>
       <w:r>
         <w:t>bstoll,btun,splunk_access,web_admin</w:t>
       </w:r>
-      <w:proofErr w:type="spellEnd"/>
       <w:r>
         <w:t>)</w:t>
       </w:r>
@@ -618,7 +616,25 @@
         <w:t xml:space="preserve"> </w:t>
       </w:r>
       <w:r>
-        <w:t>to identify all logs with MFA when AWS API activity occurred. Fig 2 and Fig 3 show 2,155 events with MFA disabled and 0 with it enabled. Indicating its disabled for all events.</w:t>
+        <w:t xml:space="preserve">to identify all logs with MFA when AWS API activity occurred. Fig 2 and Fig 3 show 2,155 events with MFA </w:t>
+      </w:r>
+      <w:r>
+        <w:t xml:space="preserve">being false meaning </w:t>
+      </w:r>
+      <w:r>
+        <w:t>disabled and 0 with it enabled</w:t>
+      </w:r>
+      <w:r>
+        <w:t xml:space="preserve"> indicated by it not being represented in the database</w:t>
+      </w:r>
+      <w:r>
+        <w:t>. Indicating its disabled for all events</w:t>
+      </w:r>
+      <w:r>
+        <w:t xml:space="preserve"> in this logged dataset</w:t>
+      </w:r>
+      <w:r>
+        <w:t>.</w:t>
       </w:r>
     </w:p>
     <w:p>
@@ -903,11 +919,9 @@
       <w:r>
         <w:t>“</w:t>
       </w:r>
-      <w:proofErr w:type="spellStart"/>
       <w:r>
         <w:t>frothlywebcode</w:t>
       </w:r>
-      <w:proofErr w:type="spellEnd"/>
       <w:r>
         <w:t xml:space="preserve">” (fig 7) </w:t>
       </w:r>
@@ -948,10 +962,7 @@
         <w:t>01 on 20/08/18</w:t>
       </w:r>
       <w:r>
-        <w:t xml:space="preserve"> </w:t>
-      </w:r>
-      <w:r>
-        <w:t>(fig 5)</w:t>
+        <w:t xml:space="preserve"> (fig 5)</w:t>
       </w:r>
       <w:r>
         <w:t>. This allowed anybody to read this bucket and modify it</w:t>
@@ -974,13 +985,36 @@
     </w:p>
     <w:p>
       <w:r>
-        <w:lastRenderedPageBreak/>
-        <w:t>This then resulted in an unknown user to identify this vulnerability by 14:02 20/08/18 and uploading a txt file called OPEN_BUCKET_PLEASE_FIX.txt</w:t>
-      </w:r>
+        <w:t xml:space="preserve">This then resulted in an </w:t>
+      </w:r>
+      <w:r>
+        <w:t>unauthorised</w:t>
+      </w:r>
+      <w:r>
+        <w:t xml:space="preserve"> user </w:t>
+      </w:r>
+      <w:r>
+        <w:t>identifying</w:t>
+      </w:r>
+      <w:r>
+        <w:t xml:space="preserve"> this vulnerability </w:t>
+      </w:r>
+      <w:r>
+        <w:t xml:space="preserve">and uploading an unauthorised file OPEN_BUCKET_PLEASE_FIX.txt  at </w:t>
+      </w:r>
+      <w:r>
+        <w:t>14:02 20/08/18</w:t>
+      </w:r>
+      <w:r>
+        <w:t xml:space="preserve"> to the bucket.</w:t>
+      </w:r>
+    </w:p>
+    <w:p>
       <w:r>
         <w:rPr>
           <w:noProof/>
         </w:rPr>
+        <w:lastRenderedPageBreak/>
         <w:drawing>
           <wp:inline distT="0" distB="0" distL="0" distR="0" wp14:anchorId="6BF1ECED" wp14:editId="6A3879B7">
             <wp:extent cx="5727700" cy="3217545"/>
@@ -1173,7 +1207,7 @@
           <w:noProof/>
         </w:rPr>
         <w:drawing>
-          <wp:inline distT="0" distB="0" distL="0" distR="0" wp14:anchorId="0A218E27" wp14:editId="79BEBA23">
+          <wp:inline distT="0" distB="0" distL="0" distR="0" wp14:anchorId="0A218E27" wp14:editId="1EAB8D04">
             <wp:extent cx="5790476" cy="388189"/>
             <wp:effectExtent l="0" t="0" r="1270" b="0"/>
             <wp:docPr id="742681096" name="Picture 11" descr="A screenshot of a computer&#10;&#10;AI-generated content may be incorrect."/>
@@ -1235,17 +1269,341 @@
     <w:p/>
     <w:p>
       <w:r>
-        <w:t xml:space="preserve">Lastly I analysed the user BSTOL the type of user and his </w:t>
+        <w:t>Lastly,</w:t>
+      </w:r>
+      <w:r>
+        <w:t xml:space="preserve"> I analysed the user BSTO</w:t>
+      </w:r>
+      <w:r>
+        <w:t>LL</w:t>
+      </w:r>
+      <w:r>
+        <w:t xml:space="preserve"> the type of user and his </w:t>
       </w:r>
       <w:r>
         <w:t>endpoint</w:t>
       </w:r>
+      <w:r>
+        <w:t>. This is to better identify why this user has elevated permissions without restrictions enabling this vulnerability. Searching " ‘sourcetype=winhostmon’ OS” this allowed me to identify two varieties of OS Windows 10 Pro and Enterprise</w:t>
+      </w:r>
+      <w:r>
+        <w:t xml:space="preserve"> (Fig 9)</w:t>
+      </w:r>
+      <w:r>
+        <w:t>. By Isolating only events from devices using Windows 10 Enterprise</w:t>
+      </w:r>
+      <w:r>
+        <w:t>;</w:t>
+      </w:r>
+      <w:r>
+        <w:t xml:space="preserve"> BSTOL</w:t>
+      </w:r>
+      <w:r>
+        <w:t>L</w:t>
+      </w:r>
+      <w:r>
+        <w:t xml:space="preserve">-L was the only host as seen in the filters and search </w:t>
+      </w:r>
+      <w:r>
+        <w:t>(Figs 10)</w:t>
+      </w:r>
+      <w:r>
+        <w:t xml:space="preserve"> no other host used it.</w:t>
+      </w:r>
+      <w:r>
+        <w:t xml:space="preserve"> </w:t>
+      </w:r>
+      <w:r>
+        <w:t xml:space="preserve">With this information I </w:t>
+      </w:r>
+      <w:r>
+        <w:t xml:space="preserve">assumed this is the local name for his endpoint and identified </w:t>
+      </w:r>
+      <w:r>
+        <w:t>his FQDN (</w:t>
+      </w:r>
+      <w:r>
+        <w:t>Fully Qualified Domain Name</w:t>
+      </w:r>
+      <w:r>
+        <w:t>) by searching BSTOL-L</w:t>
+      </w:r>
+      <w:r>
+        <w:t xml:space="preserve"> in SPL</w:t>
+      </w:r>
+      <w:r>
+        <w:t xml:space="preserve">, this Identified it as </w:t>
+      </w:r>
+      <w:r>
+        <w:t>BSTOLL-L.froth.ly</w:t>
+      </w:r>
+      <w:r>
+        <w:t xml:space="preserve"> (Fig 8</w:t>
+      </w:r>
+      <w:r>
+        <w:t>). This</w:t>
+      </w:r>
+      <w:r>
+        <w:t xml:space="preserve"> could have been inferred by all other FQDN</w:t>
+      </w:r>
+      <w:r>
+        <w:t xml:space="preserve"> in this network</w:t>
+      </w:r>
+      <w:r>
+        <w:t xml:space="preserve"> following the same pattern</w:t>
+      </w:r>
+      <w:r>
+        <w:t xml:space="preserve"> “‘user’</w:t>
+      </w:r>
+      <w:r>
+        <w:t>.froth.ly</w:t>
+      </w:r>
+      <w:r>
+        <w:t>”</w:t>
+      </w:r>
+      <w:r>
+        <w:t>.</w:t>
+      </w:r>
+      <w:r>
+        <w:t xml:space="preserve"> </w:t>
+      </w:r>
+    </w:p>
+    <w:p/>
+    <w:p>
+      <w:r>
+        <w:rPr>
+          <w:noProof/>
+        </w:rPr>
+        <w:lastRenderedPageBreak/>
+        <w:drawing>
+          <wp:inline distT="0" distB="0" distL="0" distR="0" wp14:anchorId="1025EA23" wp14:editId="6C1135A3">
+            <wp:extent cx="5727700" cy="3217545"/>
+            <wp:effectExtent l="0" t="0" r="6350" b="1905"/>
+            <wp:docPr id="74673904" name="Picture 3" descr="A screenshot of a computer&#10;&#10;AI-generated content may be incorrect."/>
+            <wp:cNvGraphicFramePr>
+              <a:graphicFrameLocks xmlns:a="http://schemas.openxmlformats.org/drawingml/2006/main" noChangeAspect="1"/>
+            </wp:cNvGraphicFramePr>
+            <a:graphic xmlns:a="http://schemas.openxmlformats.org/drawingml/2006/main">
+              <a:graphicData uri="http://schemas.openxmlformats.org/drawingml/2006/picture">
+                <pic:pic xmlns:pic="http://schemas.openxmlformats.org/drawingml/2006/picture">
+                  <pic:nvPicPr>
+                    <pic:cNvPr id="74673904" name="Picture 3" descr="A screenshot of a computer&#10;&#10;AI-generated content may be incorrect."/>
+                    <pic:cNvPicPr>
+                      <a:picLocks noChangeAspect="1" noChangeArrowheads="1"/>
+                    </pic:cNvPicPr>
+                  </pic:nvPicPr>
+                  <pic:blipFill>
+                    <a:blip r:embed="rId12" cstate="print">
+                      <a:extLst>
+                        <a:ext uri="{28A0092B-C50C-407E-A947-70E740481C1C}">
+                          <a14:useLocalDpi xmlns:a14="http://schemas.microsoft.com/office/drawing/2010/main" val="0"/>
+                        </a:ext>
+                      </a:extLst>
+                    </a:blip>
+                    <a:srcRect/>
+                    <a:stretch>
+                      <a:fillRect/>
+                    </a:stretch>
+                  </pic:blipFill>
+                  <pic:spPr bwMode="auto">
+                    <a:xfrm>
+                      <a:off x="0" y="0"/>
+                      <a:ext cx="5727700" cy="3217545"/>
+                    </a:xfrm>
+                    <a:prstGeom prst="rect">
+                      <a:avLst/>
+                    </a:prstGeom>
+                    <a:noFill/>
+                    <a:ln>
+                      <a:noFill/>
+                    </a:ln>
+                  </pic:spPr>
+                </pic:pic>
+              </a:graphicData>
+            </a:graphic>
+          </wp:inline>
+        </w:drawing>
+      </w:r>
+    </w:p>
+    <w:p>
+      <w:r>
+        <w:t>Fig 8 – BSTOL FQDN</w:t>
+      </w:r>
+    </w:p>
+    <w:p>
       <w:r>
         <w:rPr>
           <w:noProof/>
         </w:rPr>
         <w:drawing>
-          <wp:inline distT="0" distB="0" distL="0" distR="0" wp14:anchorId="13BC1668" wp14:editId="23994BB1">
+          <wp:inline distT="0" distB="0" distL="0" distR="0" wp14:anchorId="1616E466" wp14:editId="7CBAA07B">
+            <wp:extent cx="5727700" cy="3217545"/>
+            <wp:effectExtent l="0" t="0" r="6350" b="1905"/>
+            <wp:docPr id="866037091" name="Picture 2"/>
+            <wp:cNvGraphicFramePr>
+              <a:graphicFrameLocks xmlns:a="http://schemas.openxmlformats.org/drawingml/2006/main" noChangeAspect="1"/>
+            </wp:cNvGraphicFramePr>
+            <a:graphic xmlns:a="http://schemas.openxmlformats.org/drawingml/2006/main">
+              <a:graphicData uri="http://schemas.openxmlformats.org/drawingml/2006/picture">
+                <pic:pic xmlns:pic="http://schemas.openxmlformats.org/drawingml/2006/picture">
+                  <pic:nvPicPr>
+                    <pic:cNvPr id="0" name="Picture 2"/>
+                    <pic:cNvPicPr>
+                      <a:picLocks noChangeAspect="1" noChangeArrowheads="1"/>
+                    </pic:cNvPicPr>
+                  </pic:nvPicPr>
+                  <pic:blipFill>
+                    <a:blip r:embed="rId13" cstate="print">
+                      <a:extLst>
+                        <a:ext uri="{28A0092B-C50C-407E-A947-70E740481C1C}">
+                          <a14:useLocalDpi xmlns:a14="http://schemas.microsoft.com/office/drawing/2010/main" val="0"/>
+                        </a:ext>
+                      </a:extLst>
+                    </a:blip>
+                    <a:srcRect/>
+                    <a:stretch>
+                      <a:fillRect/>
+                    </a:stretch>
+                  </pic:blipFill>
+                  <pic:spPr bwMode="auto">
+                    <a:xfrm>
+                      <a:off x="0" y="0"/>
+                      <a:ext cx="5727700" cy="3217545"/>
+                    </a:xfrm>
+                    <a:prstGeom prst="rect">
+                      <a:avLst/>
+                    </a:prstGeom>
+                    <a:noFill/>
+                    <a:ln>
+                      <a:noFill/>
+                    </a:ln>
+                  </pic:spPr>
+                </pic:pic>
+              </a:graphicData>
+            </a:graphic>
+          </wp:inline>
+        </w:drawing>
+      </w:r>
+    </w:p>
+    <w:p>
+      <w:r>
+        <w:lastRenderedPageBreak/>
+        <w:t xml:space="preserve">Fig </w:t>
+      </w:r>
+      <w:r>
+        <w:t>9 – OS</w:t>
+      </w:r>
+      <w:r>
+        <w:t xml:space="preserve"> types</w:t>
+      </w:r>
+      <w:r>
+        <w:drawing>
+          <wp:inline distT="0" distB="0" distL="0" distR="0" wp14:anchorId="27E69BC2" wp14:editId="3202207E">
+            <wp:extent cx="5731510" cy="3222625"/>
+            <wp:effectExtent l="0" t="0" r="2540" b="0"/>
+            <wp:docPr id="734366247" name="Picture 1" descr="A screenshot of a computer&#10;&#10;AI-generated content may be incorrect."/>
+            <wp:cNvGraphicFramePr>
+              <a:graphicFrameLocks xmlns:a="http://schemas.openxmlformats.org/drawingml/2006/main" noChangeAspect="1"/>
+            </wp:cNvGraphicFramePr>
+            <a:graphic xmlns:a="http://schemas.openxmlformats.org/drawingml/2006/main">
+              <a:graphicData uri="http://schemas.openxmlformats.org/drawingml/2006/picture">
+                <pic:pic xmlns:pic="http://schemas.openxmlformats.org/drawingml/2006/picture">
+                  <pic:nvPicPr>
+                    <pic:cNvPr id="734366247" name="Picture 1" descr="A screenshot of a computer&#10;&#10;AI-generated content may be incorrect."/>
+                    <pic:cNvPicPr/>
+                  </pic:nvPicPr>
+                  <pic:blipFill>
+                    <a:blip r:embed="rId14"/>
+                    <a:stretch>
+                      <a:fillRect/>
+                    </a:stretch>
+                  </pic:blipFill>
+                  <pic:spPr>
+                    <a:xfrm>
+                      <a:off x="0" y="0"/>
+                      <a:ext cx="5731510" cy="3222625"/>
+                    </a:xfrm>
+                    <a:prstGeom prst="rect">
+                      <a:avLst/>
+                    </a:prstGeom>
+                  </pic:spPr>
+                </pic:pic>
+              </a:graphicData>
+            </a:graphic>
+          </wp:inline>
+        </w:drawing>
+      </w:r>
+    </w:p>
+    <w:p>
+      <w:r>
+        <w:t>Fig 10.1</w:t>
+      </w:r>
+      <w:r>
+        <w:t xml:space="preserve"> SPL isolating OS</w:t>
+      </w:r>
+    </w:p>
+    <w:p>
+      <w:r>
+        <w:drawing>
+          <wp:inline distT="0" distB="0" distL="0" distR="0" wp14:anchorId="62D55394" wp14:editId="71A887D5">
+            <wp:extent cx="5731510" cy="3219450"/>
+            <wp:effectExtent l="0" t="0" r="2540" b="0"/>
+            <wp:docPr id="1516675255" name="Picture 1" descr="A screenshot of a computer&#10;&#10;AI-generated content may be incorrect."/>
+            <wp:cNvGraphicFramePr>
+              <a:graphicFrameLocks xmlns:a="http://schemas.openxmlformats.org/drawingml/2006/main" noChangeAspect="1"/>
+            </wp:cNvGraphicFramePr>
+            <a:graphic xmlns:a="http://schemas.openxmlformats.org/drawingml/2006/main">
+              <a:graphicData uri="http://schemas.openxmlformats.org/drawingml/2006/picture">
+                <pic:pic xmlns:pic="http://schemas.openxmlformats.org/drawingml/2006/picture">
+                  <pic:nvPicPr>
+                    <pic:cNvPr id="1516675255" name="Picture 1" descr="A screenshot of a computer&#10;&#10;AI-generated content may be incorrect."/>
+                    <pic:cNvPicPr/>
+                  </pic:nvPicPr>
+                  <pic:blipFill>
+                    <a:blip r:embed="rId15"/>
+                    <a:stretch>
+                      <a:fillRect/>
+                    </a:stretch>
+                  </pic:blipFill>
+                  <pic:spPr>
+                    <a:xfrm>
+                      <a:off x="0" y="0"/>
+                      <a:ext cx="5731510" cy="3219450"/>
+                    </a:xfrm>
+                    <a:prstGeom prst="rect">
+                      <a:avLst/>
+                    </a:prstGeom>
+                  </pic:spPr>
+                </pic:pic>
+              </a:graphicData>
+            </a:graphic>
+          </wp:inline>
+        </w:drawing>
+      </w:r>
+    </w:p>
+    <w:p/>
+    <w:p>
+      <w:r>
+        <w:t>Fig</w:t>
+      </w:r>
+      <w:r>
+        <w:t xml:space="preserve"> 10.2</w:t>
+      </w:r>
+      <w:r>
+        <w:t xml:space="preserve"> – BSTOL-L’s </w:t>
+      </w:r>
+      <w:r>
+        <w:t>identified in filters.</w:t>
+      </w:r>
+    </w:p>
+    <w:p>
+      <w:r>
+        <w:rPr>
+          <w:noProof/>
+        </w:rPr>
+        <w:lastRenderedPageBreak/>
+        <w:drawing>
+          <wp:inline distT="0" distB="0" distL="0" distR="0" wp14:anchorId="13BC1668" wp14:editId="69B2110C">
             <wp:extent cx="5727700" cy="3217545"/>
             <wp:effectExtent l="0" t="0" r="6350" b="1905"/>
             <wp:docPr id="1484374074" name="Picture 12"/>
@@ -1293,118 +1651,29 @@
           </wp:inline>
         </w:drawing>
       </w:r>
-      <w:r>
-        <w:rPr>
-          <w:noProof/>
-        </w:rPr>
-        <w:lastRenderedPageBreak/>
-        <w:drawing>
-          <wp:inline distT="0" distB="0" distL="0" distR="0" wp14:anchorId="17903DC7" wp14:editId="6EBB542E">
-            <wp:extent cx="5727700" cy="3217545"/>
-            <wp:effectExtent l="0" t="0" r="6350" b="1905"/>
-            <wp:docPr id="1177888776" name="Picture 14"/>
-            <wp:cNvGraphicFramePr>
-              <a:graphicFrameLocks xmlns:a="http://schemas.openxmlformats.org/drawingml/2006/main" noChangeAspect="1"/>
-            </wp:cNvGraphicFramePr>
-            <a:graphic xmlns:a="http://schemas.openxmlformats.org/drawingml/2006/main">
-              <a:graphicData uri="http://schemas.openxmlformats.org/drawingml/2006/picture">
-                <pic:pic xmlns:pic="http://schemas.openxmlformats.org/drawingml/2006/picture">
-                  <pic:nvPicPr>
-                    <pic:cNvPr id="0" name="Picture 14"/>
-                    <pic:cNvPicPr>
-                      <a:picLocks noChangeAspect="1" noChangeArrowheads="1"/>
-                    </pic:cNvPicPr>
-                  </pic:nvPicPr>
-                  <pic:blipFill>
-                    <a:blip r:embed="rId13" cstate="print">
-                      <a:extLst>
-                        <a:ext uri="{28A0092B-C50C-407E-A947-70E740481C1C}">
-                          <a14:useLocalDpi xmlns:a14="http://schemas.microsoft.com/office/drawing/2010/main" val="0"/>
-                        </a:ext>
-                      </a:extLst>
-                    </a:blip>
-                    <a:srcRect/>
-                    <a:stretch>
-                      <a:fillRect/>
-                    </a:stretch>
-                  </pic:blipFill>
-                  <pic:spPr bwMode="auto">
-                    <a:xfrm>
-                      <a:off x="0" y="0"/>
-                      <a:ext cx="5727700" cy="3217545"/>
-                    </a:xfrm>
-                    <a:prstGeom prst="rect">
-                      <a:avLst/>
-                    </a:prstGeom>
-                    <a:noFill/>
-                    <a:ln>
-                      <a:noFill/>
-                    </a:ln>
-                  </pic:spPr>
-                </pic:pic>
-              </a:graphicData>
-            </a:graphic>
-          </wp:inline>
-        </w:drawing>
-      </w:r>
-      <w:r>
-        <w:t>.</w:t>
-      </w:r>
-      <w:r>
-        <w:rPr>
-          <w:noProof/>
-        </w:rPr>
-        <w:drawing>
-          <wp:inline distT="0" distB="0" distL="0" distR="0" wp14:anchorId="4052C616" wp14:editId="2BE797E7">
-            <wp:extent cx="5727700" cy="3217545"/>
-            <wp:effectExtent l="0" t="0" r="6350" b="1905"/>
-            <wp:docPr id="1821922462" name="Picture 13"/>
-            <wp:cNvGraphicFramePr>
-              <a:graphicFrameLocks xmlns:a="http://schemas.openxmlformats.org/drawingml/2006/main" noChangeAspect="1"/>
-            </wp:cNvGraphicFramePr>
-            <a:graphic xmlns:a="http://schemas.openxmlformats.org/drawingml/2006/main">
-              <a:graphicData uri="http://schemas.openxmlformats.org/drawingml/2006/picture">
-                <pic:pic xmlns:pic="http://schemas.openxmlformats.org/drawingml/2006/picture">
-                  <pic:nvPicPr>
-                    <pic:cNvPr id="0" name="Picture 13"/>
-                    <pic:cNvPicPr>
-                      <a:picLocks noChangeAspect="1" noChangeArrowheads="1"/>
-                    </pic:cNvPicPr>
-                  </pic:nvPicPr>
-                  <pic:blipFill>
-                    <a:blip r:embed="rId14" cstate="print">
-                      <a:extLst>
-                        <a:ext uri="{28A0092B-C50C-407E-A947-70E740481C1C}">
-                          <a14:useLocalDpi xmlns:a14="http://schemas.microsoft.com/office/drawing/2010/main" val="0"/>
-                        </a:ext>
-                      </a:extLst>
-                    </a:blip>
-                    <a:srcRect/>
-                    <a:stretch>
-                      <a:fillRect/>
-                    </a:stretch>
-                  </pic:blipFill>
-                  <pic:spPr bwMode="auto">
-                    <a:xfrm>
-                      <a:off x="0" y="0"/>
-                      <a:ext cx="5727700" cy="3217545"/>
-                    </a:xfrm>
-                    <a:prstGeom prst="rect">
-                      <a:avLst/>
-                    </a:prstGeom>
-                    <a:noFill/>
-                    <a:ln>
-                      <a:noFill/>
-                    </a:ln>
-                  </pic:spPr>
-                </pic:pic>
-              </a:graphicData>
-            </a:graphic>
-          </wp:inline>
-        </w:drawing>
-      </w:r>
-    </w:p>
-    <w:p/>
+    </w:p>
+    <w:p>
+      <w:r>
+        <w:t>After the SOC team identifies the vulnerability and what caused it. They should now amend the vulnerability and ensure no other threat. I screened the logs and was unable to see this vulnerability rectified.</w:t>
+      </w:r>
+    </w:p>
+    <w:p>
+      <w:r>
+        <w:t xml:space="preserve">Now that the CIRC response step is done </w:t>
+      </w:r>
+      <w:r>
+        <w:t xml:space="preserve">and vulnerability is patched </w:t>
+      </w:r>
+      <w:r>
+        <w:t xml:space="preserve">the SOC team should perform </w:t>
+      </w:r>
+      <w:r>
+        <w:t xml:space="preserve">the follow up. Review the data that was gathered above about the vulnerability see what possible reasons this was </w:t>
+      </w:r>
+      <w:r>
+        <w:t>made possible by and perform risk assessments and fix the vulnerabilities form highest to lowest.</w:t>
+      </w:r>
+    </w:p>
     <w:p>
       <w:pPr>
         <w:pStyle w:val="Heading1"/>

</xml_diff>

<commit_message>
Testing Read ME formating
</commit_message>
<xml_diff>
--- a/Documentation/Report-Word.docx
+++ b/Documentation/Report-Word.docx
@@ -392,7 +392,15 @@
     </w:p>
     <w:p>
       <w:r>
-        <w:t>Prepare – Prepare before an attack by doing the following. Analyse the existing threats, asses and define critical assets and the likely business impact of an attack. Raise awareness of cyber threats and the response plans.</w:t>
+        <w:t xml:space="preserve">Prepare – Prepare before an attack by doing the following. Analyse the existing threats, </w:t>
+      </w:r>
+      <w:proofErr w:type="gramStart"/>
+      <w:r>
+        <w:t>asses</w:t>
+      </w:r>
+      <w:proofErr w:type="gramEnd"/>
+      <w:r>
+        <w:t xml:space="preserve"> and define critical assets and the likely business impact of an attack. Raise awareness of cyber threats and the response plans.</w:t>
       </w:r>
     </w:p>
     <w:p>
@@ -474,9 +482,24 @@
       <w:r>
         <w:t xml:space="preserve"> (</w:t>
       </w:r>
-      <w:r>
-        <w:t>bstoll,btun,splunk_access,web_admin</w:t>
-      </w:r>
+      <w:proofErr w:type="spellStart"/>
+      <w:proofErr w:type="gramStart"/>
+      <w:r>
+        <w:t>bstoll,btun</w:t>
+      </w:r>
+      <w:proofErr w:type="gramEnd"/>
+      <w:r>
+        <w:t>,splunk_</w:t>
+      </w:r>
+      <w:proofErr w:type="gramStart"/>
+      <w:r>
+        <w:t>access,web</w:t>
+      </w:r>
+      <w:proofErr w:type="gramEnd"/>
+      <w:r>
+        <w:t>_admin</w:t>
+      </w:r>
+      <w:proofErr w:type="spellEnd"/>
       <w:r>
         <w:t>)</w:t>
       </w:r>
@@ -603,14 +626,29 @@
       <w:r>
         <w:t>I used “</w:t>
       </w:r>
-      <w:r>
-        <w:t>userIdentity.sessionContext.attributes.mfaAuthenticated</w:t>
-      </w:r>
+      <w:proofErr w:type="spellStart"/>
+      <w:proofErr w:type="gramStart"/>
+      <w:r>
+        <w:t>userIdentity.sessionContext.attributes</w:t>
+      </w:r>
+      <w:proofErr w:type="gramEnd"/>
+      <w:r>
+        <w:t>.</w:t>
+      </w:r>
+      <w:proofErr w:type="gramStart"/>
+      <w:r>
+        <w:t>mfaAuthenticated</w:t>
+      </w:r>
+      <w:proofErr w:type="spellEnd"/>
       <w:r>
         <w:t>”</w:t>
       </w:r>
       <w:r>
-        <w:t>=“*”</w:t>
+        <w:t>=</w:t>
+      </w:r>
+      <w:proofErr w:type="gramEnd"/>
+      <w:r>
+        <w:t>“*”</w:t>
       </w:r>
       <w:r>
         <w:t xml:space="preserve"> </w:t>
@@ -919,9 +957,11 @@
       <w:r>
         <w:t>“</w:t>
       </w:r>
+      <w:proofErr w:type="spellStart"/>
       <w:r>
         <w:t>frothlywebcode</w:t>
       </w:r>
+      <w:proofErr w:type="spellEnd"/>
       <w:r>
         <w:t xml:space="preserve">” (fig 7) </w:t>
       </w:r>
@@ -934,11 +974,21 @@
       <w:r>
         <w:t xml:space="preserve">user </w:t>
       </w:r>
-      <w:r>
-        <w:t xml:space="preserve">bstoll gave </w:t>
-      </w:r>
-      <w:r>
-        <w:t xml:space="preserve">AllUsers </w:t>
+      <w:proofErr w:type="spellStart"/>
+      <w:r>
+        <w:t>bstoll</w:t>
+      </w:r>
+      <w:proofErr w:type="spellEnd"/>
+      <w:r>
+        <w:t xml:space="preserve"> gave </w:t>
+      </w:r>
+      <w:proofErr w:type="spellStart"/>
+      <w:r>
+        <w:t>AllUsers</w:t>
+      </w:r>
+      <w:proofErr w:type="spellEnd"/>
+      <w:r>
+        <w:t xml:space="preserve"> </w:t>
       </w:r>
       <w:r>
         <w:t xml:space="preserve">group </w:t>
@@ -1000,7 +1050,15 @@
         <w:t xml:space="preserve"> this vulnerability </w:t>
       </w:r>
       <w:r>
-        <w:t xml:space="preserve">and uploading an unauthorised file OPEN_BUCKET_PLEASE_FIX.txt  at </w:t>
+        <w:t xml:space="preserve">and uploading an unauthorised file </w:t>
+      </w:r>
+      <w:proofErr w:type="gramStart"/>
+      <w:r>
+        <w:t>OPEN_BUCKET_PLEASE_FIX.txt  at</w:t>
+      </w:r>
+      <w:proofErr w:type="gramEnd"/>
+      <w:r>
+        <w:t xml:space="preserve"> </w:t>
       </w:r>
       <w:r>
         <w:t>14:02 20/08/18</w:t>
@@ -1207,7 +1265,7 @@
           <w:noProof/>
         </w:rPr>
         <w:drawing>
-          <wp:inline distT="0" distB="0" distL="0" distR="0" wp14:anchorId="0A218E27" wp14:editId="1EAB8D04">
+          <wp:inline distT="0" distB="0" distL="0" distR="0" wp14:anchorId="0A218E27" wp14:editId="0078942E">
             <wp:extent cx="5790476" cy="388189"/>
             <wp:effectExtent l="0" t="0" r="1270" b="0"/>
             <wp:docPr id="742681096" name="Picture 11" descr="A screenshot of a computer&#10;&#10;AI-generated content may be incorrect."/>
@@ -1284,7 +1342,23 @@
         <w:t>endpoint</w:t>
       </w:r>
       <w:r>
-        <w:t>. This is to better identify why this user has elevated permissions without restrictions enabling this vulnerability. Searching " ‘sourcetype=winhostmon’ OS” this allowed me to identify two varieties of OS Windows 10 Pro and Enterprise</w:t>
+        <w:t>. This is to better identify why this user has elevated permissions without restrictions enabling this vulnerability. Searching " ‘</w:t>
+      </w:r>
+      <w:proofErr w:type="spellStart"/>
+      <w:r>
+        <w:t>sourcetype</w:t>
+      </w:r>
+      <w:proofErr w:type="spellEnd"/>
+      <w:r>
+        <w:t>=</w:t>
+      </w:r>
+      <w:proofErr w:type="spellStart"/>
+      <w:r>
+        <w:t>winhostmon</w:t>
+      </w:r>
+      <w:proofErr w:type="spellEnd"/>
+      <w:r>
+        <w:t>’ OS” this allowed me to identify two varieties of OS Windows 10 Pro and Enterprise</w:t>
       </w:r>
       <w:r>
         <w:t xml:space="preserve"> (Fig 9)</w:t>
@@ -1353,11 +1427,21 @@
         <w:t xml:space="preserve"> following the same pattern</w:t>
       </w:r>
       <w:r>
-        <w:t xml:space="preserve"> “‘user’</w:t>
+        <w:t xml:space="preserve"> “‘</w:t>
+      </w:r>
+      <w:proofErr w:type="spellStart"/>
+      <w:r>
+        <w:t>user</w:t>
+      </w:r>
+      <w:proofErr w:type="gramStart"/>
+      <w:r>
+        <w:t>’</w:t>
       </w:r>
       <w:r>
         <w:t>.froth.ly</w:t>
       </w:r>
+      <w:proofErr w:type="spellEnd"/>
+      <w:proofErr w:type="gramEnd"/>
       <w:r>
         <w:t>”</w:t>
       </w:r>
@@ -1497,6 +1581,9 @@
         <w:t xml:space="preserve"> types</w:t>
       </w:r>
       <w:r>
+        <w:rPr>
+          <w:noProof/>
+        </w:rPr>
         <w:drawing>
           <wp:inline distT="0" distB="0" distL="0" distR="0" wp14:anchorId="27E69BC2" wp14:editId="3202207E">
             <wp:extent cx="5731510" cy="3222625"/>
@@ -1544,6 +1631,9 @@
     </w:p>
     <w:p>
       <w:r>
+        <w:rPr>
+          <w:noProof/>
+        </w:rPr>
         <w:drawing>
           <wp:inline distT="0" distB="0" distL="0" distR="0" wp14:anchorId="62D55394" wp14:editId="71A887D5">
             <wp:extent cx="5731510" cy="3219450"/>
@@ -1590,7 +1680,15 @@
         <w:t xml:space="preserve"> 10.2</w:t>
       </w:r>
       <w:r>
-        <w:t xml:space="preserve"> – BSTOL-L’s </w:t>
+        <w:t xml:space="preserve"> – BSTOL-</w:t>
+      </w:r>
+      <w:proofErr w:type="gramStart"/>
+      <w:r>
+        <w:t>L’s</w:t>
+      </w:r>
+      <w:proofErr w:type="gramEnd"/>
+      <w:r>
+        <w:t xml:space="preserve"> </w:t>
       </w:r>
       <w:r>
         <w:t>identified in filters.</w:t>
@@ -1654,7 +1752,31 @@
     </w:p>
     <w:p>
       <w:r>
-        <w:t>After the SOC team identifies the vulnerability and what caused it. They should now amend the vulnerability and ensure no other threat. I screened the logs and was unable to see this vulnerability rectified.</w:t>
+        <w:t xml:space="preserve">After the SOC team </w:t>
+      </w:r>
+      <w:r>
+        <w:t>identified</w:t>
+      </w:r>
+      <w:r>
+        <w:t xml:space="preserve"> the vulnerability and what caused it. They should now amend the vulnerability.</w:t>
+      </w:r>
+      <w:r>
+        <w:t xml:space="preserve"> This I because</w:t>
+      </w:r>
+      <w:r>
+        <w:t xml:space="preserve"> I screened the logs and was unable to see</w:t>
+      </w:r>
+      <w:r>
+        <w:t xml:space="preserve"> anything stating</w:t>
+      </w:r>
+      <w:r>
+        <w:t xml:space="preserve"> this vulnerability </w:t>
+      </w:r>
+      <w:r>
+        <w:t xml:space="preserve">is </w:t>
+      </w:r>
+      <w:r>
+        <w:t>rectified.</w:t>
       </w:r>
     </w:p>
     <w:p>
@@ -1662,18 +1784,368 @@
         <w:t xml:space="preserve">Now that the CIRC response step is done </w:t>
       </w:r>
       <w:r>
-        <w:t xml:space="preserve">and vulnerability is patched </w:t>
-      </w:r>
-      <w:r>
-        <w:t xml:space="preserve">the SOC team should perform </w:t>
-      </w:r>
-      <w:r>
-        <w:t xml:space="preserve">the follow up. Review the data that was gathered above about the vulnerability see what possible reasons this was </w:t>
-      </w:r>
-      <w:r>
-        <w:t>made possible by and perform risk assessments and fix the vulnerabilities form highest to lowest.</w:t>
-      </w:r>
-    </w:p>
+        <w:t>t</w:t>
+      </w:r>
+      <w:r>
+        <w:t xml:space="preserve">he SOC team should perform </w:t>
+      </w:r>
+      <w:r>
+        <w:t xml:space="preserve">the follow up. Review the data that was gathered above about the vulnerability see </w:t>
+      </w:r>
+      <w:r>
+        <w:t>review all</w:t>
+      </w:r>
+      <w:r>
+        <w:t xml:space="preserve"> possible reasons </w:t>
+      </w:r>
+      <w:r>
+        <w:t>this vulnerability exists</w:t>
+      </w:r>
+      <w:r>
+        <w:t xml:space="preserve"> perform</w:t>
+      </w:r>
+      <w:r>
+        <w:t>ing</w:t>
+      </w:r>
+      <w:r>
+        <w:t xml:space="preserve"> risk assessments and </w:t>
+      </w:r>
+      <w:r>
+        <w:t xml:space="preserve">reduce the risks </w:t>
+      </w:r>
+      <w:r>
+        <w:t>from</w:t>
+      </w:r>
+      <w:r>
+        <w:t xml:space="preserve"> highest to lowest.</w:t>
+      </w:r>
+      <w:r>
+        <w:br/>
+        <w:t>A few possible risks I have identified</w:t>
+      </w:r>
+      <w:r>
+        <w:t xml:space="preserve"> with my analysis</w:t>
+      </w:r>
+      <w:r>
+        <w:t xml:space="preserve"> are:</w:t>
+      </w:r>
+    </w:p>
+    <w:tbl>
+      <w:tblPr>
+        <w:tblStyle w:val="TableGrid"/>
+        <w:tblW w:w="0" w:type="auto"/>
+        <w:tblLook w:val="04A0" w:firstRow="1" w:lastRow="0" w:firstColumn="1" w:lastColumn="0" w:noHBand="0" w:noVBand="1"/>
+      </w:tblPr>
+      <w:tblGrid>
+        <w:gridCol w:w="2254"/>
+        <w:gridCol w:w="1285"/>
+        <w:gridCol w:w="3223"/>
+        <w:gridCol w:w="2254"/>
+      </w:tblGrid>
+      <w:tr>
+        <w:tc>
+          <w:tcPr>
+            <w:tcW w:w="2254" w:type="dxa"/>
+          </w:tcPr>
+          <w:p>
+            <w:r>
+              <w:t>RISK</w:t>
+            </w:r>
+          </w:p>
+        </w:tc>
+        <w:tc>
+          <w:tcPr>
+            <w:tcW w:w="1285" w:type="dxa"/>
+          </w:tcPr>
+          <w:p>
+            <w:r>
+              <w:t>Risk Level</w:t>
+            </w:r>
+          </w:p>
+        </w:tc>
+        <w:tc>
+          <w:tcPr>
+            <w:tcW w:w="3223" w:type="dxa"/>
+          </w:tcPr>
+          <w:p>
+            <w:r>
+              <w:t>Consequence</w:t>
+            </w:r>
+          </w:p>
+        </w:tc>
+        <w:tc>
+          <w:tcPr>
+            <w:tcW w:w="2254" w:type="dxa"/>
+          </w:tcPr>
+          <w:p>
+            <w:r>
+              <w:t>Mitigation</w:t>
+            </w:r>
+          </w:p>
+        </w:tc>
+      </w:tr>
+      <w:tr>
+        <w:tc>
+          <w:tcPr>
+            <w:tcW w:w="2254" w:type="dxa"/>
+          </w:tcPr>
+          <w:p>
+            <w:r>
+              <w:t>MFA Disable</w:t>
+            </w:r>
+          </w:p>
+        </w:tc>
+        <w:tc>
+          <w:tcPr>
+            <w:tcW w:w="1285" w:type="dxa"/>
+          </w:tcPr>
+          <w:p>
+            <w:r>
+              <w:t>10</w:t>
+            </w:r>
+          </w:p>
+        </w:tc>
+        <w:tc>
+          <w:tcPr>
+            <w:tcW w:w="3223" w:type="dxa"/>
+          </w:tcPr>
+          <w:p>
+            <w:r>
+              <w:t>User can perform actions without verification of permission</w:t>
+            </w:r>
+          </w:p>
+        </w:tc>
+        <w:tc>
+          <w:tcPr>
+            <w:tcW w:w="2254" w:type="dxa"/>
+          </w:tcPr>
+          <w:p>
+            <w:r>
+              <w:t>Enable MFA</w:t>
+            </w:r>
+          </w:p>
+        </w:tc>
+      </w:tr>
+      <w:tr>
+        <w:tc>
+          <w:tcPr>
+            <w:tcW w:w="2254" w:type="dxa"/>
+          </w:tcPr>
+          <w:p>
+            <w:r>
+              <w:t>Excessive IAM permissions</w:t>
+            </w:r>
+          </w:p>
+        </w:tc>
+        <w:tc>
+          <w:tcPr>
+            <w:tcW w:w="1285" w:type="dxa"/>
+          </w:tcPr>
+          <w:p>
+            <w:r>
+              <w:t>10</w:t>
+            </w:r>
+          </w:p>
+        </w:tc>
+        <w:tc>
+          <w:tcPr>
+            <w:tcW w:w="3223" w:type="dxa"/>
+          </w:tcPr>
+          <w:p>
+            <w:r>
+              <w:t xml:space="preserve">Users have access that are beyond their required </w:t>
+            </w:r>
+            <w:r>
+              <w:t>operational</w:t>
+            </w:r>
+            <w:r>
+              <w:t xml:space="preserve"> scope</w:t>
+            </w:r>
+          </w:p>
+        </w:tc>
+        <w:tc>
+          <w:tcPr>
+            <w:tcW w:w="2254" w:type="dxa"/>
+          </w:tcPr>
+          <w:p>
+            <w:r>
+              <w:t>Review permissions and instate least-privilege</w:t>
+            </w:r>
+          </w:p>
+          <w:p/>
+        </w:tc>
+      </w:tr>
+      <w:tr>
+        <w:tc>
+          <w:tcPr>
+            <w:tcW w:w="2254" w:type="dxa"/>
+          </w:tcPr>
+          <w:p>
+            <w:r>
+              <w:t>Non-Uniform OS</w:t>
+            </w:r>
+          </w:p>
+        </w:tc>
+        <w:tc>
+          <w:tcPr>
+            <w:tcW w:w="1285" w:type="dxa"/>
+          </w:tcPr>
+          <w:p>
+            <w:r>
+              <w:t>4</w:t>
+            </w:r>
+          </w:p>
+        </w:tc>
+        <w:tc>
+          <w:tcPr>
+            <w:tcW w:w="3223" w:type="dxa"/>
+          </w:tcPr>
+          <w:p>
+            <w:r>
+              <w:t>Certain Network wide settings and restrictions may not register on the machines due to different architectures</w:t>
+            </w:r>
+          </w:p>
+        </w:tc>
+        <w:tc>
+          <w:tcPr>
+            <w:tcW w:w="2254" w:type="dxa"/>
+          </w:tcPr>
+          <w:p>
+            <w:r>
+              <w:t>Utilize Uniform OS and versioning.</w:t>
+            </w:r>
+          </w:p>
+        </w:tc>
+      </w:tr>
+      <w:tr>
+        <w:tc>
+          <w:tcPr>
+            <w:tcW w:w="2254" w:type="dxa"/>
+          </w:tcPr>
+          <w:p>
+            <w:r>
+              <w:t>No SOC alerting</w:t>
+            </w:r>
+          </w:p>
+        </w:tc>
+        <w:tc>
+          <w:tcPr>
+            <w:tcW w:w="1285" w:type="dxa"/>
+          </w:tcPr>
+          <w:p>
+            <w:r>
+              <w:t>10</w:t>
+            </w:r>
+          </w:p>
+        </w:tc>
+        <w:tc>
+          <w:tcPr>
+            <w:tcW w:w="3223" w:type="dxa"/>
+          </w:tcPr>
+          <w:p>
+            <w:r>
+              <w:t xml:space="preserve">Critical changes to S3 Bucket’s security are not verified nor monitored. </w:t>
+            </w:r>
+          </w:p>
+        </w:tc>
+        <w:tc>
+          <w:tcPr>
+            <w:tcW w:w="2254" w:type="dxa"/>
+          </w:tcPr>
+          <w:p>
+            <w:r>
+              <w:t>Create SOC alerting</w:t>
+            </w:r>
+            <w:r>
+              <w:t xml:space="preserve"> for critical events.</w:t>
+            </w:r>
+          </w:p>
+        </w:tc>
+      </w:tr>
+      <w:tr>
+        <w:tc>
+          <w:tcPr>
+            <w:tcW w:w="2254" w:type="dxa"/>
+          </w:tcPr>
+          <w:p>
+            <w:r>
+              <w:t>Lack of monitoring and incident response.</w:t>
+            </w:r>
+          </w:p>
+        </w:tc>
+        <w:tc>
+          <w:tcPr>
+            <w:tcW w:w="1285" w:type="dxa"/>
+          </w:tcPr>
+          <w:p>
+            <w:r>
+              <w:t>10</w:t>
+            </w:r>
+          </w:p>
+        </w:tc>
+        <w:tc>
+          <w:tcPr>
+            <w:tcW w:w="3223" w:type="dxa"/>
+          </w:tcPr>
+          <w:p>
+            <w:r>
+              <w:t>Critical vulnerabilities are left open.</w:t>
+            </w:r>
+          </w:p>
+        </w:tc>
+        <w:tc>
+          <w:tcPr>
+            <w:tcW w:w="2254" w:type="dxa"/>
+          </w:tcPr>
+          <w:p>
+            <w:r>
+              <w:t xml:space="preserve"> Impose monitoring and incident </w:t>
+            </w:r>
+            <w:r>
+              <w:lastRenderedPageBreak/>
+              <w:t xml:space="preserve">response procedures to </w:t>
+            </w:r>
+          </w:p>
+        </w:tc>
+      </w:tr>
+      <w:tr>
+        <w:tc>
+          <w:tcPr>
+            <w:tcW w:w="2254" w:type="dxa"/>
+          </w:tcPr>
+          <w:p>
+            <w:proofErr w:type="spellStart"/>
+            <w:r>
+              <w:lastRenderedPageBreak/>
+              <w:t>Publicluy</w:t>
+            </w:r>
+            <w:proofErr w:type="spellEnd"/>
+            <w:r>
+              <w:t xml:space="preserve"> available S3 Bucket</w:t>
+            </w:r>
+          </w:p>
+        </w:tc>
+        <w:tc>
+          <w:tcPr>
+            <w:tcW w:w="1285" w:type="dxa"/>
+          </w:tcPr>
+          <w:p/>
+        </w:tc>
+        <w:tc>
+          <w:tcPr>
+            <w:tcW w:w="3223" w:type="dxa"/>
+          </w:tcPr>
+          <w:p/>
+        </w:tc>
+        <w:tc>
+          <w:tcPr>
+            <w:tcW w:w="2254" w:type="dxa"/>
+          </w:tcPr>
+          <w:p/>
+        </w:tc>
+      </w:tr>
+    </w:tbl>
+    <w:p/>
     <w:p>
       <w:pPr>
         <w:pStyle w:val="Heading1"/>
@@ -1685,6 +2157,92 @@
     <w:p>
       <w:r>
         <w:t>130 words</w:t>
+      </w:r>
+    </w:p>
+    <w:p/>
+    <w:p>
+      <w:pPr>
+        <w:pStyle w:val="Heading1"/>
+      </w:pPr>
+      <w:r>
+        <w:t>Additional</w:t>
+      </w:r>
+    </w:p>
+    <w:p>
+      <w:pPr>
+        <w:pStyle w:val="Heading2"/>
+      </w:pPr>
+      <w:r>
+        <w:t>References</w:t>
+      </w:r>
+    </w:p>
+    <w:p>
+      <w:pPr>
+        <w:pStyle w:val="Heading2"/>
+      </w:pPr>
+      <w:r>
+        <w:t>Proof Of Quiz</w:t>
+      </w:r>
+      <w:r>
+        <w:rPr>
+          <w:noProof/>
+        </w:rPr>
+        <w:drawing>
+          <wp:inline distT="0" distB="0" distL="0" distR="0" wp14:anchorId="6E416504" wp14:editId="6A168F6D">
+            <wp:extent cx="5727700" cy="3218815"/>
+            <wp:effectExtent l="0" t="0" r="6350" b="635"/>
+            <wp:docPr id="123659699" name="Picture 1"/>
+            <wp:cNvGraphicFramePr>
+              <a:graphicFrameLocks xmlns:a="http://schemas.openxmlformats.org/drawingml/2006/main" noChangeAspect="1"/>
+            </wp:cNvGraphicFramePr>
+            <a:graphic xmlns:a="http://schemas.openxmlformats.org/drawingml/2006/main">
+              <a:graphicData uri="http://schemas.openxmlformats.org/drawingml/2006/picture">
+                <pic:pic xmlns:pic="http://schemas.openxmlformats.org/drawingml/2006/picture">
+                  <pic:nvPicPr>
+                    <pic:cNvPr id="0" name="Picture 1"/>
+                    <pic:cNvPicPr>
+                      <a:picLocks noChangeAspect="1" noChangeArrowheads="1"/>
+                    </pic:cNvPicPr>
+                  </pic:nvPicPr>
+                  <pic:blipFill>
+                    <a:blip r:embed="rId16" cstate="print">
+                      <a:extLst>
+                        <a:ext uri="{28A0092B-C50C-407E-A947-70E740481C1C}">
+                          <a14:useLocalDpi xmlns:a14="http://schemas.microsoft.com/office/drawing/2010/main" val="0"/>
+                        </a:ext>
+                      </a:extLst>
+                    </a:blip>
+                    <a:srcRect/>
+                    <a:stretch>
+                      <a:fillRect/>
+                    </a:stretch>
+                  </pic:blipFill>
+                  <pic:spPr bwMode="auto">
+                    <a:xfrm>
+                      <a:off x="0" y="0"/>
+                      <a:ext cx="5727700" cy="3218815"/>
+                    </a:xfrm>
+                    <a:prstGeom prst="rect">
+                      <a:avLst/>
+                    </a:prstGeom>
+                    <a:noFill/>
+                    <a:ln>
+                      <a:noFill/>
+                    </a:ln>
+                  </pic:spPr>
+                </pic:pic>
+              </a:graphicData>
+            </a:graphic>
+          </wp:inline>
+        </w:drawing>
+      </w:r>
+    </w:p>
+    <w:p>
+      <w:pPr>
+        <w:pStyle w:val="Heading2"/>
+      </w:pPr>
+      <w:r>
+        <w:t>AI THING</w:t>
       </w:r>
     </w:p>
     <w:sectPr>
@@ -2125,7 +2683,6 @@
     <w:next w:val="Normal"/>
     <w:link w:val="Heading2Char"/>
     <w:uiPriority w:val="9"/>
-    <w:semiHidden/>
     <w:unhideWhenUsed/>
     <w:qFormat/>
     <w:rsid w:val="00E20345"/>
@@ -2300,6 +2857,7 @@
   <w:style w:type="character" w:default="1" w:styleId="DefaultParagraphFont">
     <w:name w:val="Default Paragraph Font"/>
     <w:uiPriority w:val="1"/>
+    <w:semiHidden/>
     <w:unhideWhenUsed/>
   </w:style>
   <w:style w:type="table" w:default="1" w:styleId="TableNormal">
@@ -2341,7 +2899,6 @@
     <w:basedOn w:val="DefaultParagraphFont"/>
     <w:link w:val="Heading2"/>
     <w:uiPriority w:val="9"/>
-    <w:semiHidden/>
     <w:rsid w:val="00E20345"/>
     <w:rPr>
       <w:rFonts w:asciiTheme="majorHAnsi" w:eastAsiaTheme="majorEastAsia" w:hAnsiTheme="majorHAnsi" w:cstheme="majorBidi"/>
@@ -2612,6 +3169,25 @@
       <w:color w:val="0F4761" w:themeColor="accent1" w:themeShade="BF"/>
       <w:spacing w:val="5"/>
     </w:rPr>
+  </w:style>
+  <w:style w:type="table" w:styleId="TableGrid">
+    <w:name w:val="Table Grid"/>
+    <w:basedOn w:val="TableNormal"/>
+    <w:uiPriority w:val="39"/>
+    <w:rsid w:val="00B61C49"/>
+    <w:pPr>
+      <w:spacing w:after="0" w:line="240" w:lineRule="auto"/>
+    </w:pPr>
+    <w:tblPr>
+      <w:tblBorders>
+        <w:top w:val="single" w:sz="4" w:space="0" w:color="auto"/>
+        <w:left w:val="single" w:sz="4" w:space="0" w:color="auto"/>
+        <w:bottom w:val="single" w:sz="4" w:space="0" w:color="auto"/>
+        <w:right w:val="single" w:sz="4" w:space="0" w:color="auto"/>
+        <w:insideH w:val="single" w:sz="4" w:space="0" w:color="auto"/>
+        <w:insideV w:val="single" w:sz="4" w:space="0" w:color="auto"/>
+      </w:tblBorders>
+    </w:tblPr>
   </w:style>
 </w:styles>
 </file>

</xml_diff>

<commit_message>
Mostly written needs refinement and moving around.
</commit_message>
<xml_diff>
--- a/Documentation/Report-Word.docx
+++ b/Documentation/Report-Word.docx
@@ -78,13 +78,61 @@
           <w:b/>
           <w:bCs/>
         </w:rPr>
-        <w:t>What is Botsv3 –</w:t>
-      </w:r>
+        <w:t xml:space="preserve">What </w:t>
+      </w:r>
+      <w:proofErr w:type="gramStart"/>
       <w:r>
         <w:rPr>
           <w:b/>
           <w:bCs/>
         </w:rPr>
+        <w:t>is</w:t>
+      </w:r>
+      <w:proofErr w:type="gramEnd"/>
+      <w:r>
+        <w:rPr>
+          <w:b/>
+          <w:bCs/>
+        </w:rPr>
+        <w:t xml:space="preserve"> AWS S3-</w:t>
+      </w:r>
+    </w:p>
+    <w:p>
+      <w:r>
+        <w:t xml:space="preserve">Amazons Web Service (AWS) Simple Storage Service (S3) is a storage service that provides users with cloud storage and retrieval </w:t>
+      </w:r>
+      <w:r>
+        <w:t>of data securely</w:t>
+      </w:r>
+      <w:r>
+        <w:t xml:space="preserve">. Data is stored in </w:t>
+      </w:r>
+      <w:r>
+        <w:t xml:space="preserve">containers called </w:t>
+      </w:r>
+      <w:r>
+        <w:t>Buckets.</w:t>
+      </w:r>
+    </w:p>
+    <w:p>
+      <w:pPr>
+        <w:rPr>
+          <w:b/>
+          <w:bCs/>
+        </w:rPr>
+      </w:pPr>
+      <w:r>
+        <w:rPr>
+          <w:b/>
+          <w:bCs/>
+        </w:rPr>
+        <w:t>What is Botsv3 –</w:t>
+      </w:r>
+      <w:r>
+        <w:rPr>
+          <w:b/>
+          <w:bCs/>
+        </w:rPr>
         <w:t xml:space="preserve"> </w:t>
       </w:r>
     </w:p>
@@ -306,6 +354,7 @@
           <w:b/>
           <w:bCs/>
         </w:rPr>
+        <w:lastRenderedPageBreak/>
         <w:t>Scope</w:t>
       </w:r>
       <w:r>
@@ -342,7 +391,6 @@
           <w:b/>
           <w:bCs/>
         </w:rPr>
-        <w:lastRenderedPageBreak/>
         <w:t>Assumptions-</w:t>
       </w:r>
     </w:p>
@@ -378,6 +426,22 @@
     </w:p>
     <w:p>
       <w:r>
+        <w:t>Teir 1</w:t>
+      </w:r>
+    </w:p>
+    <w:p>
+      <w:r>
+        <w:t>Teir 2</w:t>
+      </w:r>
+    </w:p>
+    <w:p>
+      <w:r>
+        <w:t>Teir 3</w:t>
+      </w:r>
+    </w:p>
+    <w:p/>
+    <w:p>
+      <w:r>
         <w:t xml:space="preserve">I will be analysing the incident using </w:t>
       </w:r>
       <w:r>
@@ -394,11 +458,9 @@
       <w:r>
         <w:t xml:space="preserve">Prepare – Prepare before an attack by doing the following. Analyse the existing threats, </w:t>
       </w:r>
-      <w:proofErr w:type="gramStart"/>
-      <w:r>
-        <w:t>asses</w:t>
-      </w:r>
-      <w:proofErr w:type="gramEnd"/>
+      <w:r>
+        <w:t>assess</w:t>
+      </w:r>
       <w:r>
         <w:t xml:space="preserve"> and define critical assets and the likely business impact of an attack. Raise awareness of cyber threats and the response plans.</w:t>
       </w:r>
@@ -431,6 +493,7 @@
         </w:tabs>
       </w:pPr>
       <w:r>
+        <w:lastRenderedPageBreak/>
         <w:t>Installation &amp; Data Preparation</w:t>
       </w:r>
       <w:r>
@@ -477,7 +540,27 @@
         <w:t>off</w:t>
       </w:r>
       <w:r>
-        <w:t xml:space="preserve"> by identifying all IAM (Identity and Access Management) users. As seen in Fig 1 there are 4 users</w:t>
+        <w:t xml:space="preserve"> by </w:t>
+      </w:r>
+      <w:r>
+        <w:t xml:space="preserve">performing SOC tier 1 duties by </w:t>
+      </w:r>
+      <w:r>
+        <w:t>identifying</w:t>
+      </w:r>
+      <w:r>
+        <w:t xml:space="preserve"> raw data and prepare it for upper tiers to analyse and find the issue.</w:t>
+      </w:r>
+    </w:p>
+    <w:p>
+      <w:r>
+        <w:t xml:space="preserve">Starting by </w:t>
+      </w:r>
+      <w:r>
+        <w:t>identifying</w:t>
+      </w:r>
+      <w:r>
+        <w:t xml:space="preserve"> IAM (Identity and Access Management) users. As seen in Fig 1 there are 4 users</w:t>
       </w:r>
       <w:r>
         <w:t xml:space="preserve"> (</w:t>
@@ -504,7 +587,7 @@
         <w:t>)</w:t>
       </w:r>
       <w:r>
-        <w:t xml:space="preserve"> that have</w:t>
+        <w:t xml:space="preserve"> have</w:t>
       </w:r>
       <w:r>
         <w:t xml:space="preserve"> been created and have</w:t>
@@ -530,7 +613,6 @@
         <w:rPr>
           <w:noProof/>
         </w:rPr>
-        <w:lastRenderedPageBreak/>
         <w:drawing>
           <wp:inline distT="0" distB="0" distL="0" distR="0" wp14:anchorId="0F13A058" wp14:editId="3CA0FA46">
             <wp:extent cx="5731510" cy="3218815"/>
@@ -589,13 +671,19 @@
     <w:p/>
     <w:p>
       <w:r>
-        <w:t xml:space="preserve">I then </w:t>
-      </w:r>
-      <w:r>
-        <w:t xml:space="preserve">identified </w:t>
-      </w:r>
-      <w:r>
-        <w:t xml:space="preserve">if MFA </w:t>
+        <w:t>Secondly,</w:t>
+      </w:r>
+      <w:r>
+        <w:t xml:space="preserve"> I </w:t>
+      </w:r>
+      <w:r>
+        <w:t>reviewed</w:t>
+      </w:r>
+      <w:r>
+        <w:t xml:space="preserve"> if </w:t>
+      </w:r>
+      <w:r>
+        <w:t xml:space="preserve">MFA </w:t>
       </w:r>
       <w:r>
         <w:t>was enabled</w:t>
@@ -613,10 +701,22 @@
         <w:t xml:space="preserve"> reducing risk in erroneous critical changes</w:t>
       </w:r>
       <w:r>
-        <w:t>. Having MFA also alerts SOC team of changes</w:t>
-      </w:r>
-      <w:r>
-        <w:t xml:space="preserve"> before they happen</w:t>
+        <w:t>. Having MFA also alerts SOC</w:t>
+      </w:r>
+      <w:r>
+        <w:t xml:space="preserve"> tier 1</w:t>
+      </w:r>
+      <w:r>
+        <w:t xml:space="preserve"> team of changes</w:t>
+      </w:r>
+      <w:r>
+        <w:t xml:space="preserve"> before</w:t>
+      </w:r>
+      <w:r>
+        <w:t>/while</w:t>
+      </w:r>
+      <w:r>
+        <w:t xml:space="preserve"> they happen</w:t>
       </w:r>
       <w:r>
         <w:t xml:space="preserve">. </w:t>
@@ -654,7 +754,11 @@
         <w:t xml:space="preserve"> </w:t>
       </w:r>
       <w:r>
-        <w:t xml:space="preserve">to identify all logs with MFA when AWS API activity occurred. Fig 2 and Fig 3 show 2,155 events with MFA </w:t>
+        <w:t xml:space="preserve">to identify all logs with MFA when AWS API activity occurred. Fig 2 and Fig 3 show 2,155 events with </w:t>
+      </w:r>
+      <w:r>
+        <w:lastRenderedPageBreak/>
+        <w:t xml:space="preserve">MFA </w:t>
       </w:r>
       <w:r>
         <w:t xml:space="preserve">being false meaning </w:t>
@@ -674,13 +778,18 @@
       <w:r>
         <w:t>.</w:t>
       </w:r>
+      <w:r>
+        <w:t xml:space="preserve"> </w:t>
+      </w:r>
+      <w:r>
+        <w:t>This is as MFA is not a standard security setting in 2018 [2]</w:t>
+      </w:r>
     </w:p>
     <w:p>
       <w:r>
         <w:rPr>
           <w:noProof/>
         </w:rPr>
-        <w:lastRenderedPageBreak/>
         <w:drawing>
           <wp:inline distT="0" distB="0" distL="0" distR="0" wp14:anchorId="47CE9180" wp14:editId="09EA7478">
             <wp:extent cx="5724525" cy="3219450"/>
@@ -798,13 +907,19 @@
     </w:p>
     <w:p>
       <w:r>
-        <w:t>I then identified the</w:t>
+        <w:t xml:space="preserve">Following this I mapped </w:t>
+      </w:r>
+      <w:r>
+        <w:t>the</w:t>
       </w:r>
       <w:r>
         <w:t xml:space="preserve"> </w:t>
       </w:r>
       <w:r>
-        <w:t>web server</w:t>
+        <w:t xml:space="preserve">web </w:t>
+      </w:r>
+      <w:r>
+        <w:t>server’s</w:t>
       </w:r>
       <w:r>
         <w:t xml:space="preserve"> </w:t>
@@ -813,10 +928,13 @@
         <w:t>p</w:t>
       </w:r>
       <w:r>
-        <w:t xml:space="preserve">rocessor </w:t>
-      </w:r>
-      <w:r>
-        <w:t xml:space="preserve">as </w:t>
+        <w:t>rocessor</w:t>
+      </w:r>
+      <w:r>
+        <w:t xml:space="preserve"> to be</w:t>
+      </w:r>
+      <w:r>
+        <w:t xml:space="preserve"> </w:t>
       </w:r>
       <w:r>
         <w:t>Intel Xeon E5-2676</w:t>
@@ -843,28 +961,29 @@
         <w:t xml:space="preserve"> for analysis of vulnerability in the </w:t>
       </w:r>
       <w:r>
-        <w:t xml:space="preserve">analysis </w:t>
-      </w:r>
-      <w:r>
+        <w:lastRenderedPageBreak/>
         <w:t>response stage of CIRC</w:t>
       </w:r>
       <w:r>
         <w:t>, allowing a holistic view of the infrastructure</w:t>
       </w:r>
       <w:r>
-        <w:t xml:space="preserve"> supports faster and more accurate of identification of the vulnerability</w:t>
-      </w:r>
-      <w:r>
-        <w:t>. In this case the vulnerability was not hardware relate</w:t>
-      </w:r>
-      <w:r>
-        <w:t>d</w:t>
-      </w:r>
-      <w:r>
-        <w:t xml:space="preserve"> allowing me to look at Cloud and IAM issues</w:t>
-      </w:r>
-      <w:r>
-        <w:t>.</w:t>
+        <w:t xml:space="preserve"> supports</w:t>
+      </w:r>
+      <w:r>
+        <w:t xml:space="preserve"> tier 2 team members to be</w:t>
+      </w:r>
+      <w:r>
+        <w:t xml:space="preserve"> faster and more accurate </w:t>
+      </w:r>
+      <w:r>
+        <w:t>identifying</w:t>
+      </w:r>
+      <w:r>
+        <w:t xml:space="preserve"> the vulnerability</w:t>
+      </w:r>
+      <w:r>
+        <w:t xml:space="preserve">. </w:t>
       </w:r>
     </w:p>
     <w:p>
@@ -872,7 +991,6 @@
         <w:rPr>
           <w:noProof/>
         </w:rPr>
-        <w:lastRenderedPageBreak/>
         <w:drawing>
           <wp:inline distT="0" distB="0" distL="0" distR="0" wp14:anchorId="5D8905DF" wp14:editId="77AEA2B0">
             <wp:extent cx="5730240" cy="3223260"/>
@@ -934,10 +1052,25 @@
         <w:t xml:space="preserve"> Hardware</w:t>
       </w:r>
     </w:p>
-    <w:p/>
-    <w:p>
-      <w:r>
-        <w:t xml:space="preserve">Following this identification of the CloudTrail with </w:t>
+    <w:p>
+      <w:r>
+        <w:t>After the raw data about the users and network have been mapped this data would help the tier 2 SOC team member perform their duty.</w:t>
+      </w:r>
+    </w:p>
+    <w:p>
+      <w:r>
+        <w:t xml:space="preserve">Beginning the response </w:t>
+      </w:r>
+      <w:proofErr w:type="gramStart"/>
+      <w:r>
+        <w:t>stage</w:t>
+      </w:r>
+      <w:proofErr w:type="gramEnd"/>
+      <w:r>
+        <w:t xml:space="preserve"> you begin with analysis of intrusion in this case I identified</w:t>
+      </w:r>
+      <w:r>
+        <w:t xml:space="preserve"> the CloudTrail with </w:t>
       </w:r>
       <w:r>
         <w:t>event id: “</w:t>
@@ -946,7 +1079,13 @@
         <w:t>ab45689d-69cd-41e7-8705-5350402cf7ac</w:t>
       </w:r>
       <w:r>
-        <w:t>” erected the</w:t>
+        <w:t xml:space="preserve">” </w:t>
+      </w:r>
+      <w:r>
+        <w:t>encompassed</w:t>
+      </w:r>
+      <w:r>
+        <w:t xml:space="preserve"> the</w:t>
       </w:r>
       <w:r>
         <w:t xml:space="preserve"> API call for</w:t>
@@ -1024,7 +1163,19 @@
         <w:t>.</w:t>
       </w:r>
       <w:r>
-        <w:t xml:space="preserve"> This did not create any flags in the SOC system and was left public for </w:t>
+        <w:t xml:space="preserve"> </w:t>
+      </w:r>
+      <w:r>
+        <w:t>I have assumed t</w:t>
+      </w:r>
+      <w:r>
+        <w:t xml:space="preserve">his did not create any flags </w:t>
+      </w:r>
+      <w:r>
+        <w:t xml:space="preserve">for the SOC team or it was ignored as it remained </w:t>
+      </w:r>
+      <w:r>
+        <w:t xml:space="preserve">public for </w:t>
       </w:r>
       <w:r>
         <w:t>a period</w:t>
@@ -1035,7 +1186,7 @@
     </w:p>
     <w:p>
       <w:r>
-        <w:t xml:space="preserve">This then resulted in an </w:t>
+        <w:t xml:space="preserve">This resulted in an </w:t>
       </w:r>
       <w:r>
         <w:t>unauthorised</w:t>
@@ -1336,13 +1487,19 @@
         <w:t>LL</w:t>
       </w:r>
       <w:r>
-        <w:t xml:space="preserve"> the type of user and his </w:t>
-      </w:r>
-      <w:r>
-        <w:t>endpoint</w:t>
-      </w:r>
-      <w:r>
-        <w:t>. This is to better identify why this user has elevated permissions without restrictions enabling this vulnerability. Searching " ‘</w:t>
+        <w:t xml:space="preserve"> </w:t>
+      </w:r>
+      <w:r>
+        <w:t>to view the user and their endpoint</w:t>
+      </w:r>
+      <w:r>
+        <w:t xml:space="preserve">. This is to better </w:t>
+      </w:r>
+      <w:r>
+        <w:t>understand the scope of the vulnerability and</w:t>
+      </w:r>
+      <w:r>
+        <w:t xml:space="preserve"> why this user has elevated permissions without restrictions enabling this vulnerability. Searching " ‘</w:t>
       </w:r>
       <w:proofErr w:type="spellStart"/>
       <w:r>
@@ -1761,10 +1918,19 @@
         <w:t xml:space="preserve"> the vulnerability and what caused it. They should now amend the vulnerability.</w:t>
       </w:r>
       <w:r>
-        <w:t xml:space="preserve"> This I because</w:t>
-      </w:r>
-      <w:r>
-        <w:t xml:space="preserve"> I screened the logs and was unable to see</w:t>
+        <w:t xml:space="preserve"> </w:t>
+      </w:r>
+      <w:r>
+        <w:t>Viewing</w:t>
+      </w:r>
+      <w:r>
+        <w:t xml:space="preserve"> logs and</w:t>
+      </w:r>
+      <w:r>
+        <w:t xml:space="preserve"> I</w:t>
+      </w:r>
+      <w:r>
+        <w:t xml:space="preserve"> was unable to see</w:t>
       </w:r>
       <w:r>
         <w:t xml:space="preserve"> anything stating</w:t>
@@ -1776,7 +1942,13 @@
         <w:t xml:space="preserve">is </w:t>
       </w:r>
       <w:r>
-        <w:t>rectified.</w:t>
+        <w:t>rectified</w:t>
+      </w:r>
+      <w:r>
+        <w:t xml:space="preserve"> and my assumption is a tier 2 Incident Responder failed to fulfil their duties</w:t>
+      </w:r>
+      <w:r>
+        <w:t>.</w:t>
       </w:r>
     </w:p>
     <w:p>
@@ -1787,10 +1959,25 @@
         <w:t>t</w:t>
       </w:r>
       <w:r>
-        <w:t xml:space="preserve">he SOC team should perform </w:t>
-      </w:r>
-      <w:r>
-        <w:t xml:space="preserve">the follow up. Review the data that was gathered above about the vulnerability see </w:t>
+        <w:t xml:space="preserve">he </w:t>
+      </w:r>
+      <w:r>
+        <w:t xml:space="preserve">tier 3 </w:t>
+      </w:r>
+      <w:r>
+        <w:t xml:space="preserve">SOC team </w:t>
+      </w:r>
+      <w:r>
+        <w:t xml:space="preserve">member </w:t>
+      </w:r>
+      <w:r>
+        <w:t xml:space="preserve">should perform </w:t>
+      </w:r>
+      <w:r>
+        <w:t xml:space="preserve">the follow up. Review the data that was gathered above about the vulnerability </w:t>
+      </w:r>
+      <w:r>
+        <w:t xml:space="preserve">asses the vulnerability amendments, </w:t>
       </w:r>
       <w:r>
         <w:t>review all</w:t>
@@ -1799,22 +1986,22 @@
         <w:t xml:space="preserve"> possible reasons </w:t>
       </w:r>
       <w:r>
-        <w:t>this vulnerability exists</w:t>
-      </w:r>
-      <w:r>
-        <w:t xml:space="preserve"> perform</w:t>
-      </w:r>
-      <w:r>
-        <w:t>ing</w:t>
-      </w:r>
-      <w:r>
-        <w:t xml:space="preserve"> risk assessments and </w:t>
+        <w:t>this vulnerability exist</w:t>
+      </w:r>
+      <w:r>
+        <w:t>ed and performing</w:t>
+      </w:r>
+      <w:r>
+        <w:t xml:space="preserve"> risk assessments </w:t>
+      </w:r>
+      <w:r>
+        <w:t xml:space="preserve">and act upon it by </w:t>
       </w:r>
       <w:r>
         <w:t xml:space="preserve">reduce the risks </w:t>
       </w:r>
       <w:r>
-        <w:t>from</w:t>
+        <w:t>in order from</w:t>
       </w:r>
       <w:r>
         <w:t xml:space="preserve"> highest to lowest.</w:t>
@@ -2069,6 +2256,7 @@
           </w:tcPr>
           <w:p>
             <w:r>
+              <w:lastRenderedPageBreak/>
               <w:t>Lack of monitoring and incident response.</w:t>
             </w:r>
           </w:p>
@@ -2099,11 +2287,7 @@
           </w:tcPr>
           <w:p>
             <w:r>
-              <w:t xml:space="preserve"> Impose monitoring and incident </w:t>
-            </w:r>
-            <w:r>
-              <w:lastRenderedPageBreak/>
-              <w:t xml:space="preserve">response procedures to </w:t>
+              <w:t xml:space="preserve">Impose monitoring and incident response procedures to </w:t>
             </w:r>
           </w:p>
         </w:tc>
@@ -2114,12 +2298,9 @@
             <w:tcW w:w="2254" w:type="dxa"/>
           </w:tcPr>
           <w:p>
-            <w:proofErr w:type="spellStart"/>
             <w:r>
-              <w:lastRenderedPageBreak/>
-              <w:t>Publicluy</w:t>
+              <w:t>Publicly</w:t>
             </w:r>
-            <w:proofErr w:type="spellEnd"/>
             <w:r>
               <w:t xml:space="preserve"> available S3 Bucket</w:t>
             </w:r>
@@ -2129,19 +2310,34 @@
           <w:tcPr>
             <w:tcW w:w="1285" w:type="dxa"/>
           </w:tcPr>
-          <w:p/>
+          <w:p>
+            <w:r>
+              <w:t>10</w:t>
+            </w:r>
+          </w:p>
         </w:tc>
         <w:tc>
           <w:tcPr>
             <w:tcW w:w="3223" w:type="dxa"/>
           </w:tcPr>
-          <w:p/>
+          <w:p>
+            <w:r>
+              <w:t>Critical data codebase and privileged access is made public.</w:t>
+            </w:r>
+          </w:p>
         </w:tc>
         <w:tc>
           <w:tcPr>
             <w:tcW w:w="2254" w:type="dxa"/>
           </w:tcPr>
-          <w:p/>
+          <w:p>
+            <w:r>
+              <w:t>Enable the Block Public Access setting in the S3 Bucket as outlined by [1]</w:t>
+            </w:r>
+            <w:r>
+              <w:t xml:space="preserve"> as this is pre 2023 when it becomes auto enabled</w:t>
+            </w:r>
+          </w:p>
         </w:tc>
       </w:tr>
     </w:tbl>
@@ -2159,6 +2355,27 @@
         <w:t>130 words</w:t>
       </w:r>
     </w:p>
+    <w:p>
+      <w:r>
+        <w:t xml:space="preserve">As stated above there are a multitude of methods that could be used to prevent this vulnerability from happening. </w:t>
+      </w:r>
+      <w:r>
+        <w:t>However,</w:t>
+      </w:r>
+      <w:r>
+        <w:t xml:space="preserve"> in m</w:t>
+      </w:r>
+      <w:r>
+        <w:t>y opinion the easiest and most cost-effective method that would not only prevent this vulnerability, but many others are implementation of least-access permissions. IAM users should not be able to access or manipulate critical security infrastructure without the proper authorization from administrations. Many other methods can also prevent it as mentioned in the risk assessment.</w:t>
+      </w:r>
+      <w:r>
+        <w:br/>
+        <w:t>Overall the lack of SOC monitoring and restrictions on this network resulted in critical vulnerability in this case. This could lead to</w:t>
+      </w:r>
+      <w:r>
+        <w:t xml:space="preserve"> critical data being accessed modified and leaked. This could lead to</w:t>
+      </w:r>
+    </w:p>
     <w:p/>
     <w:p>
       <w:pPr>
@@ -2178,9 +2395,113 @@
     </w:p>
     <w:p>
       <w:pPr>
-        <w:pStyle w:val="Heading2"/>
+        <w:rPr>
+          <w:sz w:val="22"/>
+          <w:szCs w:val="22"/>
+        </w:rPr>
       </w:pPr>
       <w:r>
+        <w:t xml:space="preserve">[1] </w:t>
+      </w:r>
+      <w:r>
+        <w:rPr>
+          <w:sz w:val="22"/>
+          <w:szCs w:val="22"/>
+        </w:rPr>
+        <w:t>AWS</w:t>
+      </w:r>
+      <w:r>
+        <w:rPr>
+          <w:sz w:val="22"/>
+          <w:szCs w:val="22"/>
+        </w:rPr>
+        <w:t xml:space="preserve">, </w:t>
+      </w:r>
+      <w:r>
+        <w:rPr>
+          <w:i/>
+          <w:iCs/>
+          <w:sz w:val="22"/>
+          <w:szCs w:val="22"/>
+        </w:rPr>
+        <w:t>Blocking public access to your Amazon S3 storage</w:t>
+      </w:r>
+      <w:r>
+        <w:rPr>
+          <w:sz w:val="22"/>
+          <w:szCs w:val="22"/>
+        </w:rPr>
+        <w:t xml:space="preserve">, accessed 19 December 2025, </w:t>
+      </w:r>
+      <w:hyperlink r:id="rId16" w:tgtFrame="_new" w:history="1">
+        <w:r>
+          <w:rPr>
+            <w:rStyle w:val="Hyperlink"/>
+            <w:sz w:val="22"/>
+            <w:szCs w:val="22"/>
+          </w:rPr>
+          <w:t>https://docs.aws.amazon.com/AmazonS3/latest/userguide/access-control-block-public-access.html</w:t>
+        </w:r>
+      </w:hyperlink>
+      <w:r>
+        <w:rPr>
+          <w:sz w:val="22"/>
+          <w:szCs w:val="22"/>
+        </w:rPr>
+        <w:t>.</w:t>
+      </w:r>
+    </w:p>
+    <w:p>
+      <w:pPr>
+        <w:rPr>
+          <w:sz w:val="22"/>
+          <w:szCs w:val="22"/>
+        </w:rPr>
+      </w:pPr>
+      <w:r>
+        <w:rPr>
+          <w:sz w:val="22"/>
+          <w:szCs w:val="22"/>
+        </w:rPr>
+        <w:t xml:space="preserve">[2] </w:t>
+      </w:r>
+      <w:r>
+        <w:rPr>
+          <w:sz w:val="22"/>
+          <w:szCs w:val="22"/>
+        </w:rPr>
+        <w:t xml:space="preserve">Amazon Web Services, </w:t>
+      </w:r>
+      <w:r>
+        <w:rPr>
+          <w:i/>
+          <w:iCs/>
+          <w:sz w:val="22"/>
+          <w:szCs w:val="22"/>
+        </w:rPr>
+        <w:t>Secure API access with MFA</w:t>
+      </w:r>
+      <w:r>
+        <w:rPr>
+          <w:sz w:val="22"/>
+          <w:szCs w:val="22"/>
+        </w:rPr>
+        <w:t xml:space="preserve">, AWS Identity and Access Management User Guide, accessed 19 December 2025, </w:t>
+      </w:r>
+      <w:hyperlink r:id="rId17" w:tgtFrame="_new" w:history="1">
+        <w:r>
+          <w:rPr>
+            <w:rStyle w:val="Hyperlink"/>
+            <w:sz w:val="22"/>
+            <w:szCs w:val="22"/>
+          </w:rPr>
+          <w:t>https://docs.aws.amazon.com/IAM/latest/UserGuide/id_credentials_mfa_configure-api-require.html</w:t>
+        </w:r>
+      </w:hyperlink>
+    </w:p>
+    <w:p>
+      <w:r>
+        <w:lastRenderedPageBreak/>
         <w:t>Proof Of Quiz</w:t>
       </w:r>
       <w:r>
@@ -2205,7 +2526,7 @@
                     </pic:cNvPicPr>
                   </pic:nvPicPr>
                   <pic:blipFill>
-                    <a:blip r:embed="rId16" cstate="print">
+                    <a:blip r:embed="rId18" cstate="print">
                       <a:extLst>
                         <a:ext uri="{28A0092B-C50C-407E-A947-70E740481C1C}">
                           <a14:useLocalDpi xmlns:a14="http://schemas.microsoft.com/office/drawing/2010/main" val="0"/>
@@ -2857,7 +3178,6 @@
   <w:style w:type="character" w:default="1" w:styleId="DefaultParagraphFont">
     <w:name w:val="Default Paragraph Font"/>
     <w:uiPriority w:val="1"/>
-    <w:semiHidden/>
     <w:unhideWhenUsed/>
   </w:style>
   <w:style w:type="table" w:default="1" w:styleId="TableNormal">
@@ -3189,6 +3509,29 @@
       </w:tblBorders>
     </w:tblPr>
   </w:style>
+  <w:style w:type="character" w:styleId="Hyperlink">
+    <w:name w:val="Hyperlink"/>
+    <w:basedOn w:val="DefaultParagraphFont"/>
+    <w:uiPriority w:val="99"/>
+    <w:unhideWhenUsed/>
+    <w:rsid w:val="00172A50"/>
+    <w:rPr>
+      <w:color w:val="467886" w:themeColor="hyperlink"/>
+      <w:u w:val="single"/>
+    </w:rPr>
+  </w:style>
+  <w:style w:type="character" w:styleId="UnresolvedMention">
+    <w:name w:val="Unresolved Mention"/>
+    <w:basedOn w:val="DefaultParagraphFont"/>
+    <w:uiPriority w:val="99"/>
+    <w:semiHidden/>
+    <w:unhideWhenUsed/>
+    <w:rsid w:val="00172A50"/>
+    <w:rPr>
+      <w:color w:val="605E5C"/>
+      <w:shd w:val="clear" w:color="auto" w:fill="E1DFDD"/>
+    </w:rPr>
+  </w:style>
 </w:styles>
 </file>
 

</xml_diff>

<commit_message>
Rename files more changes to Report
</commit_message>
<xml_diff>
--- a/Documentation/Report-Word.docx
+++ b/Documentation/Report-Word.docx
@@ -23,36 +23,6 @@
     </w:p>
     <w:p>
       <w:pPr>
-        <w:rPr>
-          <w:sz w:val="22"/>
-          <w:szCs w:val="22"/>
-        </w:rPr>
-      </w:pPr>
-      <w:r>
-        <w:rPr>
-          <w:sz w:val="22"/>
-          <w:szCs w:val="22"/>
-        </w:rPr>
-        <w:t xml:space="preserve">In the report basically say what is wrong </w:t>
-      </w:r>
-    </w:p>
-    <w:p>
-      <w:pPr>
-        <w:rPr>
-          <w:sz w:val="22"/>
-          <w:szCs w:val="22"/>
-        </w:rPr>
-      </w:pPr>
-      <w:r>
-        <w:rPr>
-          <w:sz w:val="22"/>
-          <w:szCs w:val="22"/>
-        </w:rPr>
-        <w:t>2000- words</w:t>
-      </w:r>
-    </w:p>
-    <w:p>
-      <w:pPr>
         <w:pStyle w:val="Heading1"/>
         <w:rPr>
           <w:sz w:val="36"/>
@@ -101,23 +71,49 @@
           <w:sz w:val="22"/>
           <w:szCs w:val="22"/>
         </w:rPr>
-        <w:t xml:space="preserve">In this report we will be covering </w:t>
-      </w:r>
-      <w:proofErr w:type="gramStart"/>
-      <w:r>
-        <w:rPr>
-          <w:sz w:val="22"/>
-          <w:szCs w:val="22"/>
-        </w:rPr>
-        <w:t>an</w:t>
-      </w:r>
-      <w:proofErr w:type="gramEnd"/>
-      <w:r>
-        <w:rPr>
-          <w:sz w:val="22"/>
-          <w:szCs w:val="22"/>
-        </w:rPr>
-        <w:t xml:space="preserve"> misconfiguration incident. I will begin by explaining key terminology and followed by in brief what this incident entailed.</w:t>
+        <w:t xml:space="preserve">The aim of this report is to analyse a cloud security misconfiguration incident using SOC methodologies </w:t>
+      </w:r>
+      <w:r>
+        <w:rPr>
+          <w:sz w:val="22"/>
+          <w:szCs w:val="22"/>
+        </w:rPr>
+        <w:t>to</w:t>
+      </w:r>
+      <w:r>
+        <w:rPr>
+          <w:sz w:val="22"/>
+          <w:szCs w:val="22"/>
+        </w:rPr>
+        <w:t xml:space="preserve"> evaluate deficiencies in identity governance, monitoring, and incident response processes within </w:t>
+      </w:r>
+      <w:r>
+        <w:rPr>
+          <w:sz w:val="22"/>
+          <w:szCs w:val="22"/>
+        </w:rPr>
+        <w:t>a</w:t>
+      </w:r>
+      <w:r>
+        <w:rPr>
+          <w:sz w:val="22"/>
+          <w:szCs w:val="22"/>
+        </w:rPr>
+        <w:t xml:space="preserve"> </w:t>
+      </w:r>
+      <w:r>
+        <w:rPr>
+          <w:sz w:val="22"/>
+          <w:szCs w:val="22"/>
+        </w:rPr>
+        <w:t xml:space="preserve">simulated </w:t>
+      </w:r>
+      <w:r>
+        <w:rPr>
+          <w:sz w:val="22"/>
+          <w:szCs w:val="22"/>
+        </w:rPr>
+        <w:t>enterprise AWS environment.”</w:t>
       </w:r>
     </w:p>
     <w:p>
@@ -442,22 +438,226 @@
           <w:szCs w:val="22"/>
         </w:rPr>
       </w:pPr>
-    </w:p>
-    <w:p>
-      <w:pPr>
+      <w:r>
+        <w:rPr>
+          <w:sz w:val="22"/>
+          <w:szCs w:val="22"/>
+        </w:rPr>
+        <w:t>Hence</w:t>
+      </w:r>
+      <w:r>
         <w:rPr>
           <w:b/>
           <w:bCs/>
           <w:sz w:val="22"/>
           <w:szCs w:val="22"/>
         </w:rPr>
-      </w:pPr>
-      <w:r>
-        <w:rPr>
-          <w:sz w:val="22"/>
-          <w:szCs w:val="22"/>
-        </w:rPr>
-        <w:t>Hence</w:t>
+        <w:t xml:space="preserve"> </w:t>
+      </w:r>
+      <w:r>
+        <w:rPr>
+          <w:sz w:val="22"/>
+          <w:szCs w:val="22"/>
+        </w:rPr>
+        <w:t>In this exercise we look at a user</w:t>
+      </w:r>
+      <w:r>
+        <w:rPr>
+          <w:sz w:val="22"/>
+          <w:szCs w:val="22"/>
+        </w:rPr>
+        <w:t xml:space="preserve"> who</w:t>
+      </w:r>
+      <w:r>
+        <w:rPr>
+          <w:sz w:val="22"/>
+          <w:szCs w:val="22"/>
+        </w:rPr>
+        <w:t xml:space="preserve"> misuse</w:t>
+      </w:r>
+      <w:r>
+        <w:rPr>
+          <w:sz w:val="22"/>
+          <w:szCs w:val="22"/>
+        </w:rPr>
+        <w:t>s</w:t>
+      </w:r>
+      <w:r>
+        <w:rPr>
+          <w:sz w:val="22"/>
+          <w:szCs w:val="22"/>
+        </w:rPr>
+        <w:t xml:space="preserve"> their permissions and change</w:t>
+      </w:r>
+      <w:r>
+        <w:rPr>
+          <w:sz w:val="22"/>
+          <w:szCs w:val="22"/>
+        </w:rPr>
+        <w:t>s</w:t>
+      </w:r>
+      <w:r>
+        <w:rPr>
+          <w:sz w:val="22"/>
+          <w:szCs w:val="22"/>
+        </w:rPr>
+        <w:t xml:space="preserve"> </w:t>
+      </w:r>
+      <w:r>
+        <w:rPr>
+          <w:sz w:val="22"/>
+          <w:szCs w:val="22"/>
+        </w:rPr>
+        <w:t>the S3 bucket settings making it public accidentally leading to an unauthorised user uploading a txt file.</w:t>
+      </w:r>
+    </w:p>
+    <w:p>
+      <w:pPr>
+        <w:rPr>
+          <w:sz w:val="22"/>
+          <w:szCs w:val="22"/>
+        </w:rPr>
+      </w:pPr>
+      <w:r>
+        <w:rPr>
+          <w:sz w:val="22"/>
+          <w:szCs w:val="22"/>
+        </w:rPr>
+        <w:t>I will be utilising</w:t>
+      </w:r>
+      <w:r>
+        <w:rPr>
+          <w:sz w:val="22"/>
+          <w:szCs w:val="22"/>
+        </w:rPr>
+        <w:t xml:space="preserve"> </w:t>
+      </w:r>
+      <w:r>
+        <w:rPr>
+          <w:sz w:val="22"/>
+          <w:szCs w:val="22"/>
+        </w:rPr>
+        <w:t>Splunk</w:t>
+      </w:r>
+      <w:r>
+        <w:rPr>
+          <w:sz w:val="22"/>
+          <w:szCs w:val="22"/>
+        </w:rPr>
+        <w:t xml:space="preserve"> to investigate </w:t>
+      </w:r>
+      <w:r>
+        <w:rPr>
+          <w:sz w:val="22"/>
+          <w:szCs w:val="22"/>
+        </w:rPr>
+        <w:t>the events that lead to this incident and what steps and systems where missing to prevent it</w:t>
+      </w:r>
+      <w:r>
+        <w:rPr>
+          <w:sz w:val="22"/>
+          <w:szCs w:val="22"/>
+        </w:rPr>
+        <w:t>.</w:t>
+      </w:r>
+      <w:r>
+        <w:rPr>
+          <w:sz w:val="22"/>
+          <w:szCs w:val="22"/>
+        </w:rPr>
+        <w:t xml:space="preserve"> I will </w:t>
+      </w:r>
+      <w:r>
+        <w:rPr>
+          <w:sz w:val="22"/>
+          <w:szCs w:val="22"/>
+        </w:rPr>
+        <w:t xml:space="preserve">also </w:t>
+      </w:r>
+      <w:r>
+        <w:rPr>
+          <w:sz w:val="22"/>
+          <w:szCs w:val="22"/>
+        </w:rPr>
+        <w:t>look at similar incidents</w:t>
+      </w:r>
+      <w:r>
+        <w:rPr>
+          <w:sz w:val="22"/>
+          <w:szCs w:val="22"/>
+        </w:rPr>
+        <w:t xml:space="preserve"> the way they were handled</w:t>
+      </w:r>
+      <w:r>
+        <w:rPr>
+          <w:sz w:val="22"/>
+          <w:szCs w:val="22"/>
+        </w:rPr>
+        <w:t xml:space="preserve"> and what the repercussions </w:t>
+      </w:r>
+      <w:r>
+        <w:rPr>
+          <w:sz w:val="22"/>
+          <w:szCs w:val="22"/>
+        </w:rPr>
+        <w:t>could be for this</w:t>
+      </w:r>
+      <w:r>
+        <w:rPr>
+          <w:sz w:val="22"/>
+          <w:szCs w:val="22"/>
+        </w:rPr>
+        <w:t xml:space="preserve">. This will provide </w:t>
+      </w:r>
+      <w:r>
+        <w:rPr>
+          <w:sz w:val="22"/>
+          <w:szCs w:val="22"/>
+        </w:rPr>
+        <w:t xml:space="preserve">a </w:t>
+      </w:r>
+      <w:r>
+        <w:rPr>
+          <w:sz w:val="22"/>
+          <w:szCs w:val="22"/>
+        </w:rPr>
+        <w:t xml:space="preserve">greater insight into </w:t>
+      </w:r>
+      <w:r>
+        <w:rPr>
+          <w:sz w:val="22"/>
+          <w:szCs w:val="22"/>
+        </w:rPr>
+        <w:t>incident and steps to prevent it</w:t>
+      </w:r>
+      <w:r>
+        <w:rPr>
+          <w:sz w:val="22"/>
+          <w:szCs w:val="22"/>
+        </w:rPr>
+        <w:t>.</w:t>
+      </w:r>
+    </w:p>
+    <w:p>
+      <w:pPr>
+        <w:rPr>
+          <w:sz w:val="22"/>
+          <w:szCs w:val="22"/>
+        </w:rPr>
+      </w:pPr>
+      <w:r>
+        <w:rPr>
+          <w:sz w:val="22"/>
+          <w:szCs w:val="22"/>
+        </w:rPr>
+        <w:t>To make this incident response as</w:t>
+      </w:r>
+      <w:r>
+        <w:rPr>
+          <w:sz w:val="22"/>
+          <w:szCs w:val="22"/>
+        </w:rPr>
+        <w:t xml:space="preserve"> realistic</w:t>
       </w:r>
       <w:r>
         <w:rPr>
@@ -473,99 +673,14 @@
           <w:sz w:val="22"/>
           <w:szCs w:val="22"/>
         </w:rPr>
-        <w:t>In this exercise we look at a user</w:t>
-      </w:r>
-      <w:r>
-        <w:rPr>
-          <w:sz w:val="22"/>
-          <w:szCs w:val="22"/>
-        </w:rPr>
-        <w:t xml:space="preserve"> who</w:t>
-      </w:r>
-      <w:r>
-        <w:rPr>
-          <w:sz w:val="22"/>
-          <w:szCs w:val="22"/>
-        </w:rPr>
-        <w:t xml:space="preserve"> misuse</w:t>
-      </w:r>
-      <w:r>
-        <w:rPr>
-          <w:sz w:val="22"/>
-          <w:szCs w:val="22"/>
-        </w:rPr>
-        <w:t>s</w:t>
-      </w:r>
-      <w:r>
-        <w:rPr>
-          <w:sz w:val="22"/>
-          <w:szCs w:val="22"/>
-        </w:rPr>
-        <w:t xml:space="preserve"> their permissions and change</w:t>
-      </w:r>
-      <w:r>
-        <w:rPr>
-          <w:sz w:val="22"/>
-          <w:szCs w:val="22"/>
-        </w:rPr>
-        <w:t>s</w:t>
-      </w:r>
-      <w:r>
-        <w:rPr>
-          <w:sz w:val="22"/>
-          <w:szCs w:val="22"/>
-        </w:rPr>
-        <w:t xml:space="preserve"> </w:t>
-      </w:r>
-      <w:r>
-        <w:rPr>
-          <w:sz w:val="22"/>
-          <w:szCs w:val="22"/>
-        </w:rPr>
-        <w:t>the S3 bucket settings making it public accidentally leading to an unauthorised user uploading a txt file.</w:t>
-      </w:r>
-    </w:p>
-    <w:p>
-      <w:pPr>
-        <w:rPr>
-          <w:sz w:val="22"/>
-          <w:szCs w:val="22"/>
-        </w:rPr>
-      </w:pPr>
-      <w:r>
-        <w:rPr>
-          <w:sz w:val="22"/>
-          <w:szCs w:val="22"/>
-        </w:rPr>
-        <w:t>I will be utilising</w:t>
-      </w:r>
-      <w:r>
-        <w:rPr>
-          <w:sz w:val="22"/>
-          <w:szCs w:val="22"/>
-        </w:rPr>
-        <w:t xml:space="preserve"> </w:t>
-      </w:r>
-      <w:r>
-        <w:rPr>
-          <w:sz w:val="22"/>
-          <w:szCs w:val="22"/>
-        </w:rPr>
-        <w:t>Splunk</w:t>
-      </w:r>
-      <w:r>
-        <w:rPr>
-          <w:sz w:val="22"/>
-          <w:szCs w:val="22"/>
-        </w:rPr>
-        <w:t xml:space="preserve"> to investigate </w:t>
-      </w:r>
-      <w:r>
-        <w:rPr>
-          <w:sz w:val="22"/>
-          <w:szCs w:val="22"/>
-        </w:rPr>
-        <w:t>the events that lead to this incident and what steps and systems where missing to prevent it</w:t>
+        <w:t>I will be isolating the incident data for this report. I will ignore most of the unrelated breaches/logs for other incidents in this data set. This is due to the report only being on 1 of the incidents</w:t>
+      </w:r>
+      <w:r>
+        <w:rPr>
+          <w:sz w:val="22"/>
+          <w:szCs w:val="22"/>
+        </w:rPr>
+        <w:t xml:space="preserve"> and BOTSv3 congaing many other incidents in the same dataset</w:t>
       </w:r>
       <w:r>
         <w:rPr>
@@ -579,70 +694,70 @@
           <w:sz w:val="22"/>
           <w:szCs w:val="22"/>
         </w:rPr>
-        <w:t xml:space="preserve"> I will </w:t>
-      </w:r>
-      <w:r>
-        <w:rPr>
-          <w:sz w:val="22"/>
-          <w:szCs w:val="22"/>
-        </w:rPr>
-        <w:t xml:space="preserve">also </w:t>
-      </w:r>
-      <w:r>
-        <w:rPr>
-          <w:sz w:val="22"/>
-          <w:szCs w:val="22"/>
-        </w:rPr>
-        <w:t>look at similar incidents</w:t>
-      </w:r>
-      <w:r>
-        <w:rPr>
-          <w:sz w:val="22"/>
-          <w:szCs w:val="22"/>
-        </w:rPr>
-        <w:t xml:space="preserve"> the way they were handled</w:t>
-      </w:r>
-      <w:r>
-        <w:rPr>
-          <w:sz w:val="22"/>
-          <w:szCs w:val="22"/>
-        </w:rPr>
-        <w:t xml:space="preserve"> and what the repercussions </w:t>
-      </w:r>
-      <w:r>
-        <w:rPr>
-          <w:sz w:val="22"/>
-          <w:szCs w:val="22"/>
-        </w:rPr>
-        <w:t>could be for this</w:t>
-      </w:r>
-      <w:r>
-        <w:rPr>
-          <w:sz w:val="22"/>
-          <w:szCs w:val="22"/>
-        </w:rPr>
-        <w:t xml:space="preserve">. This will provide </w:t>
-      </w:r>
-      <w:r>
-        <w:rPr>
-          <w:sz w:val="22"/>
-          <w:szCs w:val="22"/>
-        </w:rPr>
-        <w:t xml:space="preserve">a </w:t>
-      </w:r>
-      <w:r>
-        <w:rPr>
-          <w:sz w:val="22"/>
-          <w:szCs w:val="22"/>
-        </w:rPr>
-        <w:t xml:space="preserve">greater insight into </w:t>
-      </w:r>
-      <w:r>
-        <w:rPr>
-          <w:sz w:val="22"/>
-          <w:szCs w:val="22"/>
-        </w:rPr>
-        <w:t>incident and steps to prevent it</w:t>
+        <w:t xml:space="preserve"> For this incident</w:t>
+      </w:r>
+      <w:r>
+        <w:rPr>
+          <w:sz w:val="22"/>
+          <w:szCs w:val="22"/>
+        </w:rPr>
+        <w:t xml:space="preserve"> I will investigate </w:t>
+      </w:r>
+      <w:r>
+        <w:rPr>
+          <w:sz w:val="22"/>
+          <w:szCs w:val="22"/>
+        </w:rPr>
+        <w:t>and analyse data related to this event</w:t>
+      </w:r>
+      <w:r>
+        <w:rPr>
+          <w:sz w:val="22"/>
+          <w:szCs w:val="22"/>
+        </w:rPr>
+        <w:t xml:space="preserve">. </w:t>
+      </w:r>
+      <w:r>
+        <w:rPr>
+          <w:sz w:val="22"/>
+          <w:szCs w:val="22"/>
+        </w:rPr>
+        <w:t>Such as d</w:t>
+      </w:r>
+      <w:r>
+        <w:rPr>
+          <w:sz w:val="22"/>
+          <w:szCs w:val="22"/>
+        </w:rPr>
+        <w:t xml:space="preserve">ata about </w:t>
+      </w:r>
+      <w:r>
+        <w:rPr>
+          <w:sz w:val="22"/>
+          <w:szCs w:val="22"/>
+        </w:rPr>
+        <w:t>users’</w:t>
+      </w:r>
+      <w:r>
+        <w:rPr>
+          <w:sz w:val="22"/>
+          <w:szCs w:val="22"/>
+        </w:rPr>
+        <w:t xml:space="preserve"> hardware and logs regarding accessing the bucket</w:t>
+      </w:r>
+      <w:r>
+        <w:rPr>
+          <w:sz w:val="22"/>
+          <w:szCs w:val="22"/>
+        </w:rPr>
+        <w:t xml:space="preserve"> and </w:t>
+      </w:r>
+      <w:r>
+        <w:rPr>
+          <w:sz w:val="22"/>
+          <w:szCs w:val="22"/>
+        </w:rPr>
+        <w:t>relevant files</w:t>
       </w:r>
       <w:r>
         <w:rPr>
@@ -664,14 +779,14 @@
           <w:sz w:val="22"/>
           <w:szCs w:val="22"/>
         </w:rPr>
-        <w:t>To make this incident response as</w:t>
-      </w:r>
-      <w:r>
-        <w:rPr>
-          <w:sz w:val="22"/>
-          <w:szCs w:val="22"/>
-        </w:rPr>
-        <w:t xml:space="preserve"> realistic</w:t>
+        <w:t>For this</w:t>
+      </w:r>
+      <w:r>
+        <w:rPr>
+          <w:sz w:val="22"/>
+          <w:szCs w:val="22"/>
+        </w:rPr>
+        <w:t xml:space="preserve"> incident evaluation</w:t>
       </w:r>
       <w:r>
         <w:rPr>
@@ -687,136 +802,6 @@
           <w:sz w:val="22"/>
           <w:szCs w:val="22"/>
         </w:rPr>
-        <w:t>I will be isolating the incident data for this report. I will ignore most of the unrelated breaches/logs for other incidents in this data set. This is due to the report only being on 1 of the incidents</w:t>
-      </w:r>
-      <w:r>
-        <w:rPr>
-          <w:sz w:val="22"/>
-          <w:szCs w:val="22"/>
-        </w:rPr>
-        <w:t xml:space="preserve"> and BOTSv3 congaing many other incidents in the same dataset</w:t>
-      </w:r>
-      <w:r>
-        <w:rPr>
-          <w:sz w:val="22"/>
-          <w:szCs w:val="22"/>
-        </w:rPr>
-        <w:t>.</w:t>
-      </w:r>
-      <w:r>
-        <w:rPr>
-          <w:sz w:val="22"/>
-          <w:szCs w:val="22"/>
-        </w:rPr>
-        <w:t xml:space="preserve"> For this incident</w:t>
-      </w:r>
-      <w:r>
-        <w:rPr>
-          <w:sz w:val="22"/>
-          <w:szCs w:val="22"/>
-        </w:rPr>
-        <w:t xml:space="preserve"> I will investigate </w:t>
-      </w:r>
-      <w:r>
-        <w:rPr>
-          <w:sz w:val="22"/>
-          <w:szCs w:val="22"/>
-        </w:rPr>
-        <w:t>and analyse data related to this event</w:t>
-      </w:r>
-      <w:r>
-        <w:rPr>
-          <w:sz w:val="22"/>
-          <w:szCs w:val="22"/>
-        </w:rPr>
-        <w:t xml:space="preserve">. </w:t>
-      </w:r>
-      <w:r>
-        <w:rPr>
-          <w:sz w:val="22"/>
-          <w:szCs w:val="22"/>
-        </w:rPr>
-        <w:t>Such as d</w:t>
-      </w:r>
-      <w:r>
-        <w:rPr>
-          <w:sz w:val="22"/>
-          <w:szCs w:val="22"/>
-        </w:rPr>
-        <w:t xml:space="preserve">ata about </w:t>
-      </w:r>
-      <w:r>
-        <w:rPr>
-          <w:sz w:val="22"/>
-          <w:szCs w:val="22"/>
-        </w:rPr>
-        <w:t>users’</w:t>
-      </w:r>
-      <w:r>
-        <w:rPr>
-          <w:sz w:val="22"/>
-          <w:szCs w:val="22"/>
-        </w:rPr>
-        <w:t xml:space="preserve"> hardware and logs regarding accessing the bucket</w:t>
-      </w:r>
-      <w:r>
-        <w:rPr>
-          <w:sz w:val="22"/>
-          <w:szCs w:val="22"/>
-        </w:rPr>
-        <w:t xml:space="preserve"> and </w:t>
-      </w:r>
-      <w:r>
-        <w:rPr>
-          <w:sz w:val="22"/>
-          <w:szCs w:val="22"/>
-        </w:rPr>
-        <w:t>relevant files</w:t>
-      </w:r>
-      <w:r>
-        <w:rPr>
-          <w:sz w:val="22"/>
-          <w:szCs w:val="22"/>
-        </w:rPr>
-        <w:t>.</w:t>
-      </w:r>
-    </w:p>
-    <w:p>
-      <w:pPr>
-        <w:rPr>
-          <w:sz w:val="22"/>
-          <w:szCs w:val="22"/>
-        </w:rPr>
-      </w:pPr>
-      <w:r>
-        <w:rPr>
-          <w:sz w:val="22"/>
-          <w:szCs w:val="22"/>
-        </w:rPr>
-        <w:lastRenderedPageBreak/>
-        <w:t>For this</w:t>
-      </w:r>
-      <w:r>
-        <w:rPr>
-          <w:sz w:val="22"/>
-          <w:szCs w:val="22"/>
-        </w:rPr>
-        <w:t xml:space="preserve"> incident evaluation</w:t>
-      </w:r>
-      <w:r>
-        <w:rPr>
-          <w:b/>
-          <w:bCs/>
-          <w:sz w:val="22"/>
-          <w:szCs w:val="22"/>
-        </w:rPr>
-        <w:t xml:space="preserve"> </w:t>
-      </w:r>
-      <w:r>
-        <w:rPr>
-          <w:sz w:val="22"/>
-          <w:szCs w:val="22"/>
-        </w:rPr>
         <w:t xml:space="preserve">I assumed that the logs are complete, have not omitted anything related to this incident </w:t>
       </w:r>
       <w:r>
@@ -861,6 +846,7 @@
           <w:sz w:val="36"/>
           <w:szCs w:val="36"/>
         </w:rPr>
+        <w:lastRenderedPageBreak/>
         <w:t>SOC roles &amp; Incident Response</w:t>
       </w:r>
     </w:p>
@@ -911,7 +897,14 @@
           <w:sz w:val="22"/>
           <w:szCs w:val="22"/>
         </w:rPr>
-        <w:t>follow</w:t>
+        <w:t>F</w:t>
+      </w:r>
+      <w:r>
+        <w:rPr>
+          <w:sz w:val="22"/>
+          <w:szCs w:val="22"/>
+        </w:rPr>
+        <w:t>ollow</w:t>
       </w:r>
       <w:r>
         <w:rPr>
@@ -946,7 +939,21 @@
           <w:sz w:val="22"/>
           <w:szCs w:val="22"/>
         </w:rPr>
-        <w:t xml:space="preserve"> directly corelate to SOC </w:t>
+        <w:t xml:space="preserve"> directly corelate to</w:t>
+      </w:r>
+      <w:r>
+        <w:rPr>
+          <w:sz w:val="22"/>
+          <w:szCs w:val="22"/>
+        </w:rPr>
+        <w:t xml:space="preserve"> a standard</w:t>
+      </w:r>
+      <w:r>
+        <w:rPr>
+          <w:sz w:val="22"/>
+          <w:szCs w:val="22"/>
+        </w:rPr>
+        <w:t xml:space="preserve"> SOC </w:t>
       </w:r>
       <w:r>
         <w:rPr>
@@ -960,7 +967,14 @@
           <w:sz w:val="22"/>
           <w:szCs w:val="22"/>
         </w:rPr>
-        <w:t xml:space="preserve"> structure providing a clear efficient response plan.</w:t>
+        <w:t xml:space="preserve"> structure providing a clear efficient response plan</w:t>
+      </w:r>
+      <w:r>
+        <w:rPr>
+          <w:sz w:val="22"/>
+          <w:szCs w:val="22"/>
+        </w:rPr>
+        <w:t xml:space="preserve"> as each task is delegated to a specific team.</w:t>
       </w:r>
     </w:p>
     <w:p>
@@ -1168,47 +1182,17 @@
       </w:r>
     </w:p>
     <w:p>
-      <w:pPr>
-        <w:rPr>
-          <w:sz w:val="22"/>
-          <w:szCs w:val="22"/>
-        </w:rPr>
-      </w:pPr>
-      <w:r>
-        <w:rPr>
-          <w:sz w:val="22"/>
-          <w:szCs w:val="22"/>
-        </w:rPr>
-        <w:t>400 words</w:t>
-      </w:r>
-    </w:p>
-    <w:p>
-      <w:pPr>
-        <w:rPr>
-          <w:sz w:val="22"/>
-          <w:szCs w:val="22"/>
-        </w:rPr>
-      </w:pPr>
-      <w:r>
-        <w:rPr>
-          <w:sz w:val="22"/>
-          <w:szCs w:val="22"/>
-        </w:rPr>
-        <w:t>Verified instal by having 2,0</w:t>
-      </w:r>
-      <w:r>
-        <w:rPr>
-          <w:sz w:val="22"/>
-          <w:szCs w:val="22"/>
-        </w:rPr>
-        <w:t>83</w:t>
-      </w:r>
-      <w:r>
-        <w:rPr>
-          <w:sz w:val="22"/>
-          <w:szCs w:val="22"/>
-        </w:rPr>
-        <w:t>,000 entries</w:t>
+      <w:r>
+        <w:t>For exercised I used this I used VMware software to host my Ubuntu 25.10 virtual machine with 8.6gm of ram and 8 processors. For this I first had to install Splunk and set it up. Then I downloaded the BOtsV3 data set and inserted it as an index to my Splunk software</w:t>
+      </w:r>
+      <w:r>
+        <w:t xml:space="preserve"> as a super user</w:t>
+      </w:r>
+      <w:r>
+        <w:t>. This allowed me to search the dataset by using Index”botsv3” and followed by filters later mentioned in the report to get the relevant data</w:t>
+      </w:r>
+      <w:r>
+        <w:t>. Whole dataset being loaded can be identified by having 2,083,056 events.</w:t>
       </w:r>
     </w:p>
     <w:p>
@@ -1325,48 +1309,7 @@
           <w:sz w:val="22"/>
           <w:szCs w:val="22"/>
         </w:rPr>
-        <w:t xml:space="preserve"> (</w:t>
-      </w:r>
-      <w:proofErr w:type="spellStart"/>
-      <w:proofErr w:type="gramStart"/>
-      <w:r>
-        <w:rPr>
-          <w:sz w:val="22"/>
-          <w:szCs w:val="22"/>
-        </w:rPr>
-        <w:t>bstoll,btun</w:t>
-      </w:r>
-      <w:proofErr w:type="gramEnd"/>
-      <w:r>
-        <w:rPr>
-          <w:sz w:val="22"/>
-          <w:szCs w:val="22"/>
-        </w:rPr>
-        <w:t>,splunk_</w:t>
-      </w:r>
-      <w:proofErr w:type="gramStart"/>
-      <w:r>
-        <w:rPr>
-          <w:sz w:val="22"/>
-          <w:szCs w:val="22"/>
-        </w:rPr>
-        <w:t>access,web</w:t>
-      </w:r>
-      <w:proofErr w:type="gramEnd"/>
-      <w:r>
-        <w:rPr>
-          <w:sz w:val="22"/>
-          <w:szCs w:val="22"/>
-        </w:rPr>
-        <w:t>_admin</w:t>
-      </w:r>
-      <w:proofErr w:type="spellEnd"/>
-      <w:r>
-        <w:rPr>
-          <w:sz w:val="22"/>
-          <w:szCs w:val="22"/>
-        </w:rPr>
-        <w:t>)</w:t>
+        <w:t xml:space="preserve"> (bstoll,btun,splunk_access,web_admin)</w:t>
       </w:r>
       <w:r>
         <w:rPr>
@@ -1644,55 +1587,14 @@
           <w:sz w:val="22"/>
           <w:szCs w:val="22"/>
         </w:rPr>
-        <w:t>I used “</w:t>
-      </w:r>
-      <w:proofErr w:type="spellStart"/>
-      <w:proofErr w:type="gramStart"/>
-      <w:r>
-        <w:rPr>
-          <w:sz w:val="22"/>
-          <w:szCs w:val="22"/>
-        </w:rPr>
-        <w:t>userIdentity.sessionContext.attributes</w:t>
-      </w:r>
-      <w:proofErr w:type="gramEnd"/>
-      <w:r>
-        <w:rPr>
-          <w:sz w:val="22"/>
-          <w:szCs w:val="22"/>
-        </w:rPr>
-        <w:t>.</w:t>
-      </w:r>
-      <w:proofErr w:type="gramStart"/>
-      <w:r>
-        <w:rPr>
-          <w:sz w:val="22"/>
-          <w:szCs w:val="22"/>
-        </w:rPr>
-        <w:t>mfaAuthenticated</w:t>
-      </w:r>
-      <w:proofErr w:type="spellEnd"/>
-      <w:r>
-        <w:rPr>
-          <w:sz w:val="22"/>
-          <w:szCs w:val="22"/>
-        </w:rPr>
-        <w:t>”</w:t>
-      </w:r>
-      <w:r>
-        <w:rPr>
-          <w:sz w:val="22"/>
-          <w:szCs w:val="22"/>
-        </w:rPr>
-        <w:t>=</w:t>
-      </w:r>
-      <w:proofErr w:type="gramEnd"/>
-      <w:r>
-        <w:rPr>
-          <w:sz w:val="22"/>
-          <w:szCs w:val="22"/>
-        </w:rPr>
-        <w:t>“*”</w:t>
+        <w:t>I used “userIdentity.sessionContext.attributes.mfaAuthenticated”</w:t>
+      </w:r>
+      <w:r>
+        <w:rPr>
+          <w:sz w:val="22"/>
+          <w:szCs w:val="22"/>
+        </w:rPr>
+        <w:t>=“*”</w:t>
       </w:r>
       <w:r>
         <w:rPr>
@@ -2280,23 +2182,7 @@
           <w:sz w:val="22"/>
           <w:szCs w:val="22"/>
         </w:rPr>
-        <w:t>“</w:t>
-      </w:r>
-      <w:proofErr w:type="spellStart"/>
-      <w:r>
-        <w:rPr>
-          <w:sz w:val="22"/>
-          <w:szCs w:val="22"/>
-        </w:rPr>
-        <w:t>frothlywebcode</w:t>
-      </w:r>
-      <w:proofErr w:type="spellEnd"/>
-      <w:r>
-        <w:rPr>
-          <w:sz w:val="22"/>
-          <w:szCs w:val="22"/>
-        </w:rPr>
-        <w:t xml:space="preserve">” (fig 7) </w:t>
+        <w:t xml:space="preserve">“frothlywebcode” (fig 7) </w:t>
       </w:r>
       <w:r>
         <w:rPr>
@@ -2319,31 +2205,111 @@
         </w:rPr>
         <w:t xml:space="preserve">user </w:t>
       </w:r>
-      <w:proofErr w:type="spellStart"/>
-      <w:r>
-        <w:rPr>
-          <w:sz w:val="22"/>
-          <w:szCs w:val="22"/>
-        </w:rPr>
-        <w:t>bstoll</w:t>
-      </w:r>
-      <w:proofErr w:type="spellEnd"/>
-      <w:r>
-        <w:rPr>
-          <w:sz w:val="22"/>
-          <w:szCs w:val="22"/>
-        </w:rPr>
-        <w:t xml:space="preserve"> gave </w:t>
-      </w:r>
-      <w:proofErr w:type="spellStart"/>
-      <w:r>
-        <w:rPr>
-          <w:sz w:val="22"/>
-          <w:szCs w:val="22"/>
-        </w:rPr>
-        <w:t>AllUsers</w:t>
-      </w:r>
-      <w:proofErr w:type="spellEnd"/>
+      <w:r>
+        <w:rPr>
+          <w:sz w:val="22"/>
+          <w:szCs w:val="22"/>
+        </w:rPr>
+        <w:t xml:space="preserve">bstoll gave </w:t>
+      </w:r>
+      <w:r>
+        <w:rPr>
+          <w:sz w:val="22"/>
+          <w:szCs w:val="22"/>
+        </w:rPr>
+        <w:t xml:space="preserve">AllUsers </w:t>
+      </w:r>
+      <w:r>
+        <w:rPr>
+          <w:sz w:val="22"/>
+          <w:szCs w:val="22"/>
+        </w:rPr>
+        <w:t xml:space="preserve">group </w:t>
+      </w:r>
+      <w:r>
+        <w:rPr>
+          <w:sz w:val="22"/>
+          <w:szCs w:val="22"/>
+        </w:rPr>
+        <w:t xml:space="preserve">Read and </w:t>
+      </w:r>
+      <w:r>
+        <w:rPr>
+          <w:sz w:val="22"/>
+          <w:szCs w:val="22"/>
+        </w:rPr>
+        <w:t xml:space="preserve">Write </w:t>
+      </w:r>
+      <w:r>
+        <w:rPr>
+          <w:sz w:val="22"/>
+          <w:szCs w:val="22"/>
+        </w:rPr>
+        <w:t>permission</w:t>
+      </w:r>
+      <w:r>
+        <w:rPr>
+          <w:sz w:val="22"/>
+          <w:szCs w:val="22"/>
+        </w:rPr>
+        <w:t xml:space="preserve"> at 13</w:t>
+      </w:r>
+      <w:r>
+        <w:rPr>
+          <w:sz w:val="22"/>
+          <w:szCs w:val="22"/>
+        </w:rPr>
+        <w:t>:</w:t>
+      </w:r>
+      <w:r>
+        <w:rPr>
+          <w:sz w:val="22"/>
+          <w:szCs w:val="22"/>
+        </w:rPr>
+        <w:t>01 on 20/08/18</w:t>
+      </w:r>
+      <w:r>
+        <w:rPr>
+          <w:sz w:val="22"/>
+          <w:szCs w:val="22"/>
+        </w:rPr>
+        <w:t xml:space="preserve"> (fig 5)</w:t>
+      </w:r>
+      <w:r>
+        <w:rPr>
+          <w:sz w:val="22"/>
+          <w:szCs w:val="22"/>
+        </w:rPr>
+        <w:t xml:space="preserve">. This allowed </w:t>
+      </w:r>
+      <w:r>
+        <w:rPr>
+          <w:sz w:val="22"/>
+          <w:szCs w:val="22"/>
+        </w:rPr>
+        <w:t>non-authorised users</w:t>
+      </w:r>
+      <w:r>
+        <w:rPr>
+          <w:sz w:val="22"/>
+          <w:szCs w:val="22"/>
+        </w:rPr>
+        <w:t xml:space="preserve"> to read this bucket and modify it</w:t>
+      </w:r>
+      <w:r>
+        <w:rPr>
+          <w:sz w:val="22"/>
+          <w:szCs w:val="22"/>
+        </w:rPr>
+        <w:t xml:space="preserve"> after this period</w:t>
+      </w:r>
+      <w:r>
+        <w:rPr>
+          <w:sz w:val="22"/>
+          <w:szCs w:val="22"/>
+        </w:rPr>
+        <w:t>.</w:t>
+      </w:r>
       <w:r>
         <w:rPr>
           <w:sz w:val="22"/>
@@ -2356,84 +2322,28 @@
           <w:sz w:val="22"/>
           <w:szCs w:val="22"/>
         </w:rPr>
-        <w:t xml:space="preserve">group </w:t>
-      </w:r>
-      <w:r>
-        <w:rPr>
-          <w:sz w:val="22"/>
-          <w:szCs w:val="22"/>
-        </w:rPr>
-        <w:t xml:space="preserve">Read and </w:t>
-      </w:r>
-      <w:r>
-        <w:rPr>
-          <w:sz w:val="22"/>
-          <w:szCs w:val="22"/>
-        </w:rPr>
-        <w:t xml:space="preserve">Write </w:t>
-      </w:r>
-      <w:r>
-        <w:rPr>
-          <w:sz w:val="22"/>
-          <w:szCs w:val="22"/>
-        </w:rPr>
-        <w:t>permission</w:t>
-      </w:r>
-      <w:r>
-        <w:rPr>
-          <w:sz w:val="22"/>
-          <w:szCs w:val="22"/>
-        </w:rPr>
-        <w:t xml:space="preserve"> at 13</w:t>
-      </w:r>
-      <w:r>
-        <w:rPr>
-          <w:sz w:val="22"/>
-          <w:szCs w:val="22"/>
-        </w:rPr>
-        <w:t>:</w:t>
-      </w:r>
-      <w:r>
-        <w:rPr>
-          <w:sz w:val="22"/>
-          <w:szCs w:val="22"/>
-        </w:rPr>
-        <w:t>01 on 20/08/18</w:t>
-      </w:r>
-      <w:r>
-        <w:rPr>
-          <w:sz w:val="22"/>
-          <w:szCs w:val="22"/>
-        </w:rPr>
-        <w:t xml:space="preserve"> (fig 5)</w:t>
-      </w:r>
-      <w:r>
-        <w:rPr>
-          <w:sz w:val="22"/>
-          <w:szCs w:val="22"/>
-        </w:rPr>
-        <w:t xml:space="preserve">. This allowed </w:t>
-      </w:r>
-      <w:r>
-        <w:rPr>
-          <w:sz w:val="22"/>
-          <w:szCs w:val="22"/>
-        </w:rPr>
-        <w:t>non-authorised users</w:t>
-      </w:r>
-      <w:r>
-        <w:rPr>
-          <w:sz w:val="22"/>
-          <w:szCs w:val="22"/>
-        </w:rPr>
-        <w:t xml:space="preserve"> to read this bucket and modify it</w:t>
-      </w:r>
-      <w:r>
-        <w:rPr>
-          <w:sz w:val="22"/>
-          <w:szCs w:val="22"/>
-        </w:rPr>
-        <w:t xml:space="preserve"> after this period</w:t>
+        <w:t xml:space="preserve">No </w:t>
+      </w:r>
+      <w:r>
+        <w:rPr>
+          <w:sz w:val="22"/>
+          <w:szCs w:val="22"/>
+        </w:rPr>
+        <w:t>remediation</w:t>
+      </w:r>
+      <w:r>
+        <w:rPr>
+          <w:sz w:val="22"/>
+          <w:szCs w:val="22"/>
+        </w:rPr>
+        <w:t xml:space="preserve"> events were observed following the permission change, suggesting that the misconfiguration was not detected or acted upo</w:t>
+      </w:r>
+      <w:r>
+        <w:rPr>
+          <w:sz w:val="22"/>
+          <w:szCs w:val="22"/>
+        </w:rPr>
+        <w:t>n until the incidnet</w:t>
       </w:r>
       <w:r>
         <w:rPr>
@@ -2442,57 +2352,6 @@
         </w:rPr>
         <w:t>.</w:t>
       </w:r>
-      <w:r>
-        <w:rPr>
-          <w:sz w:val="22"/>
-          <w:szCs w:val="22"/>
-        </w:rPr>
-        <w:t xml:space="preserve"> </w:t>
-      </w:r>
-      <w:r>
-        <w:rPr>
-          <w:sz w:val="22"/>
-          <w:szCs w:val="22"/>
-        </w:rPr>
-        <w:t xml:space="preserve">No </w:t>
-      </w:r>
-      <w:r>
-        <w:rPr>
-          <w:sz w:val="22"/>
-          <w:szCs w:val="22"/>
-        </w:rPr>
-        <w:t>remediation</w:t>
-      </w:r>
-      <w:r>
-        <w:rPr>
-          <w:sz w:val="22"/>
-          <w:szCs w:val="22"/>
-        </w:rPr>
-        <w:t xml:space="preserve"> events were observed following the permission change, suggesting that the misconfiguration was not detected or acted upo</w:t>
-      </w:r>
-      <w:r>
-        <w:rPr>
-          <w:sz w:val="22"/>
-          <w:szCs w:val="22"/>
-        </w:rPr>
-        <w:t xml:space="preserve">n until the </w:t>
-      </w:r>
-      <w:proofErr w:type="spellStart"/>
-      <w:r>
-        <w:rPr>
-          <w:sz w:val="22"/>
-          <w:szCs w:val="22"/>
-        </w:rPr>
-        <w:t>incidnet</w:t>
-      </w:r>
-      <w:proofErr w:type="spellEnd"/>
-      <w:r>
-        <w:rPr>
-          <w:sz w:val="22"/>
-          <w:szCs w:val="22"/>
-        </w:rPr>
-        <w:t>.</w:t>
-      </w:r>
     </w:p>
     <w:p>
       <w:pPr>
@@ -2541,23 +2400,7 @@
           <w:sz w:val="22"/>
           <w:szCs w:val="22"/>
         </w:rPr>
-        <w:t xml:space="preserve">and uploading an unauthorised file </w:t>
-      </w:r>
-      <w:proofErr w:type="gramStart"/>
-      <w:r>
-        <w:rPr>
-          <w:sz w:val="22"/>
-          <w:szCs w:val="22"/>
-        </w:rPr>
-        <w:t>OPEN_BUCKET_PLEASE_FIX.txt  at</w:t>
-      </w:r>
-      <w:proofErr w:type="gramEnd"/>
-      <w:r>
-        <w:rPr>
-          <w:sz w:val="22"/>
-          <w:szCs w:val="22"/>
-        </w:rPr>
-        <w:t xml:space="preserve"> </w:t>
+        <w:t xml:space="preserve">and uploading an unauthorised file OPEN_BUCKET_PLEASE_FIX.txt  at </w:t>
       </w:r>
       <w:r>
         <w:rPr>
@@ -3011,39 +2854,7 @@
           <w:sz w:val="22"/>
           <w:szCs w:val="22"/>
         </w:rPr>
-        <w:t>why this user has elevated permissions enabling this vulnerability. Searching " ‘</w:t>
-      </w:r>
-      <w:proofErr w:type="spellStart"/>
-      <w:r>
-        <w:rPr>
-          <w:sz w:val="22"/>
-          <w:szCs w:val="22"/>
-        </w:rPr>
-        <w:t>sourcetype</w:t>
-      </w:r>
-      <w:proofErr w:type="spellEnd"/>
-      <w:r>
-        <w:rPr>
-          <w:sz w:val="22"/>
-          <w:szCs w:val="22"/>
-        </w:rPr>
-        <w:t>=</w:t>
-      </w:r>
-      <w:proofErr w:type="spellStart"/>
-      <w:r>
-        <w:rPr>
-          <w:sz w:val="22"/>
-          <w:szCs w:val="22"/>
-        </w:rPr>
-        <w:t>winhostmon</w:t>
-      </w:r>
-      <w:proofErr w:type="spellEnd"/>
-      <w:r>
-        <w:rPr>
-          <w:sz w:val="22"/>
-          <w:szCs w:val="22"/>
-        </w:rPr>
-        <w:t>’ OS” this allowed me to identify two varieties of OS Windows 10 Pro and Enterprise</w:t>
+        <w:t>why this user has elevated permissions enabling this vulnerability. Searching " ‘sourcetype=winhostmon’ OS” this allowed me to identify two varieties of OS Windows 10 Pro and Enterprise</w:t>
       </w:r>
       <w:r>
         <w:rPr>
@@ -3614,17 +3425,52 @@
           <w:sz w:val="22"/>
           <w:szCs w:val="22"/>
         </w:rPr>
-        <w:t xml:space="preserve"> – BSTOL-</w:t>
-      </w:r>
-      <w:proofErr w:type="gramStart"/>
-      <w:r>
-        <w:rPr>
-          <w:sz w:val="22"/>
-          <w:szCs w:val="22"/>
-        </w:rPr>
-        <w:t>L’s</w:t>
-      </w:r>
-      <w:proofErr w:type="gramEnd"/>
+        <w:t xml:space="preserve"> – BSTOL-L’s </w:t>
+      </w:r>
+      <w:r>
+        <w:rPr>
+          <w:sz w:val="22"/>
+          <w:szCs w:val="22"/>
+        </w:rPr>
+        <w:t>identified in filters.</w:t>
+      </w:r>
+    </w:p>
+    <w:p>
+      <w:pPr>
+        <w:rPr>
+          <w:sz w:val="22"/>
+          <w:szCs w:val="22"/>
+        </w:rPr>
+      </w:pPr>
+    </w:p>
+    <w:p>
+      <w:pPr>
+        <w:rPr>
+          <w:sz w:val="22"/>
+          <w:szCs w:val="22"/>
+        </w:rPr>
+      </w:pPr>
+      <w:r>
+        <w:rPr>
+          <w:sz w:val="22"/>
+          <w:szCs w:val="22"/>
+        </w:rPr>
+        <w:t xml:space="preserve">After the SOC team </w:t>
+      </w:r>
+      <w:r>
+        <w:rPr>
+          <w:sz w:val="22"/>
+          <w:szCs w:val="22"/>
+        </w:rPr>
+        <w:t>identified</w:t>
+      </w:r>
+      <w:r>
+        <w:rPr>
+          <w:sz w:val="22"/>
+          <w:szCs w:val="22"/>
+        </w:rPr>
+        <w:t xml:space="preserve"> the vulnerability and what caused it. They should now amend the vulnerability.</w:t>
+      </w:r>
       <w:r>
         <w:rPr>
           <w:sz w:val="22"/>
@@ -3637,198 +3483,92 @@
           <w:sz w:val="22"/>
           <w:szCs w:val="22"/>
         </w:rPr>
-        <w:t>identified in filters.</w:t>
-      </w:r>
-    </w:p>
-    <w:p>
-      <w:pPr>
-        <w:rPr>
-          <w:sz w:val="22"/>
-          <w:szCs w:val="22"/>
-        </w:rPr>
-      </w:pPr>
-      <w:r>
-        <w:rPr>
-          <w:noProof/>
+        <w:t>Viewing</w:t>
+      </w:r>
+      <w:r>
+        <w:rPr>
+          <w:sz w:val="22"/>
+          <w:szCs w:val="22"/>
+        </w:rPr>
+        <w:t xml:space="preserve"> logs and</w:t>
+      </w:r>
+      <w:r>
+        <w:rPr>
+          <w:sz w:val="22"/>
+          <w:szCs w:val="22"/>
+        </w:rPr>
+        <w:t xml:space="preserve"> I</w:t>
+      </w:r>
+      <w:r>
+        <w:rPr>
+          <w:sz w:val="22"/>
+          <w:szCs w:val="22"/>
+        </w:rPr>
+        <w:t xml:space="preserve"> was unable to see</w:t>
+      </w:r>
+      <w:r>
+        <w:rPr>
+          <w:sz w:val="22"/>
+          <w:szCs w:val="22"/>
+        </w:rPr>
+        <w:t xml:space="preserve"> anything stating</w:t>
+      </w:r>
+      <w:r>
+        <w:rPr>
+          <w:sz w:val="22"/>
+          <w:szCs w:val="22"/>
+        </w:rPr>
+        <w:t xml:space="preserve"> this vulnerability </w:t>
+      </w:r>
+      <w:r>
+        <w:rPr>
+          <w:sz w:val="22"/>
+          <w:szCs w:val="22"/>
+        </w:rPr>
+        <w:t xml:space="preserve">is </w:t>
+      </w:r>
+      <w:r>
+        <w:rPr>
+          <w:sz w:val="22"/>
+          <w:szCs w:val="22"/>
+        </w:rPr>
+        <w:t>rectified</w:t>
+      </w:r>
+      <w:r>
+        <w:rPr>
+          <w:sz w:val="22"/>
+          <w:szCs w:val="22"/>
+        </w:rPr>
+        <w:t xml:space="preserve"> and </w:t>
+      </w:r>
+      <w:r>
+        <w:rPr>
+          <w:sz w:val="22"/>
+          <w:szCs w:val="22"/>
+        </w:rPr>
+        <w:t>no evidence in the logs was identifiable with containment pr remediation, which indicates potential gap in incident response process at tier 2</w:t>
+      </w:r>
+      <w:r>
+        <w:rPr>
+          <w:sz w:val="22"/>
+          <w:szCs w:val="22"/>
+        </w:rPr>
+        <w:t>.</w:t>
+      </w:r>
+    </w:p>
+    <w:p>
+      <w:pPr>
+        <w:rPr>
+          <w:sz w:val="22"/>
+          <w:szCs w:val="22"/>
+        </w:rPr>
+      </w:pPr>
+      <w:r>
+        <w:rPr>
           <w:sz w:val="22"/>
           <w:szCs w:val="22"/>
         </w:rPr>
         <w:lastRenderedPageBreak/>
-        <w:drawing>
-          <wp:inline distT="0" distB="0" distL="0" distR="0" wp14:anchorId="13BC1668" wp14:editId="69B2110C">
-            <wp:extent cx="5727700" cy="3217545"/>
-            <wp:effectExtent l="0" t="0" r="6350" b="1905"/>
-            <wp:docPr id="1484374074" name="Picture 12"/>
-            <wp:cNvGraphicFramePr>
-              <a:graphicFrameLocks xmlns:a="http://schemas.openxmlformats.org/drawingml/2006/main" noChangeAspect="1"/>
-            </wp:cNvGraphicFramePr>
-            <a:graphic xmlns:a="http://schemas.openxmlformats.org/drawingml/2006/main">
-              <a:graphicData uri="http://schemas.openxmlformats.org/drawingml/2006/picture">
-                <pic:pic xmlns:pic="http://schemas.openxmlformats.org/drawingml/2006/picture">
-                  <pic:nvPicPr>
-                    <pic:cNvPr id="0" name="Picture 12"/>
-                    <pic:cNvPicPr>
-                      <a:picLocks noChangeAspect="1" noChangeArrowheads="1"/>
-                    </pic:cNvPicPr>
-                  </pic:nvPicPr>
-                  <pic:blipFill>
-                    <a:blip r:embed="rId12" cstate="print">
-                      <a:extLst>
-                        <a:ext uri="{28A0092B-C50C-407E-A947-70E740481C1C}">
-                          <a14:useLocalDpi xmlns:a14="http://schemas.microsoft.com/office/drawing/2010/main" val="0"/>
-                        </a:ext>
-                      </a:extLst>
-                    </a:blip>
-                    <a:srcRect/>
-                    <a:stretch>
-                      <a:fillRect/>
-                    </a:stretch>
-                  </pic:blipFill>
-                  <pic:spPr bwMode="auto">
-                    <a:xfrm>
-                      <a:off x="0" y="0"/>
-                      <a:ext cx="5727700" cy="3217545"/>
-                    </a:xfrm>
-                    <a:prstGeom prst="rect">
-                      <a:avLst/>
-                    </a:prstGeom>
-                    <a:noFill/>
-                    <a:ln>
-                      <a:noFill/>
-                    </a:ln>
-                  </pic:spPr>
-                </pic:pic>
-              </a:graphicData>
-            </a:graphic>
-          </wp:inline>
-        </w:drawing>
-      </w:r>
-    </w:p>
-    <w:p>
-      <w:pPr>
-        <w:rPr>
-          <w:sz w:val="22"/>
-          <w:szCs w:val="22"/>
-        </w:rPr>
-      </w:pPr>
-      <w:r>
-        <w:rPr>
-          <w:sz w:val="22"/>
-          <w:szCs w:val="22"/>
-        </w:rPr>
-        <w:t xml:space="preserve">After the SOC team </w:t>
-      </w:r>
-      <w:r>
-        <w:rPr>
-          <w:sz w:val="22"/>
-          <w:szCs w:val="22"/>
-        </w:rPr>
-        <w:t>identified</w:t>
-      </w:r>
-      <w:r>
-        <w:rPr>
-          <w:sz w:val="22"/>
-          <w:szCs w:val="22"/>
-        </w:rPr>
-        <w:t xml:space="preserve"> the vulnerability and what caused it. They should now amend the vulnerability.</w:t>
-      </w:r>
-      <w:r>
-        <w:rPr>
-          <w:sz w:val="22"/>
-          <w:szCs w:val="22"/>
-        </w:rPr>
-        <w:t xml:space="preserve"> </w:t>
-      </w:r>
-      <w:r>
-        <w:rPr>
-          <w:sz w:val="22"/>
-          <w:szCs w:val="22"/>
-        </w:rPr>
-        <w:t>Viewing</w:t>
-      </w:r>
-      <w:r>
-        <w:rPr>
-          <w:sz w:val="22"/>
-          <w:szCs w:val="22"/>
-        </w:rPr>
-        <w:t xml:space="preserve"> logs and</w:t>
-      </w:r>
-      <w:r>
-        <w:rPr>
-          <w:sz w:val="22"/>
-          <w:szCs w:val="22"/>
-        </w:rPr>
-        <w:t xml:space="preserve"> I</w:t>
-      </w:r>
-      <w:r>
-        <w:rPr>
-          <w:sz w:val="22"/>
-          <w:szCs w:val="22"/>
-        </w:rPr>
-        <w:t xml:space="preserve"> was unable to see</w:t>
-      </w:r>
-      <w:r>
-        <w:rPr>
-          <w:sz w:val="22"/>
-          <w:szCs w:val="22"/>
-        </w:rPr>
-        <w:t xml:space="preserve"> anything stating</w:t>
-      </w:r>
-      <w:r>
-        <w:rPr>
-          <w:sz w:val="22"/>
-          <w:szCs w:val="22"/>
-        </w:rPr>
-        <w:t xml:space="preserve"> this vulnerability </w:t>
-      </w:r>
-      <w:r>
-        <w:rPr>
-          <w:sz w:val="22"/>
-          <w:szCs w:val="22"/>
-        </w:rPr>
-        <w:t xml:space="preserve">is </w:t>
-      </w:r>
-      <w:r>
-        <w:rPr>
-          <w:sz w:val="22"/>
-          <w:szCs w:val="22"/>
-        </w:rPr>
-        <w:t>rectified</w:t>
-      </w:r>
-      <w:r>
-        <w:rPr>
-          <w:sz w:val="22"/>
-          <w:szCs w:val="22"/>
-        </w:rPr>
-        <w:t xml:space="preserve"> and </w:t>
-      </w:r>
-      <w:r>
-        <w:rPr>
-          <w:sz w:val="22"/>
-          <w:szCs w:val="22"/>
-        </w:rPr>
-        <w:t>no evidence in the logs was identifiable with containment pr remediation, which indicates potential gap in incident response process at tier 2</w:t>
-      </w:r>
-      <w:r>
-        <w:rPr>
-          <w:sz w:val="22"/>
-          <w:szCs w:val="22"/>
-        </w:rPr>
-        <w:t>.</w:t>
-      </w:r>
-    </w:p>
-    <w:p>
-      <w:pPr>
-        <w:rPr>
-          <w:sz w:val="22"/>
-          <w:szCs w:val="22"/>
-        </w:rPr>
-      </w:pPr>
-      <w:r>
-        <w:rPr>
-          <w:sz w:val="22"/>
-          <w:szCs w:val="22"/>
-        </w:rPr>
         <w:t xml:space="preserve">Now that the CIRC response step is done </w:t>
       </w:r>
       <w:r>
@@ -3993,7 +3733,79 @@
           <w:sz w:val="22"/>
           <w:szCs w:val="22"/>
         </w:rPr>
-        <w:t>Risk level 1-10 being vulnerability is 100% going to lead to incident happen.</w:t>
+        <w:t>Risk level</w:t>
+      </w:r>
+      <w:r>
+        <w:rPr>
+          <w:sz w:val="22"/>
+          <w:szCs w:val="22"/>
+        </w:rPr>
+        <w:t xml:space="preserve"> - </w:t>
+      </w:r>
+      <w:r>
+        <w:rPr>
+          <w:i/>
+          <w:sz w:val="18"/>
+          <w:szCs w:val="18"/>
+        </w:rPr>
+        <w:t>(Not Happening)</w:t>
+      </w:r>
+      <w:r>
+        <w:rPr>
+          <w:i/>
+          <w:sz w:val="18"/>
+          <w:szCs w:val="18"/>
+        </w:rPr>
+        <w:t xml:space="preserve"> </w:t>
+      </w:r>
+      <w:r>
+        <w:rPr>
+          <w:b/>
+          <w:bCs/>
+          <w:sz w:val="22"/>
+          <w:szCs w:val="22"/>
+        </w:rPr>
+        <w:t>0</w:t>
+      </w:r>
+      <w:r>
+        <w:rPr>
+          <w:b/>
+          <w:bCs/>
+          <w:sz w:val="22"/>
+          <w:szCs w:val="22"/>
+        </w:rPr>
+        <w:t>-10</w:t>
+      </w:r>
+      <w:r>
+        <w:rPr>
+          <w:sz w:val="22"/>
+          <w:szCs w:val="22"/>
+        </w:rPr>
+        <w:t xml:space="preserve"> </w:t>
+      </w:r>
+      <w:r>
+        <w:rPr>
+          <w:i/>
+          <w:sz w:val="18"/>
+          <w:szCs w:val="18"/>
+        </w:rPr>
+        <w:t>(V</w:t>
+      </w:r>
+      <w:r>
+        <w:rPr>
+          <w:i/>
+          <w:sz w:val="18"/>
+          <w:szCs w:val="18"/>
+        </w:rPr>
+        <w:t>ulnerability is 100%</w:t>
+      </w:r>
+      <w:r>
+        <w:rPr>
+          <w:i/>
+          <w:sz w:val="18"/>
+          <w:szCs w:val="18"/>
+        </w:rPr>
+        <w:t xml:space="preserve"> Critical)</w:t>
       </w:r>
     </w:p>
     <w:tbl>
@@ -4464,7 +4276,6 @@
                 <w:sz w:val="22"/>
                 <w:szCs w:val="22"/>
               </w:rPr>
-              <w:lastRenderedPageBreak/>
               <w:t>Lack of monitoring and incident response.</w:t>
             </w:r>
           </w:p>
@@ -4690,6 +4501,20 @@
           <w:sz w:val="22"/>
           <w:szCs w:val="22"/>
         </w:rPr>
+        <w:t>MFA Disable</w:t>
+      </w:r>
+      <w:r>
+        <w:rPr>
+          <w:sz w:val="22"/>
+          <w:szCs w:val="22"/>
+        </w:rPr>
+        <w:t xml:space="preserve"> Risk level 10 active mitigation can be done by the following: </w:t>
+      </w:r>
+      <w:r>
+        <w:rPr>
+          <w:sz w:val="22"/>
+          <w:szCs w:val="22"/>
+        </w:rPr>
         <w:t>MFA would require the user to verify and double check the change and remove the possibility of an accidental security breach. Secondly Enable the Bock Publick Access setting</w:t>
       </w:r>
       <w:r>
@@ -4726,6 +4551,51 @@
           <w:sz w:val="22"/>
           <w:szCs w:val="22"/>
         </w:rPr>
+        <w:t>Excessive IAM permissions</w:t>
+      </w:r>
+      <w:r>
+        <w:rPr>
+          <w:sz w:val="22"/>
+          <w:szCs w:val="22"/>
+        </w:rPr>
+        <w:t xml:space="preserve"> Risk level 10 active mitigation: </w:t>
+      </w:r>
+      <w:r>
+        <w:rPr>
+          <w:sz w:val="22"/>
+          <w:szCs w:val="22"/>
+        </w:rPr>
+        <w:t xml:space="preserve">Poor IAM can be identified in Fig 1 where the assumption is based on the industry naming convention of user’s web_admin and </w:t>
+      </w:r>
+      <w:r>
+        <w:rPr>
+          <w:sz w:val="22"/>
+          <w:szCs w:val="22"/>
+        </w:rPr>
+        <w:lastRenderedPageBreak/>
+        <w:t>splunk_access likely indicate these are admin accounts with elevated permission.  And standard users bstol and btun are intended to have normal user permissions.</w:t>
+      </w:r>
+    </w:p>
+    <w:p>
+      <w:pPr>
+        <w:rPr>
+          <w:sz w:val="22"/>
+          <w:szCs w:val="22"/>
+        </w:rPr>
+      </w:pPr>
+    </w:p>
+    <w:p>
+      <w:pPr>
+        <w:rPr>
+          <w:sz w:val="22"/>
+          <w:szCs w:val="22"/>
+        </w:rPr>
+      </w:pPr>
+      <w:r>
+        <w:rPr>
+          <w:sz w:val="22"/>
+          <w:szCs w:val="22"/>
+        </w:rPr>
         <w:t xml:space="preserve">Furthermore, based on no evidence of the vulnerability being remediated in the logs it’s reasonable to assume that the </w:t>
       </w:r>
       <w:r>
@@ -4798,6 +4668,13 @@
           <w:szCs w:val="22"/>
         </w:rPr>
         <w:t xml:space="preserve"> most of the issues.</w:t>
+      </w:r>
+      <w:r>
+        <w:rPr>
+          <w:sz w:val="22"/>
+          <w:szCs w:val="22"/>
+        </w:rPr>
+        <w:t xml:space="preserve"> </w:t>
       </w:r>
     </w:p>
     <w:p>
@@ -4923,7 +4800,6 @@
           <w:sz w:val="36"/>
           <w:szCs w:val="36"/>
         </w:rPr>
-        <w:lastRenderedPageBreak/>
         <w:t>Additional</w:t>
       </w:r>
     </w:p>
@@ -5117,9 +4993,11 @@
       </w:pPr>
       <w:r>
         <w:rPr>
-          <w:sz w:val="22"/>
-          <w:szCs w:val="22"/>
-        </w:rPr>
+          <w:rStyle w:val="Heading2Char"/>
+          <w:sz w:val="28"/>
+          <w:szCs w:val="28"/>
+        </w:rPr>
+        <w:lastRenderedPageBreak/>
         <w:t>Proof Of Quiz</w:t>
       </w:r>
       <w:r>

</xml_diff>

<commit_message>
Changes and video editing material
</commit_message>
<xml_diff>
--- a/Documentation/Report-Word.docx
+++ b/Documentation/Report-Word.docx
@@ -58,198 +58,42 @@
         </w:rPr>
         <w:t>260 words</w:t>
       </w:r>
-    </w:p>
-    <w:p>
-      <w:pPr>
-        <w:rPr>
-          <w:sz w:val="22"/>
-          <w:szCs w:val="22"/>
-        </w:rPr>
-      </w:pPr>
-      <w:r>
-        <w:rPr>
-          <w:sz w:val="22"/>
-          <w:szCs w:val="22"/>
-        </w:rPr>
-        <w:t xml:space="preserve">The aim of this report is to analyse a cloud security misconfiguration incident using SOC methodologies to evaluate deficiencies in identity governance, monitoring, and incident response processes within a </w:t>
-      </w:r>
-      <w:r>
-        <w:rPr>
-          <w:sz w:val="22"/>
-          <w:szCs w:val="22"/>
-        </w:rPr>
-        <w:t xml:space="preserve">simulated </w:t>
-      </w:r>
-      <w:r>
-        <w:rPr>
-          <w:sz w:val="22"/>
-          <w:szCs w:val="22"/>
-        </w:rPr>
-        <w:t>enterprise AWS environment.”</w:t>
-      </w:r>
-    </w:p>
-    <w:p>
-      <w:pPr>
-        <w:rPr>
-          <w:sz w:val="22"/>
-          <w:szCs w:val="22"/>
-        </w:rPr>
-      </w:pPr>
-      <w:r>
-        <w:rPr>
-          <w:sz w:val="22"/>
-          <w:szCs w:val="22"/>
-        </w:rPr>
-        <w:t xml:space="preserve">First, </w:t>
-      </w:r>
-      <w:r>
-        <w:rPr>
-          <w:sz w:val="22"/>
-          <w:szCs w:val="22"/>
-        </w:rPr>
-        <w:t>Security Operation Centre (SOC) is a centralised security system for the network. It is designed to house all possible SIEM data and traffic from the network to allow easier continuous monitoring of traffic and possible threats.</w:t>
-      </w:r>
-    </w:p>
-    <w:p>
-      <w:pPr>
-        <w:rPr>
-          <w:sz w:val="22"/>
-          <w:szCs w:val="22"/>
-        </w:rPr>
-      </w:pPr>
-      <w:r>
-        <w:rPr>
-          <w:sz w:val="22"/>
-          <w:szCs w:val="22"/>
-        </w:rPr>
-        <w:t xml:space="preserve">The SOC in this incident manly looks at logs from, </w:t>
-      </w:r>
-      <w:r>
-        <w:rPr>
-          <w:sz w:val="22"/>
-          <w:szCs w:val="22"/>
-        </w:rPr>
-        <w:t xml:space="preserve">Amazons Web Service (AWS) Simple Storage Service (S3) is a storage service that provides users with cloud storage and retrieval </w:t>
-      </w:r>
-      <w:r>
-        <w:rPr>
-          <w:sz w:val="22"/>
-          <w:szCs w:val="22"/>
-        </w:rPr>
-        <w:t>of data securely</w:t>
-      </w:r>
-      <w:r>
-        <w:rPr>
-          <w:sz w:val="22"/>
-          <w:szCs w:val="22"/>
-        </w:rPr>
-        <w:t xml:space="preserve">. Data is stored in </w:t>
-      </w:r>
-      <w:r>
-        <w:rPr>
-          <w:sz w:val="22"/>
-          <w:szCs w:val="22"/>
-        </w:rPr>
-        <w:t xml:space="preserve">containers called </w:t>
-      </w:r>
-      <w:r>
-        <w:rPr>
-          <w:sz w:val="22"/>
-          <w:szCs w:val="22"/>
-        </w:rPr>
-        <w:t>Buckets.</w:t>
-      </w:r>
-    </w:p>
-    <w:p>
-      <w:pPr>
-        <w:rPr>
-          <w:sz w:val="22"/>
-          <w:szCs w:val="22"/>
-        </w:rPr>
-      </w:pPr>
-      <w:r>
-        <w:rPr>
-          <w:sz w:val="22"/>
-          <w:szCs w:val="22"/>
-        </w:rPr>
-        <w:t xml:space="preserve">The generated and analysed logs are from; </w:t>
-      </w:r>
-      <w:r>
-        <w:rPr>
-          <w:sz w:val="22"/>
-          <w:szCs w:val="22"/>
-        </w:rPr>
-        <w:t>Boss</w:t>
-      </w:r>
-      <w:r>
-        <w:rPr>
-          <w:sz w:val="22"/>
-          <w:szCs w:val="22"/>
-        </w:rPr>
-        <w:t xml:space="preserve"> of the SOC (BOTSv</w:t>
-      </w:r>
-      <w:r>
-        <w:rPr>
-          <w:sz w:val="22"/>
-          <w:szCs w:val="22"/>
-        </w:rPr>
-        <w:t>3</w:t>
-      </w:r>
-      <w:r>
-        <w:rPr>
-          <w:sz w:val="22"/>
-          <w:szCs w:val="22"/>
-        </w:rPr>
-        <w:t>)</w:t>
-      </w:r>
-      <w:r>
-        <w:rPr>
-          <w:sz w:val="22"/>
-          <w:szCs w:val="22"/>
-        </w:rPr>
-        <w:t xml:space="preserve"> a</w:t>
-      </w:r>
-      <w:r>
-        <w:rPr>
-          <w:sz w:val="22"/>
-          <w:szCs w:val="22"/>
-        </w:rPr>
-        <w:t xml:space="preserve"> capture the flag</w:t>
-      </w:r>
-      <w:r>
-        <w:rPr>
-          <w:sz w:val="22"/>
-          <w:szCs w:val="22"/>
-        </w:rPr>
-        <w:t xml:space="preserve"> </w:t>
-      </w:r>
-      <w:r>
-        <w:rPr>
-          <w:sz w:val="22"/>
-          <w:szCs w:val="22"/>
-        </w:rPr>
-        <w:t>(</w:t>
-      </w:r>
-      <w:r>
-        <w:rPr>
-          <w:sz w:val="22"/>
-          <w:szCs w:val="22"/>
-        </w:rPr>
-        <w:t>CTF</w:t>
-      </w:r>
-      <w:r>
-        <w:rPr>
-          <w:sz w:val="22"/>
-          <w:szCs w:val="22"/>
-        </w:rPr>
-        <w:t>)</w:t>
-      </w:r>
-      <w:r>
-        <w:rPr>
-          <w:sz w:val="22"/>
-          <w:szCs w:val="22"/>
-        </w:rPr>
-        <w:t xml:space="preserve"> dataset </w:t>
+      <w:r>
+        <w:rPr>
+          <w:color w:val="EE0000"/>
+          <w:sz w:val="22"/>
+          <w:szCs w:val="22"/>
+        </w:rPr>
+        <w:br/>
+      </w:r>
+    </w:p>
+    <w:p>
+      <w:pPr>
+        <w:rPr>
+          <w:sz w:val="22"/>
+          <w:szCs w:val="22"/>
+        </w:rPr>
+      </w:pPr>
+      <w:r>
+        <w:rPr>
+          <w:sz w:val="22"/>
+          <w:szCs w:val="22"/>
+        </w:rPr>
+        <w:t xml:space="preserve">This report is an investigation into a security incident identified withing the Boss of the SOC v3 (BOTSv3) dataset. The incident </w:t>
+      </w:r>
+      <w:r>
+        <w:rPr>
+          <w:sz w:val="22"/>
+          <w:szCs w:val="22"/>
+        </w:rPr>
+        <w:t xml:space="preserve">was an AWS S3 bucket misconfiguration allowing public access that resulted in an uploading of a text file by an external user. This report will be using SOC methodologies and industry incident handling frameworks. Furthermore, this investigation will evaluate the root causes for incident to be </w:t>
+      </w:r>
+      <w:r>
+        <w:rPr>
+          <w:sz w:val="22"/>
+          <w:szCs w:val="22"/>
+        </w:rPr>
+        <w:t xml:space="preserve">possible and steps </w:t>
       </w:r>
       <w:r>
         <w:rPr>
@@ -263,49 +107,50 @@
           <w:sz w:val="22"/>
           <w:szCs w:val="22"/>
         </w:rPr>
-        <w:t xml:space="preserve"> simulate</w:t>
-      </w:r>
-      <w:r>
-        <w:rPr>
-          <w:sz w:val="22"/>
-          <w:szCs w:val="22"/>
-        </w:rPr>
-        <w:t>s</w:t>
-      </w:r>
-      <w:r>
-        <w:rPr>
-          <w:sz w:val="22"/>
-          <w:szCs w:val="22"/>
-        </w:rPr>
-        <w:t xml:space="preserve"> real world enterprise attacks and incidents against Frothily, a fictional company.</w:t>
-      </w:r>
-      <w:r>
-        <w:rPr>
-          <w:sz w:val="22"/>
-          <w:szCs w:val="22"/>
-        </w:rPr>
-        <w:t xml:space="preserve"> </w:t>
-      </w:r>
-      <w:r>
-        <w:rPr>
-          <w:sz w:val="22"/>
-          <w:szCs w:val="22"/>
-        </w:rPr>
-        <w:t>This Dataset combin</w:t>
-      </w:r>
-      <w:r>
-        <w:rPr>
-          <w:sz w:val="22"/>
-          <w:szCs w:val="22"/>
-        </w:rPr>
-        <w:t>es</w:t>
-      </w:r>
-      <w:r>
-        <w:rPr>
-          <w:sz w:val="22"/>
-          <w:szCs w:val="22"/>
-        </w:rPr>
-        <w:t xml:space="preserve"> AWS </w:t>
+        <w:t xml:space="preserve"> could have been taken to prevent it from happening.</w:t>
+      </w:r>
+    </w:p>
+    <w:p>
+      <w:pPr>
+        <w:rPr>
+          <w:sz w:val="22"/>
+          <w:szCs w:val="22"/>
+        </w:rPr>
+      </w:pPr>
+      <w:r>
+        <w:rPr>
+          <w:sz w:val="22"/>
+          <w:szCs w:val="22"/>
+        </w:rPr>
+        <w:t xml:space="preserve">The BOTSv3 dataset simulates a real SOC environment for </w:t>
+      </w:r>
+      <w:r>
+        <w:rPr>
+          <w:sz w:val="22"/>
+          <w:szCs w:val="22"/>
+        </w:rPr>
+        <w:t>“</w:t>
+      </w:r>
+      <w:r>
+        <w:rPr>
+          <w:sz w:val="22"/>
+          <w:szCs w:val="22"/>
+        </w:rPr>
+        <w:t>Frothly</w:t>
+      </w:r>
+      <w:r>
+        <w:rPr>
+          <w:sz w:val="22"/>
+          <w:szCs w:val="22"/>
+        </w:rPr>
+        <w:t>”</w:t>
+      </w:r>
+      <w:r>
+        <w:rPr>
+          <w:sz w:val="22"/>
+          <w:szCs w:val="22"/>
+        </w:rPr>
+        <w:t xml:space="preserve"> a fictional organisation. This dataset contains logs for AWS </w:t>
       </w:r>
       <w:r>
         <w:rPr>
@@ -319,491 +164,147 @@
           <w:sz w:val="22"/>
           <w:szCs w:val="22"/>
         </w:rPr>
-        <w:t xml:space="preserve"> logs, S3 </w:t>
-      </w:r>
-      <w:r>
-        <w:rPr>
-          <w:sz w:val="22"/>
-          <w:szCs w:val="22"/>
-        </w:rPr>
-        <w:t xml:space="preserve">Access </w:t>
-      </w:r>
-      <w:r>
-        <w:rPr>
-          <w:sz w:val="22"/>
-          <w:szCs w:val="22"/>
-        </w:rPr>
-        <w:t>logs, endpoint data and hardware information.</w:t>
-      </w:r>
-    </w:p>
-    <w:p>
-      <w:pPr>
-        <w:rPr>
-          <w:sz w:val="22"/>
-          <w:szCs w:val="22"/>
-        </w:rPr>
-      </w:pPr>
-      <w:r>
-        <w:rPr>
-          <w:sz w:val="22"/>
-          <w:szCs w:val="22"/>
-        </w:rPr>
-        <w:t xml:space="preserve">As a </w:t>
-      </w:r>
-      <w:r>
-        <w:rPr>
-          <w:sz w:val="22"/>
-          <w:szCs w:val="22"/>
-        </w:rPr>
-        <w:t>result,</w:t>
-      </w:r>
-      <w:r>
-        <w:rPr>
-          <w:sz w:val="22"/>
-          <w:szCs w:val="22"/>
-        </w:rPr>
-        <w:t xml:space="preserve"> this combination creates a realistic </w:t>
-      </w:r>
-      <w:r>
-        <w:rPr>
-          <w:sz w:val="22"/>
-          <w:szCs w:val="22"/>
-        </w:rPr>
-        <w:t>SOC environment with inputs from a variety of sources with different data.</w:t>
-      </w:r>
-    </w:p>
-    <w:p>
-      <w:pPr>
-        <w:rPr>
-          <w:sz w:val="22"/>
-          <w:szCs w:val="22"/>
-        </w:rPr>
-      </w:pPr>
-      <w:r>
-        <w:rPr>
-          <w:sz w:val="22"/>
-          <w:szCs w:val="22"/>
-        </w:rPr>
-        <w:t xml:space="preserve">It </w:t>
-      </w:r>
-      <w:r>
-        <w:rPr>
-          <w:sz w:val="22"/>
-          <w:szCs w:val="22"/>
-        </w:rPr>
-        <w:t>utilises</w:t>
-      </w:r>
-      <w:r>
-        <w:rPr>
-          <w:sz w:val="22"/>
-          <w:szCs w:val="22"/>
-        </w:rPr>
-        <w:t xml:space="preserve"> Splunk’s Search Processing Language (SPL) which is used in industry.</w:t>
-      </w:r>
-    </w:p>
-    <w:p>
-      <w:pPr>
-        <w:rPr>
-          <w:b/>
-          <w:bCs/>
-          <w:sz w:val="22"/>
-          <w:szCs w:val="22"/>
-        </w:rPr>
-      </w:pPr>
-      <w:r>
-        <w:rPr>
-          <w:sz w:val="22"/>
-          <w:szCs w:val="22"/>
-        </w:rPr>
-        <w:t>Hence</w:t>
-      </w:r>
-      <w:r>
-        <w:rPr>
-          <w:b/>
-          <w:bCs/>
-          <w:sz w:val="22"/>
-          <w:szCs w:val="22"/>
-        </w:rPr>
-        <w:t xml:space="preserve"> </w:t>
-      </w:r>
-      <w:r>
-        <w:rPr>
-          <w:sz w:val="22"/>
-          <w:szCs w:val="22"/>
-        </w:rPr>
-        <w:t>In this exercise we look at a user</w:t>
-      </w:r>
-      <w:r>
-        <w:rPr>
-          <w:sz w:val="22"/>
-          <w:szCs w:val="22"/>
-        </w:rPr>
-        <w:t xml:space="preserve"> who</w:t>
-      </w:r>
-      <w:r>
-        <w:rPr>
-          <w:sz w:val="22"/>
-          <w:szCs w:val="22"/>
-        </w:rPr>
-        <w:t xml:space="preserve"> misuse</w:t>
-      </w:r>
-      <w:r>
-        <w:rPr>
-          <w:sz w:val="22"/>
-          <w:szCs w:val="22"/>
-        </w:rPr>
-        <w:t>s</w:t>
-      </w:r>
-      <w:r>
-        <w:rPr>
-          <w:sz w:val="22"/>
-          <w:szCs w:val="22"/>
-        </w:rPr>
-        <w:t xml:space="preserve"> their permissions and change</w:t>
-      </w:r>
-      <w:r>
-        <w:rPr>
-          <w:sz w:val="22"/>
-          <w:szCs w:val="22"/>
-        </w:rPr>
-        <w:t>s</w:t>
-      </w:r>
-      <w:r>
-        <w:rPr>
-          <w:sz w:val="22"/>
-          <w:szCs w:val="22"/>
-        </w:rPr>
-        <w:t xml:space="preserve"> </w:t>
-      </w:r>
-      <w:r>
-        <w:rPr>
-          <w:sz w:val="22"/>
-          <w:szCs w:val="22"/>
-        </w:rPr>
-        <w:t>the S3 bucket settings making it public accidentally leading to an unauthorised user uploading a txt file.</w:t>
-      </w:r>
-    </w:p>
-    <w:p>
-      <w:pPr>
-        <w:rPr>
-          <w:sz w:val="22"/>
-          <w:szCs w:val="22"/>
-        </w:rPr>
-      </w:pPr>
-      <w:r>
-        <w:rPr>
-          <w:sz w:val="22"/>
-          <w:szCs w:val="22"/>
-        </w:rPr>
-        <w:t>I will be utilising</w:t>
-      </w:r>
-      <w:r>
-        <w:rPr>
-          <w:sz w:val="22"/>
-          <w:szCs w:val="22"/>
-        </w:rPr>
-        <w:t xml:space="preserve"> </w:t>
-      </w:r>
-      <w:r>
-        <w:rPr>
-          <w:sz w:val="22"/>
-          <w:szCs w:val="22"/>
-        </w:rPr>
-        <w:t>Splunk</w:t>
-      </w:r>
-      <w:r>
-        <w:rPr>
-          <w:sz w:val="22"/>
-          <w:szCs w:val="22"/>
-        </w:rPr>
-        <w:t xml:space="preserve"> to investigate </w:t>
-      </w:r>
-      <w:r>
-        <w:rPr>
-          <w:sz w:val="22"/>
-          <w:szCs w:val="22"/>
-        </w:rPr>
-        <w:t>the events that lead to this incident and what steps and systems where missing to prevent it</w:t>
-      </w:r>
-      <w:r>
-        <w:rPr>
-          <w:sz w:val="22"/>
-          <w:szCs w:val="22"/>
-        </w:rPr>
-        <w:t>.</w:t>
-      </w:r>
-      <w:r>
-        <w:rPr>
-          <w:sz w:val="22"/>
-          <w:szCs w:val="22"/>
-        </w:rPr>
-        <w:t xml:space="preserve"> I will </w:t>
-      </w:r>
-      <w:r>
-        <w:rPr>
-          <w:sz w:val="22"/>
-          <w:szCs w:val="22"/>
-        </w:rPr>
-        <w:t xml:space="preserve">also </w:t>
-      </w:r>
-      <w:r>
-        <w:rPr>
-          <w:sz w:val="22"/>
-          <w:szCs w:val="22"/>
-        </w:rPr>
-        <w:t>look at similar incidents</w:t>
-      </w:r>
-      <w:r>
-        <w:rPr>
-          <w:sz w:val="22"/>
-          <w:szCs w:val="22"/>
-        </w:rPr>
-        <w:t xml:space="preserve"> the way they were handled</w:t>
-      </w:r>
-      <w:r>
-        <w:rPr>
-          <w:sz w:val="22"/>
-          <w:szCs w:val="22"/>
-        </w:rPr>
-        <w:t xml:space="preserve"> and what the repercussions </w:t>
-      </w:r>
-      <w:r>
-        <w:rPr>
-          <w:sz w:val="22"/>
-          <w:szCs w:val="22"/>
-        </w:rPr>
-        <w:t>could be for this</w:t>
-      </w:r>
-      <w:r>
-        <w:rPr>
-          <w:sz w:val="22"/>
-          <w:szCs w:val="22"/>
-        </w:rPr>
-        <w:t xml:space="preserve">. This will provide </w:t>
-      </w:r>
-      <w:r>
-        <w:rPr>
-          <w:sz w:val="22"/>
-          <w:szCs w:val="22"/>
-        </w:rPr>
-        <w:t xml:space="preserve">a </w:t>
-      </w:r>
-      <w:r>
-        <w:rPr>
-          <w:sz w:val="22"/>
-          <w:szCs w:val="22"/>
-        </w:rPr>
-        <w:t xml:space="preserve">greater insight into </w:t>
-      </w:r>
-      <w:r>
-        <w:rPr>
-          <w:sz w:val="22"/>
-          <w:szCs w:val="22"/>
-        </w:rPr>
-        <w:t>incident and steps to prevent it</w:t>
-      </w:r>
-      <w:r>
-        <w:rPr>
-          <w:sz w:val="22"/>
-          <w:szCs w:val="22"/>
-        </w:rPr>
-        <w:t>.</w:t>
-      </w:r>
-    </w:p>
-    <w:p>
-      <w:pPr>
-        <w:rPr>
-          <w:sz w:val="22"/>
-          <w:szCs w:val="22"/>
-        </w:rPr>
-      </w:pPr>
-      <w:r>
-        <w:rPr>
-          <w:sz w:val="22"/>
-          <w:szCs w:val="22"/>
-        </w:rPr>
-        <w:t>To make this incident response as</w:t>
-      </w:r>
-      <w:r>
-        <w:rPr>
-          <w:sz w:val="22"/>
-          <w:szCs w:val="22"/>
-        </w:rPr>
-        <w:t xml:space="preserve"> realistic</w:t>
-      </w:r>
-      <w:r>
-        <w:rPr>
-          <w:b/>
-          <w:bCs/>
-          <w:sz w:val="22"/>
-          <w:szCs w:val="22"/>
-        </w:rPr>
-        <w:t xml:space="preserve"> </w:t>
-      </w:r>
-      <w:r>
-        <w:rPr>
-          <w:sz w:val="22"/>
-          <w:szCs w:val="22"/>
-        </w:rPr>
-        <w:t>I will be isolating the incident data for this report. I will ignore most of the unrelated breaches/logs for other incidents in this data set. This is due to the report only being on 1 of the incidents</w:t>
-      </w:r>
-      <w:r>
-        <w:rPr>
-          <w:sz w:val="22"/>
-          <w:szCs w:val="22"/>
-        </w:rPr>
-        <w:t xml:space="preserve"> and BOTSv3 congaing many other incidents in the same dataset</w:t>
-      </w:r>
-      <w:r>
-        <w:rPr>
-          <w:sz w:val="22"/>
-          <w:szCs w:val="22"/>
-        </w:rPr>
-        <w:t>.</w:t>
-      </w:r>
-      <w:r>
-        <w:rPr>
-          <w:sz w:val="22"/>
-          <w:szCs w:val="22"/>
-        </w:rPr>
-        <w:t xml:space="preserve"> For this incident</w:t>
-      </w:r>
-      <w:r>
-        <w:rPr>
-          <w:sz w:val="22"/>
-          <w:szCs w:val="22"/>
-        </w:rPr>
-        <w:t xml:space="preserve"> I will investigate </w:t>
-      </w:r>
-      <w:r>
-        <w:rPr>
-          <w:sz w:val="22"/>
-          <w:szCs w:val="22"/>
-        </w:rPr>
-        <w:t>and analyse data related to this event</w:t>
-      </w:r>
-      <w:r>
-        <w:rPr>
-          <w:sz w:val="22"/>
-          <w:szCs w:val="22"/>
-        </w:rPr>
-        <w:t xml:space="preserve">. </w:t>
-      </w:r>
-      <w:r>
-        <w:rPr>
-          <w:sz w:val="22"/>
-          <w:szCs w:val="22"/>
-        </w:rPr>
-        <w:t>Such as d</w:t>
-      </w:r>
-      <w:r>
-        <w:rPr>
-          <w:sz w:val="22"/>
-          <w:szCs w:val="22"/>
-        </w:rPr>
-        <w:t xml:space="preserve">ata about </w:t>
-      </w:r>
-      <w:r>
-        <w:rPr>
-          <w:sz w:val="22"/>
-          <w:szCs w:val="22"/>
-        </w:rPr>
-        <w:t>users’</w:t>
-      </w:r>
-      <w:r>
-        <w:rPr>
-          <w:sz w:val="22"/>
-          <w:szCs w:val="22"/>
-        </w:rPr>
-        <w:t xml:space="preserve"> hardware and logs regarding accessing the bucket</w:t>
-      </w:r>
-      <w:r>
-        <w:rPr>
-          <w:sz w:val="22"/>
-          <w:szCs w:val="22"/>
-        </w:rPr>
-        <w:t xml:space="preserve"> and </w:t>
-      </w:r>
-      <w:r>
-        <w:rPr>
-          <w:sz w:val="22"/>
-          <w:szCs w:val="22"/>
-        </w:rPr>
-        <w:t>relevant files</w:t>
-      </w:r>
-      <w:r>
-        <w:rPr>
-          <w:sz w:val="22"/>
-          <w:szCs w:val="22"/>
-        </w:rPr>
-        <w:t>.</w:t>
-      </w:r>
-    </w:p>
-    <w:p>
-      <w:pPr>
-        <w:rPr>
-          <w:sz w:val="22"/>
-          <w:szCs w:val="22"/>
-        </w:rPr>
-      </w:pPr>
-      <w:r>
-        <w:rPr>
-          <w:sz w:val="22"/>
-          <w:szCs w:val="22"/>
-        </w:rPr>
-        <w:t>For this</w:t>
-      </w:r>
-      <w:r>
-        <w:rPr>
-          <w:sz w:val="22"/>
-          <w:szCs w:val="22"/>
-        </w:rPr>
-        <w:t xml:space="preserve"> incident evaluation</w:t>
-      </w:r>
-      <w:r>
-        <w:rPr>
-          <w:b/>
-          <w:bCs/>
-          <w:sz w:val="22"/>
-          <w:szCs w:val="22"/>
-        </w:rPr>
-        <w:t xml:space="preserve"> </w:t>
-      </w:r>
-      <w:r>
-        <w:rPr>
-          <w:sz w:val="22"/>
-          <w:szCs w:val="22"/>
-        </w:rPr>
-        <w:t xml:space="preserve">I assumed that the logs are complete, have not omitted anything related to this incident </w:t>
-      </w:r>
-      <w:r>
-        <w:rPr>
-          <w:sz w:val="22"/>
-          <w:szCs w:val="22"/>
-        </w:rPr>
-        <w:t>and</w:t>
-      </w:r>
-      <w:r>
-        <w:rPr>
-          <w:sz w:val="22"/>
-          <w:szCs w:val="22"/>
-        </w:rPr>
-        <w:t xml:space="preserve"> have not been manipulated. </w:t>
-      </w:r>
-      <w:r>
-        <w:rPr>
-          <w:sz w:val="22"/>
-          <w:szCs w:val="22"/>
-        </w:rPr>
-        <w:t>If this assumption is incorrect then it may affect my findings of the incident.</w:t>
-      </w:r>
-      <w:r>
-        <w:rPr>
-          <w:sz w:val="22"/>
-          <w:szCs w:val="22"/>
-        </w:rPr>
-        <w:br/>
-      </w:r>
+        <w:t xml:space="preserve">, S3 access and endpoints. These </w:t>
+      </w:r>
+      <w:r>
+        <w:rPr>
+          <w:sz w:val="22"/>
+          <w:szCs w:val="22"/>
+        </w:rPr>
+        <w:t>data sources</w:t>
+      </w:r>
+      <w:r>
+        <w:rPr>
+          <w:sz w:val="22"/>
+          <w:szCs w:val="22"/>
+        </w:rPr>
+        <w:t xml:space="preserve"> provide a realistic</w:t>
+      </w:r>
+      <w:r>
+        <w:rPr>
+          <w:sz w:val="22"/>
+          <w:szCs w:val="22"/>
+        </w:rPr>
+        <w:t xml:space="preserve"> environment like what a real SOC team may encounter. For the analysis I will be using Plunk and its search function, which is common in industry SOC environments.</w:t>
+      </w:r>
+    </w:p>
+    <w:p>
+      <w:pPr>
+        <w:rPr>
+          <w:sz w:val="22"/>
+          <w:szCs w:val="22"/>
+        </w:rPr>
+      </w:pPr>
+      <w:r>
+        <w:rPr>
+          <w:sz w:val="22"/>
+          <w:szCs w:val="22"/>
+        </w:rPr>
+        <w:t>The Scope of the report is limited to a single 200-level question from this dataset. Other incidents are present but will be excluded. I also assume that the logs present are complete, accurate and untampered as any deviation from this would impact the accuracy of the incident analysis</w:t>
+      </w:r>
+    </w:p>
+    <w:p>
+      <w:pPr>
+        <w:rPr>
+          <w:sz w:val="22"/>
+          <w:szCs w:val="22"/>
+        </w:rPr>
+      </w:pPr>
+      <w:r>
+        <w:rPr>
+          <w:sz w:val="22"/>
+          <w:szCs w:val="22"/>
+        </w:rPr>
+        <w:t>The following objectives for the report are:</w:t>
+      </w:r>
+    </w:p>
+    <w:p>
+      <w:pPr>
+        <w:pStyle w:val="ListParagraph"/>
+        <w:numPr>
+          <w:ilvl w:val="1"/>
+          <w:numId w:val="4"/>
+        </w:numPr>
+        <w:rPr>
+          <w:sz w:val="22"/>
+          <w:szCs w:val="22"/>
+        </w:rPr>
+      </w:pPr>
+      <w:r>
+        <w:rPr>
+          <w:sz w:val="22"/>
+          <w:szCs w:val="22"/>
+        </w:rPr>
+        <w:t>Reconstruct the timeline of events of the incident</w:t>
+      </w:r>
+    </w:p>
+    <w:p>
+      <w:pPr>
+        <w:pStyle w:val="ListParagraph"/>
+        <w:numPr>
+          <w:ilvl w:val="1"/>
+          <w:numId w:val="4"/>
+        </w:numPr>
+        <w:rPr>
+          <w:sz w:val="22"/>
+          <w:szCs w:val="22"/>
+        </w:rPr>
+      </w:pPr>
+      <w:r>
+        <w:rPr>
+          <w:sz w:val="22"/>
+          <w:szCs w:val="22"/>
+        </w:rPr>
+        <w:t>Uncover and asses the SOC detection and response</w:t>
+      </w:r>
+    </w:p>
+    <w:p>
+      <w:pPr>
+        <w:pStyle w:val="ListParagraph"/>
+        <w:numPr>
+          <w:ilvl w:val="1"/>
+          <w:numId w:val="4"/>
+        </w:numPr>
+        <w:rPr>
+          <w:sz w:val="22"/>
+          <w:szCs w:val="22"/>
+        </w:rPr>
+      </w:pPr>
+      <w:r>
+        <w:rPr>
+          <w:sz w:val="22"/>
+          <w:szCs w:val="22"/>
+        </w:rPr>
+        <w:t>Evaluate any failures</w:t>
+      </w:r>
+    </w:p>
+    <w:p>
+      <w:pPr>
+        <w:pStyle w:val="ListParagraph"/>
+        <w:numPr>
+          <w:ilvl w:val="1"/>
+          <w:numId w:val="4"/>
+        </w:numPr>
+        <w:rPr>
+          <w:sz w:val="22"/>
+          <w:szCs w:val="22"/>
+        </w:rPr>
+      </w:pPr>
+      <w:r>
+        <w:rPr>
+          <w:sz w:val="22"/>
+          <w:szCs w:val="22"/>
+        </w:rPr>
+        <w:t>Propose cost effective, realistic solutions improvements for the incident</w:t>
+      </w:r>
+    </w:p>
+    <w:p>
+      <w:pPr>
+        <w:rPr>
+          <w:sz w:val="22"/>
+          <w:szCs w:val="22"/>
+        </w:rPr>
+      </w:pPr>
     </w:p>
     <w:p>
       <w:pPr>
@@ -818,7 +319,6 @@
           <w:sz w:val="36"/>
           <w:szCs w:val="36"/>
         </w:rPr>
-        <w:lastRenderedPageBreak/>
         <w:t xml:space="preserve">SOC &amp; Incident </w:t>
       </w:r>
       <w:r>
@@ -862,6 +362,13 @@
           <w:sz w:val="22"/>
           <w:szCs w:val="22"/>
         </w:rPr>
+        <w:t xml:space="preserve">the </w:t>
+      </w:r>
+      <w:r>
+        <w:rPr>
+          <w:sz w:val="22"/>
+          <w:szCs w:val="22"/>
+        </w:rPr>
         <w:t>Cyber Incident Response Cycle (CIRC</w:t>
       </w:r>
       <w:r>
@@ -869,7 +376,42 @@
           <w:sz w:val="22"/>
           <w:szCs w:val="22"/>
         </w:rPr>
-        <w:t>) which directly correlates to a standard SOC 3 tired structured. Combination of these 2 processes will provide a deeper dissection of this incident.</w:t>
+        <w:t>)</w:t>
+      </w:r>
+      <w:r>
+        <w:rPr>
+          <w:sz w:val="22"/>
+          <w:szCs w:val="22"/>
+        </w:rPr>
+        <w:t xml:space="preserve"> methodology</w:t>
+      </w:r>
+      <w:r>
+        <w:rPr>
+          <w:sz w:val="22"/>
+          <w:szCs w:val="22"/>
+        </w:rPr>
+        <w:t xml:space="preserve"> which </w:t>
+      </w:r>
+      <w:r>
+        <w:rPr>
+          <w:sz w:val="22"/>
+          <w:szCs w:val="22"/>
+        </w:rPr>
+        <w:t xml:space="preserve">is closely aligned with </w:t>
+      </w:r>
+      <w:r>
+        <w:rPr>
+          <w:sz w:val="22"/>
+          <w:szCs w:val="22"/>
+        </w:rPr>
+        <w:t>a standard SOC 3 tired structured. Combination of these 2 processes</w:t>
+      </w:r>
+      <w:r>
+        <w:rPr>
+          <w:sz w:val="22"/>
+          <w:szCs w:val="22"/>
+        </w:rPr>
+        <w:t xml:space="preserve"> provide a deeper understanding of the incident handling process together coming from the holistic view of what each team member must do and how it all correlates together.</w:t>
       </w:r>
     </w:p>
     <w:p>
@@ -947,7 +489,21 @@
           <w:sz w:val="22"/>
           <w:szCs w:val="22"/>
         </w:rPr>
-        <w:t xml:space="preserve">to gather baseline and statistics to </w:t>
+        <w:t xml:space="preserve">to gather </w:t>
+      </w:r>
+      <w:r>
+        <w:rPr>
+          <w:sz w:val="22"/>
+          <w:szCs w:val="22"/>
+        </w:rPr>
+        <w:t xml:space="preserve">activity </w:t>
+      </w:r>
+      <w:r>
+        <w:rPr>
+          <w:sz w:val="22"/>
+          <w:szCs w:val="22"/>
+        </w:rPr>
+        <w:t xml:space="preserve">baseline and statistics to </w:t>
       </w:r>
       <w:r>
         <w:rPr>
@@ -1068,52 +624,15 @@
           <w:sz w:val="18"/>
           <w:szCs w:val="18"/>
         </w:rPr>
-        <w:t>“</w:t>
-      </w:r>
-      <w:proofErr w:type="gramStart"/>
-      <w:r>
-        <w:rPr>
-          <w:i/>
-          <w:iCs/>
+        <w:lastRenderedPageBreak/>
+        <w:t>“PR.AA-05”</w:t>
+      </w:r>
+      <w:r>
+        <w:rPr>
           <w:sz w:val="18"/>
           <w:szCs w:val="18"/>
         </w:rPr>
-        <w:t>PR.AA</w:t>
-      </w:r>
-      <w:proofErr w:type="gramEnd"/>
-      <w:r>
-        <w:rPr>
-          <w:i/>
-          <w:iCs/>
-          <w:sz w:val="18"/>
-          <w:szCs w:val="18"/>
-        </w:rPr>
-        <w:t>-</w:t>
-      </w:r>
-      <w:proofErr w:type="gramStart"/>
-      <w:r>
-        <w:rPr>
-          <w:i/>
-          <w:iCs/>
-          <w:sz w:val="18"/>
-          <w:szCs w:val="18"/>
-        </w:rPr>
-        <w:t>05”</w:t>
-      </w:r>
-      <w:r>
-        <w:rPr>
-          <w:sz w:val="18"/>
-          <w:szCs w:val="18"/>
-        </w:rPr>
-        <w:t>[</w:t>
-      </w:r>
-      <w:proofErr w:type="gramEnd"/>
-      <w:r>
-        <w:rPr>
-          <w:sz w:val="18"/>
-          <w:szCs w:val="18"/>
-        </w:rPr>
-        <w:t>5]</w:t>
+        <w:t>[5]</w:t>
       </w:r>
       <w:r>
         <w:rPr>
@@ -1169,14 +688,35 @@
           <w:sz w:val="22"/>
           <w:szCs w:val="22"/>
         </w:rPr>
-        <w:t xml:space="preserve"> as outlined </w:t>
-      </w:r>
-      <w:r>
-        <w:rPr>
-          <w:sz w:val="22"/>
-          <w:szCs w:val="22"/>
-        </w:rPr>
-        <w:t>in NIST SP800-61r3[5] outlining best practice for Cyber Risk Management.</w:t>
+        <w:t xml:space="preserve"> as </w:t>
+      </w:r>
+      <w:r>
+        <w:rPr>
+          <w:sz w:val="22"/>
+          <w:szCs w:val="22"/>
+        </w:rPr>
+        <w:t>reinforced</w:t>
+      </w:r>
+      <w:r>
+        <w:rPr>
+          <w:sz w:val="22"/>
+          <w:szCs w:val="22"/>
+        </w:rPr>
+        <w:t xml:space="preserve"> </w:t>
+      </w:r>
+      <w:r>
+        <w:rPr>
+          <w:sz w:val="22"/>
+          <w:szCs w:val="22"/>
+        </w:rPr>
+        <w:t>by</w:t>
+      </w:r>
+      <w:r>
+        <w:rPr>
+          <w:sz w:val="22"/>
+          <w:szCs w:val="22"/>
+        </w:rPr>
+        <w:t xml:space="preserve"> NIST SP800-61r3[5] outlining best practice for Cyber Risk Management.</w:t>
       </w:r>
     </w:p>
     <w:p>
@@ -1356,24 +896,104 @@
     </w:p>
     <w:p>
       <w:r>
-        <w:t>For exercised I used this I used VMware software to host my Ubuntu 25.10 virtual machine with 8.6gm of ram and 8 processors. For this I first had to install Splunk and set it up. Then I downloaded the BOtsV3 data set and inserted it as an index to my Splunk software</w:t>
-      </w:r>
-      <w:r>
-        <w:t xml:space="preserve"> as a super user</w:t>
-      </w:r>
-      <w:r>
-        <w:t xml:space="preserve">. This allowed me to search the dataset by using </w:t>
-      </w:r>
-      <w:proofErr w:type="gramStart"/>
-      <w:r>
-        <w:t>Index”botsv</w:t>
-      </w:r>
-      <w:proofErr w:type="gramEnd"/>
-      <w:r>
-        <w:t>3” and followed by filters later mentioned in the report to get the relevant data</w:t>
-      </w:r>
-      <w:r>
-        <w:t>. Whole dataset being loaded can be identified by having 2,083,056 events.</w:t>
+        <w:t>For my environment</w:t>
+      </w:r>
+      <w:r>
+        <w:t xml:space="preserve"> I used VMware software to host my Ubuntu 25.10 virtual machine with 8.6g</w:t>
+      </w:r>
+      <w:r>
+        <w:t>b</w:t>
+      </w:r>
+      <w:r>
+        <w:t xml:space="preserve"> of </w:t>
+      </w:r>
+      <w:r>
+        <w:t>RAM</w:t>
+      </w:r>
+      <w:r>
+        <w:t xml:space="preserve"> and 8 processors. For this I first install Splunk</w:t>
+      </w:r>
+      <w:r>
+        <w:t>, followed by</w:t>
+      </w:r>
+      <w:r>
+        <w:t xml:space="preserve"> </w:t>
+      </w:r>
+      <w:r>
+        <w:t>downloading</w:t>
+      </w:r>
+      <w:r>
+        <w:t xml:space="preserve"> the BOtsV3 data set </w:t>
+      </w:r>
+      <w:r>
+        <w:t>and uploading it to my</w:t>
+      </w:r>
+      <w:r>
+        <w:t xml:space="preserve"> Splunk </w:t>
+      </w:r>
+      <w:r>
+        <w:t xml:space="preserve">environment </w:t>
+      </w:r>
+      <w:r>
+        <w:t>as a super user</w:t>
+      </w:r>
+      <w:r>
+        <w:t xml:space="preserve">. </w:t>
+      </w:r>
+      <w:r>
+        <w:t>Finally, the</w:t>
+      </w:r>
+      <w:r>
+        <w:t xml:space="preserve"> BOTSv3 dataset was validated through Splunk’s UI by the event count of 2,083,056 by querying </w:t>
+      </w:r>
+      <w:r>
+        <w:rPr>
+          <w:i/>
+          <w:iCs/>
+        </w:rPr>
+        <w:t>index</w:t>
+      </w:r>
+      <w:r>
+        <w:rPr>
+          <w:i/>
+          <w:iCs/>
+        </w:rPr>
+        <w:t>=“botsv3”</w:t>
+      </w:r>
+      <w:r>
+        <w:rPr>
+          <w:i/>
+          <w:iCs/>
+        </w:rPr>
+        <w:t>.</w:t>
+      </w:r>
+    </w:p>
+    <w:p>
+      <w:r>
+        <w:t xml:space="preserve">Splunk </w:t>
+      </w:r>
+      <w:r>
+        <w:t xml:space="preserve">is a good choice for this </w:t>
+      </w:r>
+      <w:r>
+        <w:t>SOC incident response due to its</w:t>
+      </w:r>
+      <w:r>
+        <w:t xml:space="preserve"> proven application in industry and easy to learn user interface. The Splunk environment allows identification of anomalies and deep easy to understand visualization of events.</w:t>
+      </w:r>
+    </w:p>
+    <w:p>
+      <w:r>
+        <w:t xml:space="preserve">For </w:t>
+      </w:r>
+      <w:r>
+        <w:t xml:space="preserve">a </w:t>
+      </w:r>
+      <w:r>
+        <w:t>SOC environment it is crucial for the environment to be able to perform all the required duties and be able to ingest multiple data sources</w:t>
+      </w:r>
+      <w:r>
+        <w:t xml:space="preserve"> and be able to display them efficiently and completely to allow effective action to be taken.</w:t>
       </w:r>
     </w:p>
     <w:p>
@@ -1419,28 +1039,28 @@
           <w:sz w:val="22"/>
           <w:szCs w:val="22"/>
         </w:rPr>
-        <w:t xml:space="preserve">For this incident I started </w:t>
-      </w:r>
-      <w:r>
-        <w:rPr>
-          <w:sz w:val="22"/>
-          <w:szCs w:val="22"/>
-        </w:rPr>
-        <w:t>off</w:t>
-      </w:r>
-      <w:r>
-        <w:rPr>
-          <w:sz w:val="22"/>
-          <w:szCs w:val="22"/>
-        </w:rPr>
-        <w:t xml:space="preserve"> by </w:t>
-      </w:r>
-      <w:r>
-        <w:rPr>
-          <w:sz w:val="22"/>
-          <w:szCs w:val="22"/>
-        </w:rPr>
-        <w:t xml:space="preserve">performing SOC tier 1 duties by </w:t>
+        <w:t xml:space="preserve">Initial </w:t>
+      </w:r>
+      <w:r>
+        <w:rPr>
+          <w:sz w:val="22"/>
+          <w:szCs w:val="22"/>
+        </w:rPr>
+        <w:t xml:space="preserve">SOC tier 1 duties </w:t>
+      </w:r>
+      <w:r>
+        <w:rPr>
+          <w:sz w:val="22"/>
+          <w:szCs w:val="22"/>
+        </w:rPr>
+        <w:t>focused on</w:t>
+      </w:r>
+      <w:r>
+        <w:rPr>
+          <w:sz w:val="22"/>
+          <w:szCs w:val="22"/>
+        </w:rPr>
+        <w:t xml:space="preserve"> </w:t>
       </w:r>
       <w:r>
         <w:rPr>
@@ -1454,7 +1074,35 @@
           <w:sz w:val="22"/>
           <w:szCs w:val="22"/>
         </w:rPr>
-        <w:t xml:space="preserve"> raw data and prepare it for upper tiers to analyse and find the issue.</w:t>
+        <w:t xml:space="preserve"> raw data and prepare it for upper tiers to </w:t>
+      </w:r>
+      <w:r>
+        <w:rPr>
+          <w:sz w:val="22"/>
+          <w:szCs w:val="22"/>
+        </w:rPr>
+        <w:t xml:space="preserve">review </w:t>
+      </w:r>
+      <w:r>
+        <w:rPr>
+          <w:sz w:val="22"/>
+          <w:szCs w:val="22"/>
+        </w:rPr>
+        <w:t xml:space="preserve">and </w:t>
+      </w:r>
+      <w:r>
+        <w:rPr>
+          <w:sz w:val="22"/>
+          <w:szCs w:val="22"/>
+        </w:rPr>
+        <w:t xml:space="preserve">identify </w:t>
+      </w:r>
+      <w:r>
+        <w:rPr>
+          <w:sz w:val="22"/>
+          <w:szCs w:val="22"/>
+        </w:rPr>
+        <w:t>the issue.</w:t>
       </w:r>
     </w:p>
     <w:p>
@@ -1490,48 +1138,21 @@
           <w:sz w:val="22"/>
           <w:szCs w:val="22"/>
         </w:rPr>
-        <w:t xml:space="preserve"> (</w:t>
-      </w:r>
-      <w:proofErr w:type="spellStart"/>
-      <w:proofErr w:type="gramStart"/>
-      <w:r>
-        <w:rPr>
-          <w:sz w:val="22"/>
-          <w:szCs w:val="22"/>
-        </w:rPr>
-        <w:t>bstoll,btun</w:t>
-      </w:r>
-      <w:proofErr w:type="gramEnd"/>
-      <w:r>
-        <w:rPr>
-          <w:sz w:val="22"/>
-          <w:szCs w:val="22"/>
-        </w:rPr>
-        <w:t>,splunk_</w:t>
-      </w:r>
-      <w:proofErr w:type="gramStart"/>
-      <w:r>
-        <w:rPr>
-          <w:sz w:val="22"/>
-          <w:szCs w:val="22"/>
-        </w:rPr>
-        <w:t>access,web</w:t>
-      </w:r>
-      <w:proofErr w:type="gramEnd"/>
-      <w:r>
-        <w:rPr>
-          <w:sz w:val="22"/>
-          <w:szCs w:val="22"/>
-        </w:rPr>
-        <w:t>_admin</w:t>
-      </w:r>
-      <w:proofErr w:type="spellEnd"/>
-      <w:r>
-        <w:rPr>
-          <w:sz w:val="22"/>
-          <w:szCs w:val="22"/>
-        </w:rPr>
-        <w:t>)</w:t>
+        <w:t xml:space="preserve"> (bstoll,btun,splunk_access,web_admin)</w:t>
+      </w:r>
+      <w:r>
+        <w:rPr>
+          <w:sz w:val="22"/>
+          <w:szCs w:val="22"/>
+        </w:rPr>
+        <w:t xml:space="preserve"> </w:t>
+      </w:r>
+      <w:r>
+        <w:rPr>
+          <w:sz w:val="22"/>
+          <w:szCs w:val="22"/>
+        </w:rPr>
+        <w:t>that</w:t>
       </w:r>
       <w:r>
         <w:rPr>
@@ -1545,65 +1166,65 @@
           <w:sz w:val="22"/>
           <w:szCs w:val="22"/>
         </w:rPr>
-        <w:t xml:space="preserve"> been created and have</w:t>
-      </w:r>
-      <w:r>
-        <w:rPr>
-          <w:sz w:val="22"/>
-          <w:szCs w:val="22"/>
-        </w:rPr>
-        <w:t xml:space="preserve"> access to the </w:t>
-      </w:r>
-      <w:r>
-        <w:rPr>
+        <w:t xml:space="preserve"> access to the system</w:t>
+      </w:r>
+      <w:r>
+        <w:rPr>
+          <w:sz w:val="22"/>
+          <w:szCs w:val="22"/>
+        </w:rPr>
+        <w:t xml:space="preserve"> in some capacity</w:t>
+      </w:r>
+      <w:r>
+        <w:rPr>
+          <w:sz w:val="22"/>
+          <w:szCs w:val="22"/>
+        </w:rPr>
+        <w:t xml:space="preserve">. It is important to identify </w:t>
+      </w:r>
+      <w:r>
+        <w:rPr>
+          <w:sz w:val="22"/>
+          <w:szCs w:val="22"/>
+        </w:rPr>
+        <w:t>active</w:t>
+      </w:r>
+      <w:r>
+        <w:rPr>
+          <w:sz w:val="22"/>
+          <w:szCs w:val="22"/>
+        </w:rPr>
+        <w:t xml:space="preserve"> users and asses if they have the least-privilege </w:t>
+      </w:r>
+      <w:r>
+        <w:rPr>
+          <w:sz w:val="22"/>
+          <w:szCs w:val="22"/>
+        </w:rPr>
+        <w:t>implemented</w:t>
+      </w:r>
+      <w:r>
+        <w:rPr>
+          <w:sz w:val="22"/>
+          <w:szCs w:val="22"/>
+        </w:rPr>
+        <w:t>.</w:t>
+      </w:r>
+    </w:p>
+    <w:p>
+      <w:pPr>
+        <w:rPr>
+          <w:sz w:val="22"/>
+          <w:szCs w:val="22"/>
+        </w:rPr>
+      </w:pPr>
+      <w:r>
+        <w:rPr>
+          <w:noProof/>
           <w:sz w:val="22"/>
           <w:szCs w:val="22"/>
         </w:rPr>
         <w:lastRenderedPageBreak/>
-        <w:t>system</w:t>
-      </w:r>
-      <w:r>
-        <w:rPr>
-          <w:sz w:val="22"/>
-          <w:szCs w:val="22"/>
-        </w:rPr>
-        <w:t xml:space="preserve"> in some capacity</w:t>
-      </w:r>
-      <w:r>
-        <w:rPr>
-          <w:sz w:val="22"/>
-          <w:szCs w:val="22"/>
-        </w:rPr>
-        <w:t xml:space="preserve">. It is important to identify the users and asses if they have the least-privilege </w:t>
-      </w:r>
-      <w:r>
-        <w:rPr>
-          <w:sz w:val="22"/>
-          <w:szCs w:val="22"/>
-        </w:rPr>
-        <w:t>implemented</w:t>
-      </w:r>
-      <w:r>
-        <w:rPr>
-          <w:sz w:val="22"/>
-          <w:szCs w:val="22"/>
-        </w:rPr>
-        <w:t>.</w:t>
-      </w:r>
-    </w:p>
-    <w:p>
-      <w:pPr>
-        <w:rPr>
-          <w:sz w:val="22"/>
-          <w:szCs w:val="22"/>
-        </w:rPr>
-      </w:pPr>
-      <w:r>
-        <w:rPr>
-          <w:noProof/>
-          <w:sz w:val="22"/>
-          <w:szCs w:val="22"/>
-        </w:rPr>
         <w:drawing>
           <wp:inline distT="0" distB="0" distL="0" distR="0" wp14:anchorId="0F13A058" wp14:editId="3CA0FA46">
             <wp:extent cx="5731510" cy="3218815"/>
@@ -1622,7 +1243,7 @@
                     </pic:cNvPicPr>
                   </pic:nvPicPr>
                   <pic:blipFill>
-                    <a:blip r:embed="rId4" cstate="print">
+                    <a:blip r:embed="rId5" cstate="print">
                       <a:extLst>
                         <a:ext uri="{28A0092B-C50C-407E-A947-70E740481C1C}">
                           <a14:useLocalDpi xmlns:a14="http://schemas.microsoft.com/office/drawing/2010/main" val="0"/>
@@ -1696,21 +1317,21 @@
           <w:sz w:val="22"/>
           <w:szCs w:val="22"/>
         </w:rPr>
-        <w:t xml:space="preserve"> I </w:t>
-      </w:r>
-      <w:r>
-        <w:rPr>
-          <w:sz w:val="22"/>
-          <w:szCs w:val="22"/>
-        </w:rPr>
-        <w:t>reviewed</w:t>
-      </w:r>
-      <w:r>
-        <w:rPr>
-          <w:sz w:val="22"/>
-          <w:szCs w:val="22"/>
-        </w:rPr>
-        <w:t xml:space="preserve"> if </w:t>
+        <w:t xml:space="preserve"> </w:t>
+      </w:r>
+      <w:r>
+        <w:rPr>
+          <w:sz w:val="22"/>
+          <w:szCs w:val="22"/>
+        </w:rPr>
+        <w:t>review of</w:t>
+      </w:r>
+      <w:r>
+        <w:rPr>
+          <w:sz w:val="22"/>
+          <w:szCs w:val="22"/>
+        </w:rPr>
+        <w:t xml:space="preserve"> </w:t>
       </w:r>
       <w:r>
         <w:rPr>
@@ -1724,14 +1345,35 @@
           <w:sz w:val="22"/>
           <w:szCs w:val="22"/>
         </w:rPr>
-        <w:t>was enabled</w:t>
-      </w:r>
-      <w:r>
-        <w:rPr>
-          <w:sz w:val="22"/>
-          <w:szCs w:val="22"/>
-        </w:rPr>
-        <w:t xml:space="preserve"> when the API activity </w:t>
+        <w:t>if it was</w:t>
+      </w:r>
+      <w:r>
+        <w:rPr>
+          <w:sz w:val="22"/>
+          <w:szCs w:val="22"/>
+        </w:rPr>
+        <w:t xml:space="preserve"> enabled</w:t>
+      </w:r>
+      <w:r>
+        <w:rPr>
+          <w:sz w:val="22"/>
+          <w:szCs w:val="22"/>
+        </w:rPr>
+        <w:t xml:space="preserve"> when the</w:t>
+      </w:r>
+      <w:r>
+        <w:rPr>
+          <w:sz w:val="22"/>
+          <w:szCs w:val="22"/>
+        </w:rPr>
+        <w:t xml:space="preserve"> AWS</w:t>
+      </w:r>
+      <w:r>
+        <w:rPr>
+          <w:sz w:val="22"/>
+          <w:szCs w:val="22"/>
+        </w:rPr>
+        <w:t xml:space="preserve"> API activity </w:t>
       </w:r>
       <w:r>
         <w:rPr>
@@ -1816,18 +1458,64 @@
           <w:sz w:val="22"/>
           <w:szCs w:val="22"/>
         </w:rPr>
-        <w:t>I used “</w:t>
-      </w:r>
-      <w:proofErr w:type="spellStart"/>
-      <w:proofErr w:type="gramStart"/>
-      <w:r>
-        <w:rPr>
-          <w:sz w:val="22"/>
-          <w:szCs w:val="22"/>
-        </w:rPr>
-        <w:t>userIdentity.sessionContext.attributes</w:t>
-      </w:r>
-      <w:proofErr w:type="gramEnd"/>
+        <w:t>I used “userIdentity.sessionContext.attributes.mfaAuthenticated”</w:t>
+      </w:r>
+      <w:r>
+        <w:rPr>
+          <w:sz w:val="22"/>
+          <w:szCs w:val="22"/>
+        </w:rPr>
+        <w:t>=“*”</w:t>
+      </w:r>
+      <w:r>
+        <w:rPr>
+          <w:sz w:val="22"/>
+          <w:szCs w:val="22"/>
+        </w:rPr>
+        <w:t xml:space="preserve"> </w:t>
+      </w:r>
+      <w:r>
+        <w:rPr>
+          <w:sz w:val="22"/>
+          <w:szCs w:val="22"/>
+        </w:rPr>
+        <w:t xml:space="preserve">to identify all logs with MFA when AWS API activity occurred. Fig 2 and Fig 3 show 2,155 events with MFA </w:t>
+      </w:r>
+      <w:r>
+        <w:rPr>
+          <w:sz w:val="22"/>
+          <w:szCs w:val="22"/>
+        </w:rPr>
+        <w:t xml:space="preserve">being false </w:t>
+      </w:r>
+      <w:r>
+        <w:rPr>
+          <w:sz w:val="22"/>
+          <w:szCs w:val="22"/>
+        </w:rPr>
+        <w:t>indicating it is</w:t>
+      </w:r>
+      <w:r>
+        <w:rPr>
+          <w:sz w:val="22"/>
+          <w:szCs w:val="22"/>
+        </w:rPr>
+        <w:t xml:space="preserve"> </w:t>
+      </w:r>
+      <w:r>
+        <w:rPr>
+          <w:sz w:val="22"/>
+          <w:szCs w:val="22"/>
+        </w:rPr>
+        <w:t>disabled and 0 with it enabled. Indicating its disabled for all events</w:t>
+      </w:r>
+      <w:r>
+        <w:rPr>
+          <w:sz w:val="22"/>
+          <w:szCs w:val="22"/>
+        </w:rPr>
+        <w:t xml:space="preserve"> in this logged dataset</w:t>
+      </w:r>
       <w:r>
         <w:rPr>
           <w:sz w:val="22"/>
@@ -1835,37 +1523,6 @@
         </w:rPr>
         <w:t>.</w:t>
       </w:r>
-      <w:proofErr w:type="gramStart"/>
-      <w:r>
-        <w:rPr>
-          <w:sz w:val="22"/>
-          <w:szCs w:val="22"/>
-        </w:rPr>
-        <w:t>mfaAuthenticated</w:t>
-      </w:r>
-      <w:proofErr w:type="spellEnd"/>
-      <w:r>
-        <w:rPr>
-          <w:sz w:val="22"/>
-          <w:szCs w:val="22"/>
-        </w:rPr>
-        <w:t>”</w:t>
-      </w:r>
-      <w:r>
-        <w:rPr>
-          <w:sz w:val="22"/>
-          <w:szCs w:val="22"/>
-        </w:rPr>
-        <w:t>=</w:t>
-      </w:r>
-      <w:proofErr w:type="gramEnd"/>
-      <w:r>
-        <w:rPr>
-          <w:sz w:val="22"/>
-          <w:szCs w:val="22"/>
-        </w:rPr>
-        <w:t>“*”</w:t>
-      </w:r>
       <w:r>
         <w:rPr>
           <w:sz w:val="22"/>
@@ -1878,62 +1535,6 @@
           <w:sz w:val="22"/>
           <w:szCs w:val="22"/>
         </w:rPr>
-        <w:t xml:space="preserve">to identify all logs with MFA when AWS API activity occurred. Fig 2 and Fig 3 show 2,155 events with MFA </w:t>
-      </w:r>
-      <w:r>
-        <w:rPr>
-          <w:sz w:val="22"/>
-          <w:szCs w:val="22"/>
-        </w:rPr>
-        <w:t xml:space="preserve">being false meaning </w:t>
-      </w:r>
-      <w:r>
-        <w:rPr>
-          <w:sz w:val="22"/>
-          <w:szCs w:val="22"/>
-        </w:rPr>
-        <w:t>disabled and 0 with it enabled</w:t>
-      </w:r>
-      <w:r>
-        <w:rPr>
-          <w:sz w:val="22"/>
-          <w:szCs w:val="22"/>
-        </w:rPr>
-        <w:t xml:space="preserve"> indicated by it not being represented in the database</w:t>
-      </w:r>
-      <w:r>
-        <w:rPr>
-          <w:sz w:val="22"/>
-          <w:szCs w:val="22"/>
-        </w:rPr>
-        <w:t>. Indicating its disabled for all events</w:t>
-      </w:r>
-      <w:r>
-        <w:rPr>
-          <w:sz w:val="22"/>
-          <w:szCs w:val="22"/>
-        </w:rPr>
-        <w:t xml:space="preserve"> in this logged dataset</w:t>
-      </w:r>
-      <w:r>
-        <w:rPr>
-          <w:sz w:val="22"/>
-          <w:szCs w:val="22"/>
-        </w:rPr>
-        <w:t>.</w:t>
-      </w:r>
-      <w:r>
-        <w:rPr>
-          <w:sz w:val="22"/>
-          <w:szCs w:val="22"/>
-        </w:rPr>
-        <w:t xml:space="preserve"> </w:t>
-      </w:r>
-      <w:r>
-        <w:rPr>
-          <w:sz w:val="22"/>
-          <w:szCs w:val="22"/>
-        </w:rPr>
         <w:t>This is as MFA is not a standard security setting in 2018 [2]</w:t>
       </w:r>
     </w:p>
@@ -1950,7 +1551,6 @@
           <w:sz w:val="22"/>
           <w:szCs w:val="22"/>
         </w:rPr>
-        <w:lastRenderedPageBreak/>
         <w:drawing>
           <wp:inline distT="0" distB="0" distL="0" distR="0" wp14:anchorId="47CE9180" wp14:editId="09EA7478">
             <wp:extent cx="5724525" cy="3219450"/>
@@ -1964,84 +1564,6 @@
                 <pic:pic xmlns:pic="http://schemas.openxmlformats.org/drawingml/2006/picture">
                   <pic:nvPicPr>
                     <pic:cNvPr id="1983339500" name="Picture 1" descr="A screenshot of a computer&#10;&#10;AI-generated content may be incorrect."/>
-                    <pic:cNvPicPr>
-                      <a:picLocks noChangeAspect="1" noChangeArrowheads="1"/>
-                    </pic:cNvPicPr>
-                  </pic:nvPicPr>
-                  <pic:blipFill>
-                    <a:blip r:embed="rId5" cstate="print">
-                      <a:extLst>
-                        <a:ext uri="{28A0092B-C50C-407E-A947-70E740481C1C}">
-                          <a14:useLocalDpi xmlns:a14="http://schemas.microsoft.com/office/drawing/2010/main" val="0"/>
-                        </a:ext>
-                      </a:extLst>
-                    </a:blip>
-                    <a:srcRect/>
-                    <a:stretch>
-                      <a:fillRect/>
-                    </a:stretch>
-                  </pic:blipFill>
-                  <pic:spPr bwMode="auto">
-                    <a:xfrm>
-                      <a:off x="0" y="0"/>
-                      <a:ext cx="5724525" cy="3219450"/>
-                    </a:xfrm>
-                    <a:prstGeom prst="rect">
-                      <a:avLst/>
-                    </a:prstGeom>
-                    <a:noFill/>
-                    <a:ln>
-                      <a:noFill/>
-                    </a:ln>
-                  </pic:spPr>
-                </pic:pic>
-              </a:graphicData>
-            </a:graphic>
-          </wp:inline>
-        </w:drawing>
-      </w:r>
-    </w:p>
-    <w:p>
-      <w:pPr>
-        <w:rPr>
-          <w:sz w:val="22"/>
-          <w:szCs w:val="22"/>
-        </w:rPr>
-      </w:pPr>
-      <w:r>
-        <w:rPr>
-          <w:sz w:val="22"/>
-          <w:szCs w:val="22"/>
-        </w:rPr>
-        <w:t>Fig 2 – all MFA attributes</w:t>
-      </w:r>
-    </w:p>
-    <w:p>
-      <w:pPr>
-        <w:rPr>
-          <w:sz w:val="22"/>
-          <w:szCs w:val="22"/>
-        </w:rPr>
-      </w:pPr>
-      <w:r>
-        <w:rPr>
-          <w:noProof/>
-          <w:sz w:val="22"/>
-          <w:szCs w:val="22"/>
-        </w:rPr>
-        <w:drawing>
-          <wp:inline distT="0" distB="0" distL="0" distR="0" wp14:anchorId="32B3EA35" wp14:editId="6FD2ED67">
-            <wp:extent cx="5724525" cy="3219450"/>
-            <wp:effectExtent l="0" t="0" r="9525" b="0"/>
-            <wp:docPr id="168939360" name="Picture 3"/>
-            <wp:cNvGraphicFramePr>
-              <a:graphicFrameLocks xmlns:a="http://schemas.openxmlformats.org/drawingml/2006/main" noChangeAspect="1"/>
-            </wp:cNvGraphicFramePr>
-            <a:graphic xmlns:a="http://schemas.openxmlformats.org/drawingml/2006/main">
-              <a:graphicData uri="http://schemas.openxmlformats.org/drawingml/2006/picture">
-                <pic:pic xmlns:pic="http://schemas.openxmlformats.org/drawingml/2006/picture">
-                  <pic:nvPicPr>
-                    <pic:cNvPr id="0" name="Picture 3"/>
                     <pic:cNvPicPr>
                       <a:picLocks noChangeAspect="1" noChangeArrowheads="1"/>
                     </pic:cNvPicPr>
@@ -2091,6 +1613,85 @@
           <w:sz w:val="22"/>
           <w:szCs w:val="22"/>
         </w:rPr>
+        <w:lastRenderedPageBreak/>
+        <w:t>Fig 2 – all MFA attributes</w:t>
+      </w:r>
+    </w:p>
+    <w:p>
+      <w:pPr>
+        <w:rPr>
+          <w:sz w:val="22"/>
+          <w:szCs w:val="22"/>
+        </w:rPr>
+      </w:pPr>
+      <w:r>
+        <w:rPr>
+          <w:noProof/>
+          <w:sz w:val="22"/>
+          <w:szCs w:val="22"/>
+        </w:rPr>
+        <w:drawing>
+          <wp:inline distT="0" distB="0" distL="0" distR="0" wp14:anchorId="32B3EA35" wp14:editId="6FD2ED67">
+            <wp:extent cx="5724525" cy="3219450"/>
+            <wp:effectExtent l="0" t="0" r="9525" b="0"/>
+            <wp:docPr id="168939360" name="Picture 3"/>
+            <wp:cNvGraphicFramePr>
+              <a:graphicFrameLocks xmlns:a="http://schemas.openxmlformats.org/drawingml/2006/main" noChangeAspect="1"/>
+            </wp:cNvGraphicFramePr>
+            <a:graphic xmlns:a="http://schemas.openxmlformats.org/drawingml/2006/main">
+              <a:graphicData uri="http://schemas.openxmlformats.org/drawingml/2006/picture">
+                <pic:pic xmlns:pic="http://schemas.openxmlformats.org/drawingml/2006/picture">
+                  <pic:nvPicPr>
+                    <pic:cNvPr id="0" name="Picture 3"/>
+                    <pic:cNvPicPr>
+                      <a:picLocks noChangeAspect="1" noChangeArrowheads="1"/>
+                    </pic:cNvPicPr>
+                  </pic:nvPicPr>
+                  <pic:blipFill>
+                    <a:blip r:embed="rId7" cstate="print">
+                      <a:extLst>
+                        <a:ext uri="{28A0092B-C50C-407E-A947-70E740481C1C}">
+                          <a14:useLocalDpi xmlns:a14="http://schemas.microsoft.com/office/drawing/2010/main" val="0"/>
+                        </a:ext>
+                      </a:extLst>
+                    </a:blip>
+                    <a:srcRect/>
+                    <a:stretch>
+                      <a:fillRect/>
+                    </a:stretch>
+                  </pic:blipFill>
+                  <pic:spPr bwMode="auto">
+                    <a:xfrm>
+                      <a:off x="0" y="0"/>
+                      <a:ext cx="5724525" cy="3219450"/>
+                    </a:xfrm>
+                    <a:prstGeom prst="rect">
+                      <a:avLst/>
+                    </a:prstGeom>
+                    <a:noFill/>
+                    <a:ln>
+                      <a:noFill/>
+                    </a:ln>
+                  </pic:spPr>
+                </pic:pic>
+              </a:graphicData>
+            </a:graphic>
+          </wp:inline>
+        </w:drawing>
+      </w:r>
+    </w:p>
+    <w:p>
+      <w:pPr>
+        <w:rPr>
+          <w:sz w:val="22"/>
+          <w:szCs w:val="22"/>
+        </w:rPr>
+      </w:pPr>
+      <w:r>
+        <w:rPr>
+          <w:sz w:val="22"/>
+          <w:szCs w:val="22"/>
+        </w:rPr>
         <w:t>Fig 3 – MFA only false</w:t>
       </w:r>
     </w:p>
@@ -2283,7 +1884,6 @@
           <w:sz w:val="22"/>
           <w:szCs w:val="22"/>
         </w:rPr>
-        <w:lastRenderedPageBreak/>
         <w:drawing>
           <wp:inline distT="0" distB="0" distL="0" distR="0" wp14:anchorId="5D8905DF" wp14:editId="77AEA2B0">
             <wp:extent cx="5730240" cy="3223260"/>
@@ -2302,7 +1902,7 @@
                     </pic:cNvPicPr>
                   </pic:nvPicPr>
                   <pic:blipFill>
-                    <a:blip r:embed="rId7" cstate="print">
+                    <a:blip r:embed="rId8" cstate="print">
                       <a:extLst>
                         <a:ext uri="{28A0092B-C50C-407E-A947-70E740481C1C}">
                           <a14:useLocalDpi xmlns:a14="http://schemas.microsoft.com/office/drawing/2010/main" val="0"/>
@@ -2375,6 +1975,7 @@
           <w:sz w:val="22"/>
           <w:szCs w:val="22"/>
         </w:rPr>
+        <w:lastRenderedPageBreak/>
         <w:t xml:space="preserve">Beginning the response </w:t>
       </w:r>
       <w:r>
@@ -2389,7 +1990,21 @@
           <w:sz w:val="22"/>
           <w:szCs w:val="22"/>
         </w:rPr>
-        <w:t xml:space="preserve"> you begin with </w:t>
+        <w:t xml:space="preserve"> </w:t>
+      </w:r>
+      <w:r>
+        <w:rPr>
+          <w:sz w:val="22"/>
+          <w:szCs w:val="22"/>
+        </w:rPr>
+        <w:t>by</w:t>
+      </w:r>
+      <w:r>
+        <w:rPr>
+          <w:sz w:val="22"/>
+          <w:szCs w:val="22"/>
+        </w:rPr>
+        <w:t xml:space="preserve"> </w:t>
       </w:r>
       <w:r>
         <w:rPr>
@@ -2452,23 +2067,7 @@
           <w:sz w:val="22"/>
           <w:szCs w:val="22"/>
         </w:rPr>
-        <w:t>“</w:t>
-      </w:r>
-      <w:proofErr w:type="spellStart"/>
-      <w:r>
-        <w:rPr>
-          <w:sz w:val="22"/>
-          <w:szCs w:val="22"/>
-        </w:rPr>
-        <w:t>frothlywebcode</w:t>
-      </w:r>
-      <w:proofErr w:type="spellEnd"/>
-      <w:r>
-        <w:rPr>
-          <w:sz w:val="22"/>
-          <w:szCs w:val="22"/>
-        </w:rPr>
-        <w:t xml:space="preserve">” (fig 7) </w:t>
+        <w:t xml:space="preserve">“frothlywebcode” (fig 7) </w:t>
       </w:r>
       <w:r>
         <w:rPr>
@@ -2491,31 +2090,111 @@
         </w:rPr>
         <w:t xml:space="preserve">user </w:t>
       </w:r>
-      <w:proofErr w:type="spellStart"/>
-      <w:r>
-        <w:rPr>
-          <w:sz w:val="22"/>
-          <w:szCs w:val="22"/>
-        </w:rPr>
-        <w:t>bstoll</w:t>
-      </w:r>
-      <w:proofErr w:type="spellEnd"/>
-      <w:r>
-        <w:rPr>
-          <w:sz w:val="22"/>
-          <w:szCs w:val="22"/>
-        </w:rPr>
-        <w:t xml:space="preserve"> gave </w:t>
-      </w:r>
-      <w:proofErr w:type="spellStart"/>
-      <w:r>
-        <w:rPr>
-          <w:sz w:val="22"/>
-          <w:szCs w:val="22"/>
-        </w:rPr>
-        <w:t>AllUsers</w:t>
-      </w:r>
-      <w:proofErr w:type="spellEnd"/>
+      <w:r>
+        <w:rPr>
+          <w:sz w:val="22"/>
+          <w:szCs w:val="22"/>
+        </w:rPr>
+        <w:t xml:space="preserve">bstoll gave </w:t>
+      </w:r>
+      <w:r>
+        <w:rPr>
+          <w:sz w:val="22"/>
+          <w:szCs w:val="22"/>
+        </w:rPr>
+        <w:t xml:space="preserve">AllUsers </w:t>
+      </w:r>
+      <w:r>
+        <w:rPr>
+          <w:sz w:val="22"/>
+          <w:szCs w:val="22"/>
+        </w:rPr>
+        <w:t xml:space="preserve">group </w:t>
+      </w:r>
+      <w:r>
+        <w:rPr>
+          <w:sz w:val="22"/>
+          <w:szCs w:val="22"/>
+        </w:rPr>
+        <w:t xml:space="preserve">Read and </w:t>
+      </w:r>
+      <w:r>
+        <w:rPr>
+          <w:sz w:val="22"/>
+          <w:szCs w:val="22"/>
+        </w:rPr>
+        <w:t xml:space="preserve">Write </w:t>
+      </w:r>
+      <w:r>
+        <w:rPr>
+          <w:sz w:val="22"/>
+          <w:szCs w:val="22"/>
+        </w:rPr>
+        <w:t>permission</w:t>
+      </w:r>
+      <w:r>
+        <w:rPr>
+          <w:sz w:val="22"/>
+          <w:szCs w:val="22"/>
+        </w:rPr>
+        <w:t xml:space="preserve"> at 13</w:t>
+      </w:r>
+      <w:r>
+        <w:rPr>
+          <w:sz w:val="22"/>
+          <w:szCs w:val="22"/>
+        </w:rPr>
+        <w:t>:</w:t>
+      </w:r>
+      <w:r>
+        <w:rPr>
+          <w:sz w:val="22"/>
+          <w:szCs w:val="22"/>
+        </w:rPr>
+        <w:t>01 on 20/08/18</w:t>
+      </w:r>
+      <w:r>
+        <w:rPr>
+          <w:sz w:val="22"/>
+          <w:szCs w:val="22"/>
+        </w:rPr>
+        <w:t xml:space="preserve"> (fig 5)</w:t>
+      </w:r>
+      <w:r>
+        <w:rPr>
+          <w:sz w:val="22"/>
+          <w:szCs w:val="22"/>
+        </w:rPr>
+        <w:t xml:space="preserve">. This allowed </w:t>
+      </w:r>
+      <w:r>
+        <w:rPr>
+          <w:sz w:val="22"/>
+          <w:szCs w:val="22"/>
+        </w:rPr>
+        <w:t>non-authorised users</w:t>
+      </w:r>
+      <w:r>
+        <w:rPr>
+          <w:sz w:val="22"/>
+          <w:szCs w:val="22"/>
+        </w:rPr>
+        <w:t xml:space="preserve"> to read this bucket and modify it</w:t>
+      </w:r>
+      <w:r>
+        <w:rPr>
+          <w:sz w:val="22"/>
+          <w:szCs w:val="22"/>
+        </w:rPr>
+        <w:t xml:space="preserve"> after this period</w:t>
+      </w:r>
+      <w:r>
+        <w:rPr>
+          <w:sz w:val="22"/>
+          <w:szCs w:val="22"/>
+        </w:rPr>
+        <w:t>.</w:t>
+      </w:r>
       <w:r>
         <w:rPr>
           <w:sz w:val="22"/>
@@ -2528,84 +2207,35 @@
           <w:sz w:val="22"/>
           <w:szCs w:val="22"/>
         </w:rPr>
-        <w:t xml:space="preserve">group </w:t>
-      </w:r>
-      <w:r>
-        <w:rPr>
-          <w:sz w:val="22"/>
-          <w:szCs w:val="22"/>
-        </w:rPr>
-        <w:t xml:space="preserve">Read and </w:t>
-      </w:r>
-      <w:r>
-        <w:rPr>
-          <w:sz w:val="22"/>
-          <w:szCs w:val="22"/>
-        </w:rPr>
-        <w:t xml:space="preserve">Write </w:t>
-      </w:r>
-      <w:r>
-        <w:rPr>
-          <w:sz w:val="22"/>
-          <w:szCs w:val="22"/>
-        </w:rPr>
-        <w:t>permission</w:t>
-      </w:r>
-      <w:r>
-        <w:rPr>
-          <w:sz w:val="22"/>
-          <w:szCs w:val="22"/>
-        </w:rPr>
-        <w:t xml:space="preserve"> at 13</w:t>
-      </w:r>
-      <w:r>
-        <w:rPr>
-          <w:sz w:val="22"/>
-          <w:szCs w:val="22"/>
-        </w:rPr>
-        <w:t>:</w:t>
-      </w:r>
-      <w:r>
-        <w:rPr>
-          <w:sz w:val="22"/>
-          <w:szCs w:val="22"/>
-        </w:rPr>
-        <w:t>01 on 20/08/18</w:t>
-      </w:r>
-      <w:r>
-        <w:rPr>
-          <w:sz w:val="22"/>
-          <w:szCs w:val="22"/>
-        </w:rPr>
-        <w:t xml:space="preserve"> (fig 5)</w:t>
-      </w:r>
-      <w:r>
-        <w:rPr>
-          <w:sz w:val="22"/>
-          <w:szCs w:val="22"/>
-        </w:rPr>
-        <w:t xml:space="preserve">. This allowed </w:t>
-      </w:r>
-      <w:r>
-        <w:rPr>
-          <w:sz w:val="22"/>
-          <w:szCs w:val="22"/>
-        </w:rPr>
-        <w:t>non-authorised users</w:t>
-      </w:r>
-      <w:r>
-        <w:rPr>
-          <w:sz w:val="22"/>
-          <w:szCs w:val="22"/>
-        </w:rPr>
-        <w:t xml:space="preserve"> to read this bucket and modify it</w:t>
-      </w:r>
-      <w:r>
-        <w:rPr>
-          <w:sz w:val="22"/>
-          <w:szCs w:val="22"/>
-        </w:rPr>
-        <w:t xml:space="preserve"> after this period</w:t>
+        <w:t xml:space="preserve">No </w:t>
+      </w:r>
+      <w:r>
+        <w:rPr>
+          <w:sz w:val="22"/>
+          <w:szCs w:val="22"/>
+        </w:rPr>
+        <w:t>remediation</w:t>
+      </w:r>
+      <w:r>
+        <w:rPr>
+          <w:sz w:val="22"/>
+          <w:szCs w:val="22"/>
+        </w:rPr>
+        <w:t xml:space="preserve"> events were observed following the permission change, suggesting that the misconfiguration was not detected or acted upo</w:t>
+      </w:r>
+      <w:r>
+        <w:rPr>
+          <w:sz w:val="22"/>
+          <w:szCs w:val="22"/>
+        </w:rPr>
+        <w:t xml:space="preserve">n until the </w:t>
+      </w:r>
+      <w:r>
+        <w:rPr>
+          <w:sz w:val="22"/>
+          <w:szCs w:val="22"/>
+        </w:rPr>
+        <w:t>incident</w:t>
       </w:r>
       <w:r>
         <w:rPr>
@@ -2614,6 +2244,84 @@
         </w:rPr>
         <w:t>.</w:t>
       </w:r>
+    </w:p>
+    <w:p>
+      <w:pPr>
+        <w:rPr>
+          <w:sz w:val="22"/>
+          <w:szCs w:val="22"/>
+        </w:rPr>
+      </w:pPr>
+      <w:r>
+        <w:rPr>
+          <w:sz w:val="22"/>
+          <w:szCs w:val="22"/>
+        </w:rPr>
+        <w:t xml:space="preserve">This resulted in an </w:t>
+      </w:r>
+      <w:r>
+        <w:rPr>
+          <w:sz w:val="22"/>
+          <w:szCs w:val="22"/>
+        </w:rPr>
+        <w:t>unauthorised</w:t>
+      </w:r>
+      <w:r>
+        <w:rPr>
+          <w:sz w:val="22"/>
+          <w:szCs w:val="22"/>
+        </w:rPr>
+        <w:t xml:space="preserve"> user </w:t>
+      </w:r>
+      <w:r>
+        <w:rPr>
+          <w:sz w:val="22"/>
+          <w:szCs w:val="22"/>
+        </w:rPr>
+        <w:t>identifying</w:t>
+      </w:r>
+      <w:r>
+        <w:rPr>
+          <w:sz w:val="22"/>
+          <w:szCs w:val="22"/>
+        </w:rPr>
+        <w:t xml:space="preserve"> this vulnerability </w:t>
+      </w:r>
+      <w:r>
+        <w:rPr>
+          <w:sz w:val="22"/>
+          <w:szCs w:val="22"/>
+        </w:rPr>
+        <w:t xml:space="preserve">and uploading an unauthorised file OPEN_BUCKET_PLEASE_FIX.txt  at </w:t>
+      </w:r>
+      <w:r>
+        <w:rPr>
+          <w:sz w:val="22"/>
+          <w:szCs w:val="22"/>
+        </w:rPr>
+        <w:t>14:02 20/08/18</w:t>
+      </w:r>
+      <w:r>
+        <w:rPr>
+          <w:sz w:val="22"/>
+          <w:szCs w:val="22"/>
+        </w:rPr>
+        <w:t xml:space="preserve"> to the bucket</w:t>
+      </w:r>
+      <w:r>
+        <w:rPr>
+          <w:sz w:val="22"/>
+          <w:szCs w:val="22"/>
+        </w:rPr>
+        <w:t xml:space="preserve"> (Fig 7)</w:t>
+      </w:r>
+      <w:r>
+        <w:rPr>
+          <w:sz w:val="22"/>
+          <w:szCs w:val="22"/>
+        </w:rPr>
+        <w:t>.</w:t>
+      </w:r>
       <w:r>
         <w:rPr>
           <w:sz w:val="22"/>
@@ -2621,135 +2329,6 @@
         </w:rPr>
         <w:t xml:space="preserve"> </w:t>
       </w:r>
-      <w:r>
-        <w:rPr>
-          <w:sz w:val="22"/>
-          <w:szCs w:val="22"/>
-        </w:rPr>
-        <w:t xml:space="preserve">No </w:t>
-      </w:r>
-      <w:r>
-        <w:rPr>
-          <w:sz w:val="22"/>
-          <w:szCs w:val="22"/>
-        </w:rPr>
-        <w:t>remediation</w:t>
-      </w:r>
-      <w:r>
-        <w:rPr>
-          <w:sz w:val="22"/>
-          <w:szCs w:val="22"/>
-        </w:rPr>
-        <w:t xml:space="preserve"> events were observed following the permission change, suggesting that the misconfiguration was not detected or acted upo</w:t>
-      </w:r>
-      <w:r>
-        <w:rPr>
-          <w:sz w:val="22"/>
-          <w:szCs w:val="22"/>
-        </w:rPr>
-        <w:t xml:space="preserve">n until the </w:t>
-      </w:r>
-      <w:r>
-        <w:rPr>
-          <w:sz w:val="22"/>
-          <w:szCs w:val="22"/>
-        </w:rPr>
-        <w:t>incident</w:t>
-      </w:r>
-      <w:r>
-        <w:rPr>
-          <w:sz w:val="22"/>
-          <w:szCs w:val="22"/>
-        </w:rPr>
-        <w:t>.</w:t>
-      </w:r>
-    </w:p>
-    <w:p>
-      <w:pPr>
-        <w:rPr>
-          <w:sz w:val="22"/>
-          <w:szCs w:val="22"/>
-        </w:rPr>
-      </w:pPr>
-      <w:r>
-        <w:rPr>
-          <w:sz w:val="22"/>
-          <w:szCs w:val="22"/>
-        </w:rPr>
-        <w:t xml:space="preserve">This resulted in an </w:t>
-      </w:r>
-      <w:r>
-        <w:rPr>
-          <w:sz w:val="22"/>
-          <w:szCs w:val="22"/>
-        </w:rPr>
-        <w:t>unauthorised</w:t>
-      </w:r>
-      <w:r>
-        <w:rPr>
-          <w:sz w:val="22"/>
-          <w:szCs w:val="22"/>
-        </w:rPr>
-        <w:t xml:space="preserve"> user </w:t>
-      </w:r>
-      <w:r>
-        <w:rPr>
-          <w:sz w:val="22"/>
-          <w:szCs w:val="22"/>
-        </w:rPr>
-        <w:t>identifying</w:t>
-      </w:r>
-      <w:r>
-        <w:rPr>
-          <w:sz w:val="22"/>
-          <w:szCs w:val="22"/>
-        </w:rPr>
-        <w:t xml:space="preserve"> this vulnerability </w:t>
-      </w:r>
-      <w:r>
-        <w:rPr>
-          <w:sz w:val="22"/>
-          <w:szCs w:val="22"/>
-        </w:rPr>
-        <w:t xml:space="preserve">and uploading an unauthorised file </w:t>
-      </w:r>
-      <w:proofErr w:type="gramStart"/>
-      <w:r>
-        <w:rPr>
-          <w:sz w:val="22"/>
-          <w:szCs w:val="22"/>
-        </w:rPr>
-        <w:t>OPEN_BUCKET_PLEASE_FIX.txt  at</w:t>
-      </w:r>
-      <w:proofErr w:type="gramEnd"/>
-      <w:r>
-        <w:rPr>
-          <w:sz w:val="22"/>
-          <w:szCs w:val="22"/>
-        </w:rPr>
-        <w:t xml:space="preserve"> </w:t>
-      </w:r>
-      <w:r>
-        <w:rPr>
-          <w:sz w:val="22"/>
-          <w:szCs w:val="22"/>
-        </w:rPr>
-        <w:t>14:02 20/08/18</w:t>
-      </w:r>
-      <w:r>
-        <w:rPr>
-          <w:sz w:val="22"/>
-          <w:szCs w:val="22"/>
-        </w:rPr>
-        <w:t xml:space="preserve"> to the bucket.</w:t>
-      </w:r>
-      <w:r>
-        <w:rPr>
-          <w:sz w:val="22"/>
-          <w:szCs w:val="22"/>
-        </w:rPr>
-        <w:t xml:space="preserve"> </w:t>
-      </w:r>
     </w:p>
     <w:p>
       <w:pPr>
@@ -2772,7 +2351,6 @@
           <w:sz w:val="22"/>
           <w:szCs w:val="22"/>
         </w:rPr>
-        <w:lastRenderedPageBreak/>
         <w:drawing>
           <wp:inline distT="0" distB="0" distL="0" distR="0" wp14:anchorId="6BF1ECED" wp14:editId="6A3879B7">
             <wp:extent cx="5727700" cy="3217545"/>
@@ -2786,98 +2364,6 @@
                 <pic:pic xmlns:pic="http://schemas.openxmlformats.org/drawingml/2006/picture">
                   <pic:nvPicPr>
                     <pic:cNvPr id="0" name="Picture 7"/>
-                    <pic:cNvPicPr>
-                      <a:picLocks noChangeAspect="1" noChangeArrowheads="1"/>
-                    </pic:cNvPicPr>
-                  </pic:nvPicPr>
-                  <pic:blipFill>
-                    <a:blip r:embed="rId8" cstate="print">
-                      <a:extLst>
-                        <a:ext uri="{28A0092B-C50C-407E-A947-70E740481C1C}">
-                          <a14:useLocalDpi xmlns:a14="http://schemas.microsoft.com/office/drawing/2010/main" val="0"/>
-                        </a:ext>
-                      </a:extLst>
-                    </a:blip>
-                    <a:srcRect/>
-                    <a:stretch>
-                      <a:fillRect/>
-                    </a:stretch>
-                  </pic:blipFill>
-                  <pic:spPr bwMode="auto">
-                    <a:xfrm>
-                      <a:off x="0" y="0"/>
-                      <a:ext cx="5727700" cy="3217545"/>
-                    </a:xfrm>
-                    <a:prstGeom prst="rect">
-                      <a:avLst/>
-                    </a:prstGeom>
-                    <a:noFill/>
-                    <a:ln>
-                      <a:noFill/>
-                    </a:ln>
-                  </pic:spPr>
-                </pic:pic>
-              </a:graphicData>
-            </a:graphic>
-          </wp:inline>
-        </w:drawing>
-      </w:r>
-    </w:p>
-    <w:p>
-      <w:pPr>
-        <w:rPr>
-          <w:sz w:val="22"/>
-          <w:szCs w:val="22"/>
-        </w:rPr>
-      </w:pPr>
-      <w:r>
-        <w:rPr>
-          <w:sz w:val="22"/>
-          <w:szCs w:val="22"/>
-        </w:rPr>
-        <w:t xml:space="preserve">Fig 5 </w:t>
-      </w:r>
-      <w:r>
-        <w:rPr>
-          <w:sz w:val="22"/>
-          <w:szCs w:val="22"/>
-        </w:rPr>
-        <w:t>–</w:t>
-      </w:r>
-      <w:r>
-        <w:rPr>
-          <w:sz w:val="22"/>
-          <w:szCs w:val="22"/>
-        </w:rPr>
-        <w:t xml:space="preserve"> Changes</w:t>
-      </w:r>
-    </w:p>
-    <w:p>
-      <w:pPr>
-        <w:rPr>
-          <w:sz w:val="22"/>
-          <w:szCs w:val="22"/>
-        </w:rPr>
-      </w:pPr>
-      <w:r>
-        <w:rPr>
-          <w:noProof/>
-          <w:sz w:val="22"/>
-          <w:szCs w:val="22"/>
-        </w:rPr>
-        <w:drawing>
-          <wp:inline distT="0" distB="0" distL="0" distR="0" wp14:anchorId="49AAF0CA" wp14:editId="0EBA26FC">
-            <wp:extent cx="5727700" cy="3217545"/>
-            <wp:effectExtent l="0" t="0" r="6350" b="1905"/>
-            <wp:docPr id="1498290341" name="Picture 8"/>
-            <wp:cNvGraphicFramePr>
-              <a:graphicFrameLocks xmlns:a="http://schemas.openxmlformats.org/drawingml/2006/main" noChangeAspect="1"/>
-            </wp:cNvGraphicFramePr>
-            <a:graphic xmlns:a="http://schemas.openxmlformats.org/drawingml/2006/main">
-              <a:graphicData uri="http://schemas.openxmlformats.org/drawingml/2006/picture">
-                <pic:pic xmlns:pic="http://schemas.openxmlformats.org/drawingml/2006/picture">
-                  <pic:nvPicPr>
-                    <pic:cNvPr id="0" name="Picture 8"/>
                     <pic:cNvPicPr>
                       <a:picLocks noChangeAspect="1" noChangeArrowheads="1"/>
                     </pic:cNvPicPr>
@@ -2918,44 +2404,51 @@
     <w:p>
       <w:pPr>
         <w:rPr>
+          <w:sz w:val="22"/>
+          <w:szCs w:val="22"/>
+        </w:rPr>
+      </w:pPr>
+      <w:r>
+        <w:rPr>
+          <w:sz w:val="22"/>
+          <w:szCs w:val="22"/>
+        </w:rPr>
+        <w:t xml:space="preserve">Fig 5 </w:t>
+      </w:r>
+      <w:r>
+        <w:rPr>
+          <w:sz w:val="22"/>
+          <w:szCs w:val="22"/>
+        </w:rPr>
+        <w:t>–</w:t>
+      </w:r>
+      <w:r>
+        <w:rPr>
+          <w:sz w:val="22"/>
+          <w:szCs w:val="22"/>
+        </w:rPr>
+        <w:t xml:space="preserve"> Changes</w:t>
+      </w:r>
+    </w:p>
+    <w:p>
+      <w:pPr>
+        <w:rPr>
+          <w:sz w:val="22"/>
+          <w:szCs w:val="22"/>
+        </w:rPr>
+      </w:pPr>
+      <w:r>
+        <w:rPr>
           <w:noProof/>
           <w:sz w:val="22"/>
           <w:szCs w:val="22"/>
         </w:rPr>
-      </w:pPr>
-      <w:r>
-        <w:rPr>
-          <w:sz w:val="22"/>
-          <w:szCs w:val="22"/>
-        </w:rPr>
         <w:lastRenderedPageBreak/>
-        <w:t xml:space="preserve">Fig 6 </w:t>
-      </w:r>
-      <w:r>
-        <w:rPr>
-          <w:sz w:val="22"/>
-          <w:szCs w:val="22"/>
-        </w:rPr>
-        <w:t>–</w:t>
-      </w:r>
-      <w:r>
-        <w:rPr>
-          <w:sz w:val="22"/>
-          <w:szCs w:val="22"/>
-        </w:rPr>
-        <w:t xml:space="preserve"> User</w:t>
-      </w:r>
-      <w:r>
-        <w:rPr>
-          <w:noProof/>
-          <w:sz w:val="22"/>
-          <w:szCs w:val="22"/>
-        </w:rPr>
         <w:drawing>
-          <wp:inline distT="0" distB="0" distL="0" distR="0" wp14:anchorId="71779D73" wp14:editId="24F7CBE6">
+          <wp:inline distT="0" distB="0" distL="0" distR="0" wp14:anchorId="49AAF0CA" wp14:editId="0EBA26FC">
             <wp:extent cx="5727700" cy="3217545"/>
             <wp:effectExtent l="0" t="0" r="6350" b="1905"/>
-            <wp:docPr id="401426487" name="Picture 11" descr="A screenshot of a computer&#10;&#10;AI-generated content may be incorrect."/>
+            <wp:docPr id="1498290341" name="Picture 8"/>
             <wp:cNvGraphicFramePr>
               <a:graphicFrameLocks xmlns:a="http://schemas.openxmlformats.org/drawingml/2006/main" noChangeAspect="1"/>
             </wp:cNvGraphicFramePr>
@@ -2963,7 +2456,7 @@
               <a:graphicData uri="http://schemas.openxmlformats.org/drawingml/2006/picture">
                 <pic:pic xmlns:pic="http://schemas.openxmlformats.org/drawingml/2006/picture">
                   <pic:nvPicPr>
-                    <pic:cNvPr id="742681096" name="Picture 11" descr="A screenshot of a computer&#10;&#10;AI-generated content may be incorrect."/>
+                    <pic:cNvPr id="0" name="Picture 8"/>
                     <pic:cNvPicPr>
                       <a:picLocks noChangeAspect="1" noChangeArrowheads="1"/>
                     </pic:cNvPicPr>
@@ -3004,18 +2497,103 @@
     <w:p>
       <w:pPr>
         <w:rPr>
-          <w:sz w:val="22"/>
-          <w:szCs w:val="22"/>
-        </w:rPr>
-      </w:pPr>
-      <w:r>
-        <w:rPr>
           <w:noProof/>
           <w:sz w:val="22"/>
           <w:szCs w:val="22"/>
         </w:rPr>
+      </w:pPr>
+      <w:r>
+        <w:rPr>
+          <w:sz w:val="22"/>
+          <w:szCs w:val="22"/>
+        </w:rPr>
+        <w:t xml:space="preserve">Fig 6 </w:t>
+      </w:r>
+      <w:r>
+        <w:rPr>
+          <w:sz w:val="22"/>
+          <w:szCs w:val="22"/>
+        </w:rPr>
+        <w:t>–</w:t>
+      </w:r>
+      <w:r>
+        <w:rPr>
+          <w:sz w:val="22"/>
+          <w:szCs w:val="22"/>
+        </w:rPr>
+        <w:t xml:space="preserve"> User</w:t>
+      </w:r>
+      <w:r>
+        <w:rPr>
+          <w:noProof/>
+          <w:sz w:val="22"/>
+          <w:szCs w:val="22"/>
+        </w:rPr>
         <w:drawing>
-          <wp:inline distT="0" distB="0" distL="0" distR="0" wp14:anchorId="0A218E27" wp14:editId="402940B0">
+          <wp:inline distT="0" distB="0" distL="0" distR="0" wp14:anchorId="71779D73" wp14:editId="24F7CBE6">
+            <wp:extent cx="5727700" cy="3217545"/>
+            <wp:effectExtent l="0" t="0" r="6350" b="1905"/>
+            <wp:docPr id="401426487" name="Picture 11" descr="A screenshot of a computer&#10;&#10;AI-generated content may be incorrect."/>
+            <wp:cNvGraphicFramePr>
+              <a:graphicFrameLocks xmlns:a="http://schemas.openxmlformats.org/drawingml/2006/main" noChangeAspect="1"/>
+            </wp:cNvGraphicFramePr>
+            <a:graphic xmlns:a="http://schemas.openxmlformats.org/drawingml/2006/main">
+              <a:graphicData uri="http://schemas.openxmlformats.org/drawingml/2006/picture">
+                <pic:pic xmlns:pic="http://schemas.openxmlformats.org/drawingml/2006/picture">
+                  <pic:nvPicPr>
+                    <pic:cNvPr id="742681096" name="Picture 11" descr="A screenshot of a computer&#10;&#10;AI-generated content may be incorrect."/>
+                    <pic:cNvPicPr>
+                      <a:picLocks noChangeAspect="1" noChangeArrowheads="1"/>
+                    </pic:cNvPicPr>
+                  </pic:nvPicPr>
+                  <pic:blipFill>
+                    <a:blip r:embed="rId11" cstate="print">
+                      <a:extLst>
+                        <a:ext uri="{28A0092B-C50C-407E-A947-70E740481C1C}">
+                          <a14:useLocalDpi xmlns:a14="http://schemas.microsoft.com/office/drawing/2010/main" val="0"/>
+                        </a:ext>
+                      </a:extLst>
+                    </a:blip>
+                    <a:srcRect/>
+                    <a:stretch>
+                      <a:fillRect/>
+                    </a:stretch>
+                  </pic:blipFill>
+                  <pic:spPr bwMode="auto">
+                    <a:xfrm>
+                      <a:off x="0" y="0"/>
+                      <a:ext cx="5727700" cy="3217545"/>
+                    </a:xfrm>
+                    <a:prstGeom prst="rect">
+                      <a:avLst/>
+                    </a:prstGeom>
+                    <a:noFill/>
+                    <a:ln>
+                      <a:noFill/>
+                    </a:ln>
+                  </pic:spPr>
+                </pic:pic>
+              </a:graphicData>
+            </a:graphic>
+          </wp:inline>
+        </w:drawing>
+      </w:r>
+    </w:p>
+    <w:p>
+      <w:pPr>
+        <w:rPr>
+          <w:sz w:val="22"/>
+          <w:szCs w:val="22"/>
+        </w:rPr>
+      </w:pPr>
+      <w:r>
+        <w:rPr>
+          <w:noProof/>
+          <w:sz w:val="22"/>
+          <w:szCs w:val="22"/>
+        </w:rPr>
+        <w:drawing>
+          <wp:inline distT="0" distB="0" distL="0" distR="0" wp14:anchorId="0A218E27" wp14:editId="44F81064">
             <wp:extent cx="5790476" cy="388189"/>
             <wp:effectExtent l="0" t="0" r="1270" b="0"/>
             <wp:docPr id="742681096" name="Picture 11" descr="A screenshot of a computer&#10;&#10;AI-generated content may be incorrect."/>
@@ -3032,7 +2610,7 @@
                     </pic:cNvPicPr>
                   </pic:nvPicPr>
                   <pic:blipFill rotWithShape="1">
-                    <a:blip r:embed="rId11" cstate="print">
+                    <a:blip r:embed="rId12" cstate="print">
                       <a:extLst>
                         <a:ext uri="{28A0092B-C50C-407E-A947-70E740481C1C}">
                           <a14:useLocalDpi xmlns:a14="http://schemas.microsoft.com/office/drawing/2010/main" val="0"/>
@@ -3181,39 +2759,7 @@
           <w:sz w:val="22"/>
           <w:szCs w:val="22"/>
         </w:rPr>
-        <w:t>why this user has elevated permissions enabling this vulnerability. Searching " ‘</w:t>
-      </w:r>
-      <w:proofErr w:type="spellStart"/>
-      <w:r>
-        <w:rPr>
-          <w:sz w:val="22"/>
-          <w:szCs w:val="22"/>
-        </w:rPr>
-        <w:t>sourcetype</w:t>
-      </w:r>
-      <w:proofErr w:type="spellEnd"/>
-      <w:r>
-        <w:rPr>
-          <w:sz w:val="22"/>
-          <w:szCs w:val="22"/>
-        </w:rPr>
-        <w:t>=</w:t>
-      </w:r>
-      <w:proofErr w:type="spellStart"/>
-      <w:r>
-        <w:rPr>
-          <w:sz w:val="22"/>
-          <w:szCs w:val="22"/>
-        </w:rPr>
-        <w:t>winhostmon</w:t>
-      </w:r>
-      <w:proofErr w:type="spellEnd"/>
-      <w:r>
-        <w:rPr>
-          <w:sz w:val="22"/>
-          <w:szCs w:val="22"/>
-        </w:rPr>
-        <w:t>’ OS” this allowed me to identify two varieties of OS Windows 10 Pro and Enterprise</w:t>
+        <w:t>why this user has elevated permissions enabling this vulnerability. Searching " ‘sourcetype=winhostmon’ OS” this allowed me to identify two varieties of OS Windows 10 Pro and Enterprise</w:t>
       </w:r>
       <w:r>
         <w:rPr>
@@ -3227,7 +2773,15 @@
           <w:sz w:val="22"/>
           <w:szCs w:val="22"/>
         </w:rPr>
-        <w:t>. By Isolating only events from devices using Windows 10 Enterprise</w:t>
+        <w:t xml:space="preserve">. By Isolating only events </w:t>
+      </w:r>
+      <w:r>
+        <w:rPr>
+          <w:sz w:val="22"/>
+          <w:szCs w:val="22"/>
+        </w:rPr>
+        <w:lastRenderedPageBreak/>
+        <w:t>from devices using Windows 10 Enterprise</w:t>
       </w:r>
       <w:r>
         <w:rPr>
@@ -3269,7 +2823,14 @@
           <w:sz w:val="22"/>
           <w:szCs w:val="22"/>
         </w:rPr>
-        <w:t xml:space="preserve"> no other host used it.</w:t>
+        <w:t xml:space="preserve"> using this OS</w:t>
+      </w:r>
+      <w:r>
+        <w:rPr>
+          <w:sz w:val="22"/>
+          <w:szCs w:val="22"/>
+        </w:rPr>
+        <w:t>.</w:t>
       </w:r>
       <w:r>
         <w:rPr>
@@ -3311,23 +2872,70 @@
           <w:sz w:val="22"/>
           <w:szCs w:val="22"/>
         </w:rPr>
-        <w:t xml:space="preserve">with the naming convention for user </w:t>
-      </w:r>
-      <w:proofErr w:type="spellStart"/>
-      <w:r>
-        <w:rPr>
-          <w:sz w:val="22"/>
-          <w:szCs w:val="22"/>
-        </w:rPr>
-        <w:t>bstol</w:t>
-      </w:r>
-      <w:proofErr w:type="spellEnd"/>
-      <w:r>
-        <w:rPr>
-          <w:sz w:val="22"/>
-          <w:szCs w:val="22"/>
-        </w:rPr>
-        <w:t xml:space="preserve"> we can assume that his endpoint name </w:t>
+        <w:t xml:space="preserve">with the naming convention for user bstol </w:t>
+      </w:r>
+      <w:r>
+        <w:rPr>
+          <w:sz w:val="22"/>
+          <w:szCs w:val="22"/>
+        </w:rPr>
+        <w:t xml:space="preserve">and it being present in previous </w:t>
+      </w:r>
+      <w:r>
+        <w:rPr>
+          <w:sz w:val="22"/>
+          <w:szCs w:val="22"/>
+        </w:rPr>
+        <w:t xml:space="preserve">steps </w:t>
+      </w:r>
+      <w:r>
+        <w:rPr>
+          <w:sz w:val="22"/>
+          <w:szCs w:val="22"/>
+        </w:rPr>
+        <w:t xml:space="preserve">we can assume that </w:t>
+      </w:r>
+      <w:r>
+        <w:rPr>
+          <w:sz w:val="22"/>
+          <w:szCs w:val="22"/>
+        </w:rPr>
+        <w:t>t</w:t>
+      </w:r>
+      <w:r>
+        <w:rPr>
+          <w:sz w:val="22"/>
+          <w:szCs w:val="22"/>
+        </w:rPr>
+        <w:t>his</w:t>
+      </w:r>
+      <w:r>
+        <w:rPr>
+          <w:sz w:val="22"/>
+          <w:szCs w:val="22"/>
+        </w:rPr>
+        <w:t xml:space="preserve"> </w:t>
+      </w:r>
+      <w:r>
+        <w:rPr>
+          <w:sz w:val="22"/>
+          <w:szCs w:val="22"/>
+        </w:rPr>
+        <w:t xml:space="preserve"> </w:t>
+      </w:r>
+      <w:r>
+        <w:rPr>
+          <w:sz w:val="22"/>
+          <w:szCs w:val="22"/>
+        </w:rPr>
+        <w:t xml:space="preserve">is his </w:t>
+      </w:r>
+      <w:r>
+        <w:rPr>
+          <w:sz w:val="22"/>
+          <w:szCs w:val="22"/>
+        </w:rPr>
+        <w:t xml:space="preserve">endpoint name </w:t>
       </w:r>
       <w:r>
         <w:rPr>
@@ -3355,21 +2963,7 @@
           <w:sz w:val="22"/>
           <w:szCs w:val="22"/>
         </w:rPr>
-        <w:t>his FQDN (Fully Qualified Domain Name) by searching BSTOL-L</w:t>
-      </w:r>
-      <w:r>
-        <w:rPr>
-          <w:sz w:val="22"/>
-          <w:szCs w:val="22"/>
-        </w:rPr>
-        <w:t xml:space="preserve"> in SPL</w:t>
-      </w:r>
-      <w:r>
-        <w:rPr>
-          <w:sz w:val="22"/>
-          <w:szCs w:val="22"/>
-        </w:rPr>
-        <w:t xml:space="preserve">, this </w:t>
+        <w:t xml:space="preserve">his FQDN (Fully Qualified Domain Name) by searching BSTOL-L, this </w:t>
       </w:r>
       <w:r>
         <w:rPr>
@@ -3425,23 +3019,15 @@
           <w:sz w:val="22"/>
           <w:szCs w:val="22"/>
         </w:rPr>
+        <w:t xml:space="preserve"> “</w:t>
+      </w:r>
+      <w:r>
+        <w:rPr>
+          <w:sz w:val="22"/>
+          <w:szCs w:val="22"/>
+        </w:rPr>
         <w:t xml:space="preserve"> </w:t>
       </w:r>
-      <w:proofErr w:type="gramStart"/>
-      <w:r>
-        <w:rPr>
-          <w:sz w:val="22"/>
-          <w:szCs w:val="22"/>
-        </w:rPr>
-        <w:t>“</w:t>
-      </w:r>
-      <w:r>
-        <w:rPr>
-          <w:sz w:val="22"/>
-          <w:szCs w:val="22"/>
-        </w:rPr>
-        <w:t xml:space="preserve"> </w:t>
-      </w:r>
       <w:r>
         <w:rPr>
           <w:sz w:val="22"/>
@@ -3449,7 +3035,6 @@
         </w:rPr>
         <w:t>‘</w:t>
       </w:r>
-      <w:proofErr w:type="gramEnd"/>
       <w:r>
         <w:rPr>
           <w:i/>
@@ -3457,17 +3042,7 @@
           <w:sz w:val="22"/>
           <w:szCs w:val="22"/>
         </w:rPr>
-        <w:t>user</w:t>
-      </w:r>
-      <w:proofErr w:type="gramStart"/>
-      <w:r>
-        <w:rPr>
-          <w:i/>
-          <w:iCs/>
-          <w:sz w:val="22"/>
-          <w:szCs w:val="22"/>
-        </w:rPr>
-        <w:t>’</w:t>
+        <w:t>user’</w:t>
       </w:r>
       <w:r>
         <w:rPr>
@@ -3476,7 +3051,6 @@
         </w:rPr>
         <w:t>.froth.ly</w:t>
       </w:r>
-      <w:proofErr w:type="gramEnd"/>
       <w:r>
         <w:rPr>
           <w:sz w:val="22"/>
@@ -3527,7 +3101,6 @@
           <w:sz w:val="22"/>
           <w:szCs w:val="22"/>
         </w:rPr>
-        <w:lastRenderedPageBreak/>
         <w:drawing>
           <wp:inline distT="0" distB="0" distL="0" distR="0" wp14:anchorId="1025EA23" wp14:editId="6C1135A3">
             <wp:extent cx="5727700" cy="3217545"/>
@@ -3541,84 +3114,6 @@
                 <pic:pic xmlns:pic="http://schemas.openxmlformats.org/drawingml/2006/picture">
                   <pic:nvPicPr>
                     <pic:cNvPr id="74673904" name="Picture 3" descr="A screenshot of a computer&#10;&#10;AI-generated content may be incorrect."/>
-                    <pic:cNvPicPr>
-                      <a:picLocks noChangeAspect="1" noChangeArrowheads="1"/>
-                    </pic:cNvPicPr>
-                  </pic:nvPicPr>
-                  <pic:blipFill>
-                    <a:blip r:embed="rId12" cstate="print">
-                      <a:extLst>
-                        <a:ext uri="{28A0092B-C50C-407E-A947-70E740481C1C}">
-                          <a14:useLocalDpi xmlns:a14="http://schemas.microsoft.com/office/drawing/2010/main" val="0"/>
-                        </a:ext>
-                      </a:extLst>
-                    </a:blip>
-                    <a:srcRect/>
-                    <a:stretch>
-                      <a:fillRect/>
-                    </a:stretch>
-                  </pic:blipFill>
-                  <pic:spPr bwMode="auto">
-                    <a:xfrm>
-                      <a:off x="0" y="0"/>
-                      <a:ext cx="5727700" cy="3217545"/>
-                    </a:xfrm>
-                    <a:prstGeom prst="rect">
-                      <a:avLst/>
-                    </a:prstGeom>
-                    <a:noFill/>
-                    <a:ln>
-                      <a:noFill/>
-                    </a:ln>
-                  </pic:spPr>
-                </pic:pic>
-              </a:graphicData>
-            </a:graphic>
-          </wp:inline>
-        </w:drawing>
-      </w:r>
-    </w:p>
-    <w:p>
-      <w:pPr>
-        <w:rPr>
-          <w:sz w:val="22"/>
-          <w:szCs w:val="22"/>
-        </w:rPr>
-      </w:pPr>
-      <w:r>
-        <w:rPr>
-          <w:sz w:val="22"/>
-          <w:szCs w:val="22"/>
-        </w:rPr>
-        <w:t>Fig 8 – BSTOL FQDN</w:t>
-      </w:r>
-    </w:p>
-    <w:p>
-      <w:pPr>
-        <w:rPr>
-          <w:sz w:val="22"/>
-          <w:szCs w:val="22"/>
-        </w:rPr>
-      </w:pPr>
-      <w:r>
-        <w:rPr>
-          <w:noProof/>
-          <w:sz w:val="22"/>
-          <w:szCs w:val="22"/>
-        </w:rPr>
-        <w:drawing>
-          <wp:inline distT="0" distB="0" distL="0" distR="0" wp14:anchorId="1616E466" wp14:editId="7CBAA07B">
-            <wp:extent cx="5727700" cy="3217545"/>
-            <wp:effectExtent l="0" t="0" r="6350" b="1905"/>
-            <wp:docPr id="866037091" name="Picture 2"/>
-            <wp:cNvGraphicFramePr>
-              <a:graphicFrameLocks xmlns:a="http://schemas.openxmlformats.org/drawingml/2006/main" noChangeAspect="1"/>
-            </wp:cNvGraphicFramePr>
-            <a:graphic xmlns:a="http://schemas.openxmlformats.org/drawingml/2006/main">
-              <a:graphicData uri="http://schemas.openxmlformats.org/drawingml/2006/picture">
-                <pic:pic xmlns:pic="http://schemas.openxmlformats.org/drawingml/2006/picture">
-                  <pic:nvPicPr>
-                    <pic:cNvPr id="0" name="Picture 2"/>
                     <pic:cNvPicPr>
                       <a:picLocks noChangeAspect="1" noChangeArrowheads="1"/>
                     </pic:cNvPicPr>
@@ -3668,6 +3163,84 @@
           <w:sz w:val="22"/>
           <w:szCs w:val="22"/>
         </w:rPr>
+        <w:t>Fig 8 – BSTOL FQDN</w:t>
+      </w:r>
+    </w:p>
+    <w:p>
+      <w:pPr>
+        <w:rPr>
+          <w:sz w:val="22"/>
+          <w:szCs w:val="22"/>
+        </w:rPr>
+      </w:pPr>
+      <w:r>
+        <w:rPr>
+          <w:noProof/>
+          <w:sz w:val="22"/>
+          <w:szCs w:val="22"/>
+        </w:rPr>
+        <w:drawing>
+          <wp:inline distT="0" distB="0" distL="0" distR="0" wp14:anchorId="1616E466" wp14:editId="7CBAA07B">
+            <wp:extent cx="5727700" cy="3217545"/>
+            <wp:effectExtent l="0" t="0" r="6350" b="1905"/>
+            <wp:docPr id="866037091" name="Picture 2"/>
+            <wp:cNvGraphicFramePr>
+              <a:graphicFrameLocks xmlns:a="http://schemas.openxmlformats.org/drawingml/2006/main" noChangeAspect="1"/>
+            </wp:cNvGraphicFramePr>
+            <a:graphic xmlns:a="http://schemas.openxmlformats.org/drawingml/2006/main">
+              <a:graphicData uri="http://schemas.openxmlformats.org/drawingml/2006/picture">
+                <pic:pic xmlns:pic="http://schemas.openxmlformats.org/drawingml/2006/picture">
+                  <pic:nvPicPr>
+                    <pic:cNvPr id="0" name="Picture 2"/>
+                    <pic:cNvPicPr>
+                      <a:picLocks noChangeAspect="1" noChangeArrowheads="1"/>
+                    </pic:cNvPicPr>
+                  </pic:nvPicPr>
+                  <pic:blipFill>
+                    <a:blip r:embed="rId14" cstate="print">
+                      <a:extLst>
+                        <a:ext uri="{28A0092B-C50C-407E-A947-70E740481C1C}">
+                          <a14:useLocalDpi xmlns:a14="http://schemas.microsoft.com/office/drawing/2010/main" val="0"/>
+                        </a:ext>
+                      </a:extLst>
+                    </a:blip>
+                    <a:srcRect/>
+                    <a:stretch>
+                      <a:fillRect/>
+                    </a:stretch>
+                  </pic:blipFill>
+                  <pic:spPr bwMode="auto">
+                    <a:xfrm>
+                      <a:off x="0" y="0"/>
+                      <a:ext cx="5727700" cy="3217545"/>
+                    </a:xfrm>
+                    <a:prstGeom prst="rect">
+                      <a:avLst/>
+                    </a:prstGeom>
+                    <a:noFill/>
+                    <a:ln>
+                      <a:noFill/>
+                    </a:ln>
+                  </pic:spPr>
+                </pic:pic>
+              </a:graphicData>
+            </a:graphic>
+          </wp:inline>
+        </w:drawing>
+      </w:r>
+    </w:p>
+    <w:p>
+      <w:pPr>
+        <w:rPr>
+          <w:sz w:val="22"/>
+          <w:szCs w:val="22"/>
+        </w:rPr>
+      </w:pPr>
+      <w:r>
+        <w:rPr>
+          <w:sz w:val="22"/>
+          <w:szCs w:val="22"/>
+        </w:rPr>
         <w:lastRenderedPageBreak/>
         <w:t xml:space="preserve">Fig </w:t>
       </w:r>
@@ -3707,7 +3280,7 @@
                     <pic:cNvPicPr/>
                   </pic:nvPicPr>
                   <pic:blipFill>
-                    <a:blip r:embed="rId14"/>
+                    <a:blip r:embed="rId15"/>
                     <a:stretch>
                       <a:fillRect/>
                     </a:stretch>
@@ -3779,7 +3352,7 @@
                     <pic:cNvPicPr/>
                   </pic:nvPicPr>
                   <pic:blipFill>
-                    <a:blip r:embed="rId15"/>
+                    <a:blip r:embed="rId16"/>
                     <a:stretch>
                       <a:fillRect/>
                     </a:stretch>
@@ -3834,17 +3407,51 @@
           <w:sz w:val="22"/>
           <w:szCs w:val="22"/>
         </w:rPr>
-        <w:t xml:space="preserve"> – BSTOL-</w:t>
-      </w:r>
-      <w:proofErr w:type="gramStart"/>
-      <w:r>
-        <w:rPr>
-          <w:sz w:val="22"/>
-          <w:szCs w:val="22"/>
-        </w:rPr>
-        <w:t>L’s</w:t>
-      </w:r>
-      <w:proofErr w:type="gramEnd"/>
+        <w:t xml:space="preserve"> – BSTOL-L’s </w:t>
+      </w:r>
+      <w:r>
+        <w:rPr>
+          <w:sz w:val="22"/>
+          <w:szCs w:val="22"/>
+        </w:rPr>
+        <w:t>identified in filters.</w:t>
+      </w:r>
+    </w:p>
+    <w:p>
+      <w:pPr>
+        <w:rPr>
+          <w:sz w:val="22"/>
+          <w:szCs w:val="22"/>
+        </w:rPr>
+      </w:pPr>
+      <w:r>
+        <w:rPr>
+          <w:sz w:val="22"/>
+          <w:szCs w:val="22"/>
+        </w:rPr>
+        <w:t xml:space="preserve">After the </w:t>
+      </w:r>
+      <w:r>
+        <w:rPr>
+          <w:sz w:val="22"/>
+          <w:szCs w:val="22"/>
+        </w:rPr>
+        <w:t xml:space="preserve">identifying </w:t>
+      </w:r>
+      <w:r>
+        <w:rPr>
+          <w:sz w:val="22"/>
+          <w:szCs w:val="22"/>
+        </w:rPr>
+        <w:t xml:space="preserve">the vulnerability and what caused it. </w:t>
+      </w:r>
+      <w:r>
+        <w:rPr>
+          <w:sz w:val="22"/>
+          <w:szCs w:val="22"/>
+        </w:rPr>
+        <w:t>The SOC team</w:t>
+      </w:r>
       <w:r>
         <w:rPr>
           <w:sz w:val="22"/>
@@ -3857,44 +3464,35 @@
           <w:sz w:val="22"/>
           <w:szCs w:val="22"/>
         </w:rPr>
-        <w:t>identified in filters.</w:t>
-      </w:r>
-    </w:p>
-    <w:p>
-      <w:pPr>
-        <w:rPr>
-          <w:sz w:val="22"/>
-          <w:szCs w:val="22"/>
-        </w:rPr>
-      </w:pPr>
-    </w:p>
-    <w:p>
-      <w:pPr>
-        <w:rPr>
-          <w:sz w:val="22"/>
-          <w:szCs w:val="22"/>
-        </w:rPr>
-      </w:pPr>
-      <w:r>
-        <w:rPr>
-          <w:sz w:val="22"/>
-          <w:szCs w:val="22"/>
-        </w:rPr>
-        <w:t xml:space="preserve">After the SOC team </w:t>
-      </w:r>
-      <w:r>
-        <w:rPr>
-          <w:sz w:val="22"/>
-          <w:szCs w:val="22"/>
-        </w:rPr>
-        <w:t>identified</w:t>
-      </w:r>
-      <w:r>
-        <w:rPr>
-          <w:sz w:val="22"/>
-          <w:szCs w:val="22"/>
-        </w:rPr>
-        <w:t xml:space="preserve"> the vulnerability and what caused it. They should now amend the vulnerability.</w:t>
+        <w:t>shoul</w:t>
+      </w:r>
+      <w:r>
+        <w:rPr>
+          <w:sz w:val="22"/>
+          <w:szCs w:val="22"/>
+        </w:rPr>
+        <w:t>d’ve</w:t>
+      </w:r>
+      <w:r>
+        <w:rPr>
+          <w:sz w:val="22"/>
+          <w:szCs w:val="22"/>
+        </w:rPr>
+        <w:t xml:space="preserve"> now </w:t>
+      </w:r>
+      <w:r>
+        <w:rPr>
+          <w:sz w:val="22"/>
+          <w:szCs w:val="22"/>
+        </w:rPr>
+        <w:t>amended</w:t>
+      </w:r>
+      <w:r>
+        <w:rPr>
+          <w:sz w:val="22"/>
+          <w:szCs w:val="22"/>
+        </w:rPr>
+        <w:t xml:space="preserve"> the vulnerability.</w:t>
       </w:r>
       <w:r>
         <w:rPr>
@@ -3908,70 +3506,91 @@
           <w:sz w:val="22"/>
           <w:szCs w:val="22"/>
         </w:rPr>
-        <w:t>Viewing</w:t>
-      </w:r>
-      <w:r>
-        <w:rPr>
-          <w:sz w:val="22"/>
-          <w:szCs w:val="22"/>
-        </w:rPr>
-        <w:t xml:space="preserve"> logs and</w:t>
-      </w:r>
-      <w:r>
-        <w:rPr>
-          <w:sz w:val="22"/>
-          <w:szCs w:val="22"/>
-        </w:rPr>
-        <w:t xml:space="preserve"> I</w:t>
-      </w:r>
-      <w:r>
-        <w:rPr>
-          <w:sz w:val="22"/>
-          <w:szCs w:val="22"/>
-        </w:rPr>
-        <w:t xml:space="preserve"> was unable to see</w:t>
-      </w:r>
-      <w:r>
-        <w:rPr>
-          <w:sz w:val="22"/>
-          <w:szCs w:val="22"/>
-        </w:rPr>
-        <w:t xml:space="preserve"> anything stating</w:t>
-      </w:r>
-      <w:r>
-        <w:rPr>
-          <w:sz w:val="22"/>
-          <w:szCs w:val="22"/>
-        </w:rPr>
-        <w:t xml:space="preserve"> this vulnerability </w:t>
-      </w:r>
-      <w:r>
-        <w:rPr>
-          <w:sz w:val="22"/>
-          <w:szCs w:val="22"/>
-        </w:rPr>
-        <w:t xml:space="preserve">is </w:t>
-      </w:r>
-      <w:r>
-        <w:rPr>
-          <w:sz w:val="22"/>
-          <w:szCs w:val="22"/>
-        </w:rPr>
-        <w:t>rectified</w:t>
-      </w:r>
-      <w:r>
-        <w:rPr>
-          <w:sz w:val="22"/>
-          <w:szCs w:val="22"/>
-        </w:rPr>
-        <w:t xml:space="preserve"> and </w:t>
-      </w:r>
-      <w:r>
-        <w:rPr>
-          <w:sz w:val="22"/>
-          <w:szCs w:val="22"/>
-        </w:rPr>
-        <w:t>no evidence in the logs was identifiable with containment pr remediation, which indicates potential gap in incident response process at tier 2</w:t>
+        <w:t>By v</w:t>
+      </w:r>
+      <w:r>
+        <w:rPr>
+          <w:sz w:val="22"/>
+          <w:szCs w:val="22"/>
+        </w:rPr>
+        <w:t>iewing</w:t>
+      </w:r>
+      <w:r>
+        <w:rPr>
+          <w:sz w:val="22"/>
+          <w:szCs w:val="22"/>
+        </w:rPr>
+        <w:t xml:space="preserve"> the</w:t>
+      </w:r>
+      <w:r>
+        <w:rPr>
+          <w:sz w:val="22"/>
+          <w:szCs w:val="22"/>
+        </w:rPr>
+        <w:t xml:space="preserve"> </w:t>
+      </w:r>
+      <w:r>
+        <w:rPr>
+          <w:sz w:val="22"/>
+          <w:szCs w:val="22"/>
+        </w:rPr>
+        <w:t>logs,</w:t>
+      </w:r>
+      <w:r>
+        <w:rPr>
+          <w:sz w:val="22"/>
+          <w:szCs w:val="22"/>
+        </w:rPr>
+        <w:t xml:space="preserve"> </w:t>
+      </w:r>
+      <w:r>
+        <w:rPr>
+          <w:sz w:val="22"/>
+          <w:szCs w:val="22"/>
+        </w:rPr>
+        <w:t>I</w:t>
+      </w:r>
+      <w:r>
+        <w:rPr>
+          <w:sz w:val="22"/>
+          <w:szCs w:val="22"/>
+        </w:rPr>
+        <w:t xml:space="preserve"> was unable </w:t>
+      </w:r>
+      <w:r>
+        <w:rPr>
+          <w:sz w:val="22"/>
+          <w:szCs w:val="22"/>
+        </w:rPr>
+        <w:t xml:space="preserve">to </w:t>
+      </w:r>
+      <w:r>
+        <w:rPr>
+          <w:sz w:val="22"/>
+          <w:szCs w:val="22"/>
+        </w:rPr>
+        <w:t xml:space="preserve">identify that are consistent </w:t>
+      </w:r>
+      <w:r>
+        <w:rPr>
+          <w:sz w:val="22"/>
+          <w:szCs w:val="22"/>
+        </w:rPr>
+        <w:t xml:space="preserve">with containment </w:t>
+      </w:r>
+      <w:r>
+        <w:rPr>
+          <w:sz w:val="22"/>
+          <w:szCs w:val="22"/>
+        </w:rPr>
+        <w:t>o</w:t>
+      </w:r>
+      <w:r>
+        <w:rPr>
+          <w:sz w:val="22"/>
+          <w:szCs w:val="22"/>
+        </w:rPr>
+        <w:t>r remediation, which indicates potential gap in incident response process</w:t>
       </w:r>
       <w:r>
         <w:rPr>
@@ -3980,6 +3599,14 @@
         </w:rPr>
         <w:t>.</w:t>
       </w:r>
+    </w:p>
+    <w:p>
+      <w:pPr>
+        <w:rPr>
+          <w:sz w:val="22"/>
+          <w:szCs w:val="22"/>
+        </w:rPr>
+      </w:pPr>
     </w:p>
     <w:p>
       <w:pPr>
@@ -4043,21 +3670,56 @@
           <w:sz w:val="22"/>
           <w:szCs w:val="22"/>
         </w:rPr>
-        <w:t xml:space="preserve">the follow up. Review the data that was gathered above about the vulnerability </w:t>
-      </w:r>
-      <w:r>
-        <w:rPr>
-          <w:sz w:val="22"/>
-          <w:szCs w:val="22"/>
-        </w:rPr>
-        <w:t xml:space="preserve">asses the vulnerability amendments, </w:t>
-      </w:r>
-      <w:r>
-        <w:rPr>
-          <w:sz w:val="22"/>
-          <w:szCs w:val="22"/>
-        </w:rPr>
-        <w:t>review all</w:t>
+        <w:t xml:space="preserve">the follow up. Review the data that was gathered above </w:t>
+      </w:r>
+      <w:r>
+        <w:rPr>
+          <w:sz w:val="22"/>
+          <w:szCs w:val="22"/>
+        </w:rPr>
+        <w:t>regarding</w:t>
+      </w:r>
+      <w:r>
+        <w:rPr>
+          <w:sz w:val="22"/>
+          <w:szCs w:val="22"/>
+        </w:rPr>
+        <w:t xml:space="preserve"> the vulnerability </w:t>
+      </w:r>
+      <w:r>
+        <w:rPr>
+          <w:sz w:val="22"/>
+          <w:szCs w:val="22"/>
+        </w:rPr>
+        <w:t xml:space="preserve">asses the </w:t>
+      </w:r>
+      <w:r>
+        <w:rPr>
+          <w:sz w:val="22"/>
+          <w:szCs w:val="22"/>
+        </w:rPr>
+        <w:t>containment and remediation</w:t>
+      </w:r>
+      <w:r>
+        <w:rPr>
+          <w:sz w:val="22"/>
+          <w:szCs w:val="22"/>
+        </w:rPr>
+        <w:t xml:space="preserve">, </w:t>
+      </w:r>
+      <w:r>
+        <w:rPr>
+          <w:sz w:val="22"/>
+          <w:szCs w:val="22"/>
+        </w:rPr>
+        <w:t xml:space="preserve">review </w:t>
+      </w:r>
+      <w:r>
+        <w:rPr>
+          <w:sz w:val="22"/>
+          <w:szCs w:val="22"/>
+        </w:rPr>
+        <w:t>other</w:t>
       </w:r>
       <w:r>
         <w:rPr>
@@ -4071,58 +3733,71 @@
           <w:sz w:val="22"/>
           <w:szCs w:val="22"/>
         </w:rPr>
-        <w:t>this vulnerability exist</w:t>
-      </w:r>
-      <w:r>
-        <w:rPr>
-          <w:sz w:val="22"/>
-          <w:szCs w:val="22"/>
-        </w:rPr>
-        <w:t>ed and performing</w:t>
-      </w:r>
-      <w:r>
-        <w:rPr>
-          <w:sz w:val="22"/>
-          <w:szCs w:val="22"/>
-        </w:rPr>
-        <w:t xml:space="preserve"> risk assessments </w:t>
-      </w:r>
-      <w:r>
-        <w:rPr>
-          <w:sz w:val="22"/>
-          <w:szCs w:val="22"/>
-        </w:rPr>
-        <w:t xml:space="preserve">and act upon it by </w:t>
-      </w:r>
-      <w:r>
-        <w:rPr>
-          <w:sz w:val="22"/>
-          <w:szCs w:val="22"/>
-        </w:rPr>
-        <w:t xml:space="preserve">reduce the risks </w:t>
-      </w:r>
-      <w:r>
-        <w:rPr>
-          <w:sz w:val="22"/>
-          <w:szCs w:val="22"/>
-        </w:rPr>
-        <w:t>in order from</w:t>
-      </w:r>
-      <w:r>
-        <w:rPr>
-          <w:sz w:val="22"/>
-          <w:szCs w:val="22"/>
-        </w:rPr>
-        <w:t xml:space="preserve"> highest to lowest.</w:t>
-      </w:r>
-    </w:p>
-    <w:p>
-      <w:pPr>
-        <w:rPr>
-          <w:sz w:val="22"/>
-          <w:szCs w:val="22"/>
-        </w:rPr>
-      </w:pPr>
+        <w:t xml:space="preserve">this vulnerability </w:t>
+      </w:r>
+      <w:r>
+        <w:rPr>
+          <w:sz w:val="22"/>
+          <w:szCs w:val="22"/>
+        </w:rPr>
+        <w:t>evolved</w:t>
+      </w:r>
+      <w:r>
+        <w:rPr>
+          <w:sz w:val="22"/>
+          <w:szCs w:val="22"/>
+        </w:rPr>
+        <w:t xml:space="preserve"> and performing</w:t>
+      </w:r>
+      <w:r>
+        <w:rPr>
+          <w:sz w:val="22"/>
+          <w:szCs w:val="22"/>
+        </w:rPr>
+        <w:t xml:space="preserve"> risk assessments</w:t>
+      </w:r>
+      <w:r>
+        <w:rPr>
+          <w:sz w:val="22"/>
+          <w:szCs w:val="22"/>
+        </w:rPr>
+        <w:t xml:space="preserve"> based on the incident and</w:t>
+      </w:r>
+      <w:r>
+        <w:rPr>
+          <w:sz w:val="22"/>
+          <w:szCs w:val="22"/>
+        </w:rPr>
+        <w:t xml:space="preserve"> act upon it </w:t>
+      </w:r>
+      <w:r>
+        <w:rPr>
+          <w:sz w:val="22"/>
+          <w:szCs w:val="22"/>
+        </w:rPr>
+        <w:t>to</w:t>
+      </w:r>
+      <w:r>
+        <w:rPr>
+          <w:sz w:val="22"/>
+          <w:szCs w:val="22"/>
+        </w:rPr>
+        <w:t xml:space="preserve"> </w:t>
+      </w:r>
+      <w:r>
+        <w:rPr>
+          <w:sz w:val="22"/>
+          <w:szCs w:val="22"/>
+        </w:rPr>
+        <w:t>reduce the risks</w:t>
+      </w:r>
+      <w:r>
+        <w:rPr>
+          <w:sz w:val="22"/>
+          <w:szCs w:val="22"/>
+        </w:rPr>
+        <w:t>.</w:t>
+      </w:r>
       <w:r>
         <w:rPr>
           <w:sz w:val="22"/>
@@ -4130,6 +3805,14 @@
         </w:rPr>
         <w:br/>
       </w:r>
+    </w:p>
+    <w:p>
+      <w:pPr>
+        <w:rPr>
+          <w:sz w:val="22"/>
+          <w:szCs w:val="22"/>
+        </w:rPr>
+      </w:pPr>
       <w:r>
         <w:rPr>
           <w:sz w:val="22"/>
@@ -4142,14 +3825,42 @@
           <w:sz w:val="22"/>
           <w:szCs w:val="22"/>
         </w:rPr>
-        <w:t>methods,</w:t>
-      </w:r>
-      <w:r>
-        <w:rPr>
-          <w:sz w:val="22"/>
-          <w:szCs w:val="22"/>
-        </w:rPr>
-        <w:t xml:space="preserve"> so the next step is to analyse the relevant risks and implement prevention techniques:</w:t>
+        <w:t>methods</w:t>
+      </w:r>
+      <w:r>
+        <w:rPr>
+          <w:sz w:val="22"/>
+          <w:szCs w:val="22"/>
+        </w:rPr>
+        <w:t xml:space="preserve"> Frothly may be using</w:t>
+      </w:r>
+      <w:r>
+        <w:rPr>
+          <w:sz w:val="22"/>
+          <w:szCs w:val="22"/>
+        </w:rPr>
+        <w:t>,</w:t>
+      </w:r>
+      <w:r>
+        <w:rPr>
+          <w:sz w:val="22"/>
+          <w:szCs w:val="22"/>
+        </w:rPr>
+        <w:t xml:space="preserve"> so the next step is to analyse the relevant risks</w:t>
+      </w:r>
+      <w:r>
+        <w:rPr>
+          <w:sz w:val="22"/>
+          <w:szCs w:val="22"/>
+        </w:rPr>
+        <w:t xml:space="preserve"> identified</w:t>
+      </w:r>
+      <w:r>
+        <w:rPr>
+          <w:sz w:val="22"/>
+          <w:szCs w:val="22"/>
+        </w:rPr>
+        <w:t xml:space="preserve"> and implement prevention techniques:</w:t>
       </w:r>
     </w:p>
     <w:p>
@@ -4989,81 +4700,16 @@
           <w:sz w:val="22"/>
           <w:szCs w:val="22"/>
         </w:rPr>
-        <w:t xml:space="preserve"> Risk level 10 active mitigation: Poor IAM can be identified in Fig 1 where the assumption is based on the industry naming convention of user’s </w:t>
-      </w:r>
-      <w:proofErr w:type="spellStart"/>
-      <w:r>
-        <w:rPr>
-          <w:sz w:val="22"/>
-          <w:szCs w:val="22"/>
-        </w:rPr>
-        <w:t>web_admin</w:t>
-      </w:r>
-      <w:proofErr w:type="spellEnd"/>
-      <w:r>
-        <w:rPr>
-          <w:sz w:val="22"/>
-          <w:szCs w:val="22"/>
-        </w:rPr>
-        <w:t xml:space="preserve"> and </w:t>
-      </w:r>
-      <w:proofErr w:type="spellStart"/>
+        <w:t xml:space="preserve"> Risk level 10 active mitigation: Poor IAM can be identified in Fig 1 where the assumption is based on the industry naming convention of user’s web_admin and </w:t>
+      </w:r>
       <w:r>
         <w:rPr>
           <w:sz w:val="22"/>
           <w:szCs w:val="22"/>
         </w:rPr>
         <w:lastRenderedPageBreak/>
-        <w:t>splunk_access</w:t>
-      </w:r>
-      <w:proofErr w:type="spellEnd"/>
-      <w:r>
-        <w:rPr>
-          <w:sz w:val="22"/>
-          <w:szCs w:val="22"/>
-        </w:rPr>
-        <w:t xml:space="preserve"> likely indicate these are admin accounts with elevated permission.  And standard users </w:t>
-      </w:r>
-      <w:proofErr w:type="spellStart"/>
-      <w:r>
-        <w:rPr>
-          <w:sz w:val="22"/>
-          <w:szCs w:val="22"/>
-        </w:rPr>
-        <w:t>bstol</w:t>
-      </w:r>
-      <w:proofErr w:type="spellEnd"/>
-      <w:r>
-        <w:rPr>
-          <w:sz w:val="22"/>
-          <w:szCs w:val="22"/>
-        </w:rPr>
-        <w:t xml:space="preserve"> and </w:t>
-      </w:r>
-      <w:proofErr w:type="spellStart"/>
-      <w:r>
-        <w:rPr>
-          <w:sz w:val="22"/>
-          <w:szCs w:val="22"/>
-        </w:rPr>
-        <w:t>btun</w:t>
-      </w:r>
-      <w:proofErr w:type="spellEnd"/>
-      <w:r>
-        <w:rPr>
-          <w:sz w:val="22"/>
-          <w:szCs w:val="22"/>
-        </w:rPr>
-        <w:t xml:space="preserve"> are intended to have normal user permissions.</w:t>
-      </w:r>
-    </w:p>
-    <w:p>
-      <w:pPr>
-        <w:rPr>
-          <w:sz w:val="22"/>
-          <w:szCs w:val="22"/>
-        </w:rPr>
-      </w:pPr>
+        <w:t>splunk_access likely indicate these are admin accounts with elevated permission.  And standard users bstol and btun are intended to have normal user permissions.</w:t>
+      </w:r>
     </w:p>
     <w:p>
       <w:pPr>
@@ -5091,6 +4737,13 @@
           <w:sz w:val="22"/>
           <w:szCs w:val="22"/>
         </w:rPr>
+        <w:t xml:space="preserve"> resulting in the incident</w:t>
+      </w:r>
+      <w:r>
+        <w:rPr>
+          <w:sz w:val="22"/>
+          <w:szCs w:val="22"/>
+        </w:rPr>
         <w:t>.</w:t>
       </w:r>
       <w:r>
@@ -5112,7 +4765,21 @@
           <w:sz w:val="22"/>
           <w:szCs w:val="22"/>
         </w:rPr>
-        <w:t xml:space="preserve">tier 1 SOC team being notified of critical changes and the team could react. </w:t>
+        <w:t>tier 1 SOC team being notified of</w:t>
+      </w:r>
+      <w:r>
+        <w:rPr>
+          <w:sz w:val="22"/>
+          <w:szCs w:val="22"/>
+        </w:rPr>
+        <w:t xml:space="preserve"> the </w:t>
+      </w:r>
+      <w:r>
+        <w:rPr>
+          <w:sz w:val="22"/>
+          <w:szCs w:val="22"/>
+        </w:rPr>
+        <w:t xml:space="preserve">critical changes and the team could react. </w:t>
       </w:r>
     </w:p>
     <w:p>
@@ -5201,23 +4868,7 @@
           <w:sz w:val="22"/>
           <w:szCs w:val="22"/>
         </w:rPr>
-        <w:t xml:space="preserve">Revision of this incident and analysis of the facts and evidence, indicates this is caused by the inadequate implementation of security measures and monitoring by the organisation </w:t>
-      </w:r>
-      <w:proofErr w:type="spellStart"/>
-      <w:r>
-        <w:rPr>
-          <w:sz w:val="22"/>
-          <w:szCs w:val="22"/>
-        </w:rPr>
-        <w:t>Frothly</w:t>
-      </w:r>
-      <w:proofErr w:type="spellEnd"/>
-      <w:r>
-        <w:rPr>
-          <w:sz w:val="22"/>
-          <w:szCs w:val="22"/>
-        </w:rPr>
-        <w:t>. AWS was not at fault as outlined in their Shared Responsibility Model [3]</w:t>
+        <w:t>Revision of this incident and analysis of the facts and evidence, indicates this is caused by the inadequate implementation of security measures and monitoring by the organisation Frothly. AWS was not at fault as outlined in their Shared Responsibility Model [3]</w:t>
       </w:r>
       <w:r>
         <w:rPr>
@@ -5238,7 +4889,21 @@
           <w:sz w:val="22"/>
           <w:szCs w:val="22"/>
         </w:rPr>
-        <w:t xml:space="preserve"> The analysis of AWS CloudTrail and S3 access logs revealed excessive IAM permissions granted, MFA enforcement not present and lack of S3 bucket security settings resulting in misconfiguration and a vulnerability. The available evidence indicated cost effective solutions were available before the breach that would likely stop this incident. </w:t>
+        <w:t xml:space="preserve"> The analysis of AWS CloudTrail and S3 access logs revealed excessive IAM permissions granted, MFA enforcement not present and lack of S3 bucket security settings resulting in misconfiguration and a vulnerability. The available evidence indicated cost effective solutions were available before the breach that would likely </w:t>
+      </w:r>
+      <w:r>
+        <w:rPr>
+          <w:sz w:val="22"/>
+          <w:szCs w:val="22"/>
+        </w:rPr>
+        <w:t>prevent</w:t>
+      </w:r>
+      <w:r>
+        <w:rPr>
+          <w:sz w:val="22"/>
+          <w:szCs w:val="22"/>
+        </w:rPr>
+        <w:t xml:space="preserve"> this incident. </w:t>
       </w:r>
       <w:r>
         <w:rPr>
@@ -5273,7 +4938,14 @@
           <w:sz w:val="22"/>
           <w:szCs w:val="22"/>
         </w:rPr>
-        <w:t xml:space="preserve"> to prevent future security failures like this one.</w:t>
+        <w:t xml:space="preserve"> to prevent future security failures</w:t>
+      </w:r>
+      <w:r>
+        <w:rPr>
+          <w:sz w:val="22"/>
+          <w:szCs w:val="22"/>
+        </w:rPr>
+        <w:t xml:space="preserve"> and a review of the current procedures.. </w:t>
       </w:r>
     </w:p>
     <w:p>
@@ -5298,6 +4970,13 @@
           <w:szCs w:val="36"/>
         </w:rPr>
         <w:t>Additional</w:t>
+      </w:r>
+      <w:r>
+        <w:rPr>
+          <w:sz w:val="36"/>
+          <w:szCs w:val="36"/>
+        </w:rPr>
+        <w:t>k</w:t>
       </w:r>
     </w:p>
     <w:p>
@@ -5353,7 +5032,7 @@
         </w:rPr>
         <w:t xml:space="preserve">, accessed 19 December 2025, </w:t>
       </w:r>
-      <w:hyperlink r:id="rId16" w:tgtFrame="_new" w:history="1">
+      <w:hyperlink r:id="rId17" w:tgtFrame="_new" w:history="1">
         <w:r>
           <w:rPr>
             <w:rStyle w:val="Hyperlink"/>
@@ -5401,7 +5080,7 @@
         </w:rPr>
         <w:t xml:space="preserve">, AWS Identity and Access Management User Guide, accessed 19 December 2025, </w:t>
       </w:r>
-      <w:hyperlink r:id="rId17" w:tgtFrame="_new" w:history="1">
+      <w:hyperlink r:id="rId18" w:tgtFrame="_new" w:history="1">
         <w:r>
           <w:rPr>
             <w:rStyle w:val="Hyperlink"/>
@@ -5463,7 +5142,7 @@
         </w:rPr>
         <w:t xml:space="preserve"> December 2025, </w:t>
       </w:r>
-      <w:hyperlink r:id="rId18" w:tgtFrame="_new" w:history="1">
+      <w:hyperlink r:id="rId19" w:tgtFrame="_new" w:history="1">
         <w:r>
           <w:rPr>
             <w:rStyle w:val="Hyperlink"/>
@@ -5500,39 +5179,7 @@
           <w:sz w:val="22"/>
           <w:szCs w:val="22"/>
         </w:rPr>
-        <w:t xml:space="preserve">Alex Nelson, Sanjay Rekhi, </w:t>
-      </w:r>
-      <w:proofErr w:type="spellStart"/>
-      <w:r>
-        <w:rPr>
-          <w:sz w:val="22"/>
-          <w:szCs w:val="22"/>
-        </w:rPr>
-        <w:t>Murugiah</w:t>
-      </w:r>
-      <w:proofErr w:type="spellEnd"/>
-      <w:r>
-        <w:rPr>
-          <w:sz w:val="22"/>
-          <w:szCs w:val="22"/>
-        </w:rPr>
-        <w:t xml:space="preserve"> </w:t>
-      </w:r>
-      <w:proofErr w:type="spellStart"/>
-      <w:r>
-        <w:rPr>
-          <w:sz w:val="22"/>
-          <w:szCs w:val="22"/>
-        </w:rPr>
-        <w:t>Souppaya</w:t>
-      </w:r>
-      <w:proofErr w:type="spellEnd"/>
-      <w:r>
-        <w:rPr>
-          <w:sz w:val="22"/>
-          <w:szCs w:val="22"/>
-        </w:rPr>
-        <w:t xml:space="preserve"> and Karen Scarfone, </w:t>
+        <w:t xml:space="preserve">Alex Nelson, Sanjay Rekhi, Murugiah Souppaya and Karen Scarfone, </w:t>
       </w:r>
       <w:r>
         <w:rPr>
@@ -5564,7 +5211,7 @@
         </w:rPr>
         <w:t xml:space="preserve"> December 2025, </w:t>
       </w:r>
-      <w:hyperlink r:id="rId19" w:tgtFrame="_new" w:history="1">
+      <w:hyperlink r:id="rId20" w:tgtFrame="_new" w:history="1">
         <w:r>
           <w:rPr>
             <w:rStyle w:val="Hyperlink"/>
@@ -5634,7 +5281,7 @@
         </w:rPr>
         <w:t xml:space="preserve"> December 2025, </w:t>
       </w:r>
-      <w:hyperlink r:id="rId20" w:tgtFrame="_new" w:history="1">
+      <w:hyperlink r:id="rId21" w:tgtFrame="_new" w:history="1">
         <w:r>
           <w:rPr>
             <w:rStyle w:val="Hyperlink"/>
@@ -5692,7 +5339,7 @@
                     </pic:cNvPicPr>
                   </pic:nvPicPr>
                   <pic:blipFill>
-                    <a:blip r:embed="rId21" cstate="print">
+                    <a:blip r:embed="rId22" cstate="print">
                       <a:extLst>
                         <a:ext uri="{28A0092B-C50C-407E-A947-70E740481C1C}">
                           <a14:useLocalDpi xmlns:a14="http://schemas.microsoft.com/office/drawing/2010/main" val="0"/>
@@ -5748,6 +5395,394 @@
     </w:sectPr>
   </w:body>
 </w:document>
+</file>
+
+<file path=word/numbering.xml><?xml version="1.0" encoding="utf-8"?>
+<w:numbering xmlns:wpc="http://schemas.microsoft.com/office/word/2010/wordprocessingCanvas" xmlns:cx="http://schemas.microsoft.com/office/drawing/2014/chartex" xmlns:cx1="http://schemas.microsoft.com/office/drawing/2015/9/8/chartex" xmlns:cx2="http://schemas.microsoft.com/office/drawing/2015/10/21/chartex" xmlns:cx3="http://schemas.microsoft.com/office/drawing/2016/5/9/chartex" xmlns:cx4="http://schemas.microsoft.com/office/drawing/2016/5/10/chartex" xmlns:cx5="http://schemas.microsoft.com/office/drawing/2016/5/11/chartex" xmlns:cx6="http://schemas.microsoft.com/office/drawing/2016/5/12/chartex" xmlns:cx7="http://schemas.microsoft.com/office/drawing/2016/5/13/chartex" xmlns:cx8="http://schemas.microsoft.com/office/drawing/2016/5/14/chartex" xmlns:mc="http://schemas.openxmlformats.org/markup-compatibility/2006" xmlns:aink="http://schemas.microsoft.com/office/drawing/2016/ink" xmlns:am3d="http://schemas.microsoft.com/office/drawing/2017/model3d" xmlns:o="urn:schemas-microsoft-com:office:office" xmlns:oel="http://schemas.microsoft.com/office/2019/extlst" xmlns:r="http://schemas.openxmlformats.org/officeDocument/2006/relationships" xmlns:m="http://schemas.openxmlformats.org/officeDocument/2006/math" xmlns:v="urn:schemas-microsoft-com:vml" xmlns:wp14="http://schemas.microsoft.com/office/word/2010/wordprocessingDrawing" xmlns:wp="http://schemas.openxmlformats.org/drawingml/2006/wordprocessingDrawing" xmlns:w10="urn:schemas-microsoft-com:office:word" xmlns:w="http://schemas.openxmlformats.org/wordprocessingml/2006/main" xmlns:w14="http://schemas.microsoft.com/office/word/2010/wordml" xmlns:w15="http://schemas.microsoft.com/office/word/2012/wordml" xmlns:w16cex="http://schemas.microsoft.com/office/word/2018/wordml/cex" xmlns:w16cid="http://schemas.microsoft.com/office/word/2016/wordml/cid" xmlns:w16="http://schemas.microsoft.com/office/word/2018/wordml" xmlns:w16du="http://schemas.microsoft.com/office/word/2023/wordml/word16du" xmlns:w16sdtdh="http://schemas.microsoft.com/office/word/2020/wordml/sdtdatahash" xmlns:w16sdtfl="http://schemas.microsoft.com/office/word/2024/wordml/sdtformatlock" xmlns:w16se="http://schemas.microsoft.com/office/word/2015/wordml/symex" xmlns:wpg="http://schemas.microsoft.com/office/word/2010/wordprocessingGroup" xmlns:wpi="http://schemas.microsoft.com/office/word/2010/wordprocessingInk" xmlns:wne="http://schemas.microsoft.com/office/word/2006/wordml" xmlns:wps="http://schemas.microsoft.com/office/word/2010/wordprocessingShape" mc:Ignorable="w14 w15 w16se w16cid w16 w16cex w16sdtdh w16sdtfl w16du wp14">
+  <w:abstractNum w:abstractNumId="0" w15:restartNumberingAfterBreak="0">
+    <w:nsid w:val="2FA87EBC"/>
+    <w:multiLevelType w:val="hybridMultilevel"/>
+    <w:tmpl w:val="9F42279C"/>
+    <w:lvl w:ilvl="0" w:tplc="0809000F">
+      <w:start w:val="1"/>
+      <w:numFmt w:val="decimal"/>
+      <w:lvlText w:val="%1."/>
+      <w:lvlJc w:val="left"/>
+      <w:pPr>
+        <w:ind w:left="720" w:hanging="360"/>
+      </w:pPr>
+    </w:lvl>
+    <w:lvl w:ilvl="1" w:tplc="08090019">
+      <w:start w:val="1"/>
+      <w:numFmt w:val="lowerLetter"/>
+      <w:lvlText w:val="%2."/>
+      <w:lvlJc w:val="left"/>
+      <w:pPr>
+        <w:ind w:left="1440" w:hanging="360"/>
+      </w:pPr>
+    </w:lvl>
+    <w:lvl w:ilvl="2" w:tplc="0809001B" w:tentative="1">
+      <w:start w:val="1"/>
+      <w:numFmt w:val="lowerRoman"/>
+      <w:lvlText w:val="%3."/>
+      <w:lvlJc w:val="right"/>
+      <w:pPr>
+        <w:ind w:left="2160" w:hanging="180"/>
+      </w:pPr>
+    </w:lvl>
+    <w:lvl w:ilvl="3" w:tplc="0809000F" w:tentative="1">
+      <w:start w:val="1"/>
+      <w:numFmt w:val="decimal"/>
+      <w:lvlText w:val="%4."/>
+      <w:lvlJc w:val="left"/>
+      <w:pPr>
+        <w:ind w:left="2880" w:hanging="360"/>
+      </w:pPr>
+    </w:lvl>
+    <w:lvl w:ilvl="4" w:tplc="08090019" w:tentative="1">
+      <w:start w:val="1"/>
+      <w:numFmt w:val="lowerLetter"/>
+      <w:lvlText w:val="%5."/>
+      <w:lvlJc w:val="left"/>
+      <w:pPr>
+        <w:ind w:left="3600" w:hanging="360"/>
+      </w:pPr>
+    </w:lvl>
+    <w:lvl w:ilvl="5" w:tplc="0809001B" w:tentative="1">
+      <w:start w:val="1"/>
+      <w:numFmt w:val="lowerRoman"/>
+      <w:lvlText w:val="%6."/>
+      <w:lvlJc w:val="right"/>
+      <w:pPr>
+        <w:ind w:left="4320" w:hanging="180"/>
+      </w:pPr>
+    </w:lvl>
+    <w:lvl w:ilvl="6" w:tplc="0809000F" w:tentative="1">
+      <w:start w:val="1"/>
+      <w:numFmt w:val="decimal"/>
+      <w:lvlText w:val="%7."/>
+      <w:lvlJc w:val="left"/>
+      <w:pPr>
+        <w:ind w:left="5040" w:hanging="360"/>
+      </w:pPr>
+    </w:lvl>
+    <w:lvl w:ilvl="7" w:tplc="08090019" w:tentative="1">
+      <w:start w:val="1"/>
+      <w:numFmt w:val="lowerLetter"/>
+      <w:lvlText w:val="%8."/>
+      <w:lvlJc w:val="left"/>
+      <w:pPr>
+        <w:ind w:left="5760" w:hanging="360"/>
+      </w:pPr>
+    </w:lvl>
+    <w:lvl w:ilvl="8" w:tplc="0809001B" w:tentative="1">
+      <w:start w:val="1"/>
+      <w:numFmt w:val="lowerRoman"/>
+      <w:lvlText w:val="%9."/>
+      <w:lvlJc w:val="right"/>
+      <w:pPr>
+        <w:ind w:left="6480" w:hanging="180"/>
+      </w:pPr>
+    </w:lvl>
+  </w:abstractNum>
+  <w:abstractNum w:abstractNumId="1" w15:restartNumberingAfterBreak="0">
+    <w:nsid w:val="4A22476C"/>
+    <w:multiLevelType w:val="hybridMultilevel"/>
+    <w:tmpl w:val="85B8756A"/>
+    <w:lvl w:ilvl="0" w:tplc="08090001">
+      <w:start w:val="1"/>
+      <w:numFmt w:val="bullet"/>
+      <w:lvlText w:val=""/>
+      <w:lvlJc w:val="left"/>
+      <w:pPr>
+        <w:ind w:left="720" w:hanging="360"/>
+      </w:pPr>
+      <w:rPr>
+        <w:rFonts w:ascii="Symbol" w:hAnsi="Symbol" w:hint="default"/>
+      </w:rPr>
+    </w:lvl>
+    <w:lvl w:ilvl="1" w:tplc="08090003">
+      <w:start w:val="1"/>
+      <w:numFmt w:val="bullet"/>
+      <w:lvlText w:val="o"/>
+      <w:lvlJc w:val="left"/>
+      <w:pPr>
+        <w:ind w:left="1440" w:hanging="360"/>
+      </w:pPr>
+      <w:rPr>
+        <w:rFonts w:ascii="Courier New" w:hAnsi="Courier New" w:cs="Courier New" w:hint="default"/>
+      </w:rPr>
+    </w:lvl>
+    <w:lvl w:ilvl="2" w:tplc="08090005" w:tentative="1">
+      <w:start w:val="1"/>
+      <w:numFmt w:val="bullet"/>
+      <w:lvlText w:val=""/>
+      <w:lvlJc w:val="left"/>
+      <w:pPr>
+        <w:ind w:left="2160" w:hanging="360"/>
+      </w:pPr>
+      <w:rPr>
+        <w:rFonts w:ascii="Wingdings" w:hAnsi="Wingdings" w:hint="default"/>
+      </w:rPr>
+    </w:lvl>
+    <w:lvl w:ilvl="3" w:tplc="08090001" w:tentative="1">
+      <w:start w:val="1"/>
+      <w:numFmt w:val="bullet"/>
+      <w:lvlText w:val=""/>
+      <w:lvlJc w:val="left"/>
+      <w:pPr>
+        <w:ind w:left="2880" w:hanging="360"/>
+      </w:pPr>
+      <w:rPr>
+        <w:rFonts w:ascii="Symbol" w:hAnsi="Symbol" w:hint="default"/>
+      </w:rPr>
+    </w:lvl>
+    <w:lvl w:ilvl="4" w:tplc="08090003" w:tentative="1">
+      <w:start w:val="1"/>
+      <w:numFmt w:val="bullet"/>
+      <w:lvlText w:val="o"/>
+      <w:lvlJc w:val="left"/>
+      <w:pPr>
+        <w:ind w:left="3600" w:hanging="360"/>
+      </w:pPr>
+      <w:rPr>
+        <w:rFonts w:ascii="Courier New" w:hAnsi="Courier New" w:cs="Courier New" w:hint="default"/>
+      </w:rPr>
+    </w:lvl>
+    <w:lvl w:ilvl="5" w:tplc="08090005" w:tentative="1">
+      <w:start w:val="1"/>
+      <w:numFmt w:val="bullet"/>
+      <w:lvlText w:val=""/>
+      <w:lvlJc w:val="left"/>
+      <w:pPr>
+        <w:ind w:left="4320" w:hanging="360"/>
+      </w:pPr>
+      <w:rPr>
+        <w:rFonts w:ascii="Wingdings" w:hAnsi="Wingdings" w:hint="default"/>
+      </w:rPr>
+    </w:lvl>
+    <w:lvl w:ilvl="6" w:tplc="08090001" w:tentative="1">
+      <w:start w:val="1"/>
+      <w:numFmt w:val="bullet"/>
+      <w:lvlText w:val=""/>
+      <w:lvlJc w:val="left"/>
+      <w:pPr>
+        <w:ind w:left="5040" w:hanging="360"/>
+      </w:pPr>
+      <w:rPr>
+        <w:rFonts w:ascii="Symbol" w:hAnsi="Symbol" w:hint="default"/>
+      </w:rPr>
+    </w:lvl>
+    <w:lvl w:ilvl="7" w:tplc="08090003" w:tentative="1">
+      <w:start w:val="1"/>
+      <w:numFmt w:val="bullet"/>
+      <w:lvlText w:val="o"/>
+      <w:lvlJc w:val="left"/>
+      <w:pPr>
+        <w:ind w:left="5760" w:hanging="360"/>
+      </w:pPr>
+      <w:rPr>
+        <w:rFonts w:ascii="Courier New" w:hAnsi="Courier New" w:cs="Courier New" w:hint="default"/>
+      </w:rPr>
+    </w:lvl>
+    <w:lvl w:ilvl="8" w:tplc="08090005" w:tentative="1">
+      <w:start w:val="1"/>
+      <w:numFmt w:val="bullet"/>
+      <w:lvlText w:val=""/>
+      <w:lvlJc w:val="left"/>
+      <w:pPr>
+        <w:ind w:left="6480" w:hanging="360"/>
+      </w:pPr>
+      <w:rPr>
+        <w:rFonts w:ascii="Wingdings" w:hAnsi="Wingdings" w:hint="default"/>
+      </w:rPr>
+    </w:lvl>
+  </w:abstractNum>
+  <w:abstractNum w:abstractNumId="2" w15:restartNumberingAfterBreak="0">
+    <w:nsid w:val="5DC350C8"/>
+    <w:multiLevelType w:val="hybridMultilevel"/>
+    <w:tmpl w:val="199CD722"/>
+    <w:lvl w:ilvl="0" w:tplc="FFFFFFFF">
+      <w:start w:val="1"/>
+      <w:numFmt w:val="decimal"/>
+      <w:lvlText w:val="%1."/>
+      <w:lvlJc w:val="left"/>
+      <w:pPr>
+        <w:ind w:left="720" w:hanging="360"/>
+      </w:pPr>
+    </w:lvl>
+    <w:lvl w:ilvl="1" w:tplc="0809000F">
+      <w:start w:val="1"/>
+      <w:numFmt w:val="decimal"/>
+      <w:lvlText w:val="%2."/>
+      <w:lvlJc w:val="left"/>
+      <w:pPr>
+        <w:ind w:left="1440" w:hanging="360"/>
+      </w:pPr>
+    </w:lvl>
+    <w:lvl w:ilvl="2" w:tplc="FFFFFFFF" w:tentative="1">
+      <w:start w:val="1"/>
+      <w:numFmt w:val="lowerRoman"/>
+      <w:lvlText w:val="%3."/>
+      <w:lvlJc w:val="right"/>
+      <w:pPr>
+        <w:ind w:left="2160" w:hanging="180"/>
+      </w:pPr>
+    </w:lvl>
+    <w:lvl w:ilvl="3" w:tplc="FFFFFFFF" w:tentative="1">
+      <w:start w:val="1"/>
+      <w:numFmt w:val="decimal"/>
+      <w:lvlText w:val="%4."/>
+      <w:lvlJc w:val="left"/>
+      <w:pPr>
+        <w:ind w:left="2880" w:hanging="360"/>
+      </w:pPr>
+    </w:lvl>
+    <w:lvl w:ilvl="4" w:tplc="FFFFFFFF" w:tentative="1">
+      <w:start w:val="1"/>
+      <w:numFmt w:val="lowerLetter"/>
+      <w:lvlText w:val="%5."/>
+      <w:lvlJc w:val="left"/>
+      <w:pPr>
+        <w:ind w:left="3600" w:hanging="360"/>
+      </w:pPr>
+    </w:lvl>
+    <w:lvl w:ilvl="5" w:tplc="FFFFFFFF" w:tentative="1">
+      <w:start w:val="1"/>
+      <w:numFmt w:val="lowerRoman"/>
+      <w:lvlText w:val="%6."/>
+      <w:lvlJc w:val="right"/>
+      <w:pPr>
+        <w:ind w:left="4320" w:hanging="180"/>
+      </w:pPr>
+    </w:lvl>
+    <w:lvl w:ilvl="6" w:tplc="FFFFFFFF" w:tentative="1">
+      <w:start w:val="1"/>
+      <w:numFmt w:val="decimal"/>
+      <w:lvlText w:val="%7."/>
+      <w:lvlJc w:val="left"/>
+      <w:pPr>
+        <w:ind w:left="5040" w:hanging="360"/>
+      </w:pPr>
+    </w:lvl>
+    <w:lvl w:ilvl="7" w:tplc="FFFFFFFF" w:tentative="1">
+      <w:start w:val="1"/>
+      <w:numFmt w:val="lowerLetter"/>
+      <w:lvlText w:val="%8."/>
+      <w:lvlJc w:val="left"/>
+      <w:pPr>
+        <w:ind w:left="5760" w:hanging="360"/>
+      </w:pPr>
+    </w:lvl>
+    <w:lvl w:ilvl="8" w:tplc="FFFFFFFF" w:tentative="1">
+      <w:start w:val="1"/>
+      <w:numFmt w:val="lowerRoman"/>
+      <w:lvlText w:val="%9."/>
+      <w:lvlJc w:val="right"/>
+      <w:pPr>
+        <w:ind w:left="6480" w:hanging="180"/>
+      </w:pPr>
+    </w:lvl>
+  </w:abstractNum>
+  <w:abstractNum w:abstractNumId="3" w15:restartNumberingAfterBreak="0">
+    <w:nsid w:val="768B0B35"/>
+    <w:multiLevelType w:val="hybridMultilevel"/>
+    <w:tmpl w:val="567AE9B4"/>
+    <w:lvl w:ilvl="0" w:tplc="0809000F">
+      <w:start w:val="1"/>
+      <w:numFmt w:val="decimal"/>
+      <w:lvlText w:val="%1."/>
+      <w:lvlJc w:val="left"/>
+      <w:pPr>
+        <w:ind w:left="720" w:hanging="360"/>
+      </w:pPr>
+    </w:lvl>
+    <w:lvl w:ilvl="1" w:tplc="08090019">
+      <w:start w:val="1"/>
+      <w:numFmt w:val="lowerLetter"/>
+      <w:lvlText w:val="%2."/>
+      <w:lvlJc w:val="left"/>
+      <w:pPr>
+        <w:ind w:left="1440" w:hanging="360"/>
+      </w:pPr>
+    </w:lvl>
+    <w:lvl w:ilvl="2" w:tplc="0809001B" w:tentative="1">
+      <w:start w:val="1"/>
+      <w:numFmt w:val="lowerRoman"/>
+      <w:lvlText w:val="%3."/>
+      <w:lvlJc w:val="right"/>
+      <w:pPr>
+        <w:ind w:left="2160" w:hanging="180"/>
+      </w:pPr>
+    </w:lvl>
+    <w:lvl w:ilvl="3" w:tplc="0809000F" w:tentative="1">
+      <w:start w:val="1"/>
+      <w:numFmt w:val="decimal"/>
+      <w:lvlText w:val="%4."/>
+      <w:lvlJc w:val="left"/>
+      <w:pPr>
+        <w:ind w:left="2880" w:hanging="360"/>
+      </w:pPr>
+    </w:lvl>
+    <w:lvl w:ilvl="4" w:tplc="08090019" w:tentative="1">
+      <w:start w:val="1"/>
+      <w:numFmt w:val="lowerLetter"/>
+      <w:lvlText w:val="%5."/>
+      <w:lvlJc w:val="left"/>
+      <w:pPr>
+        <w:ind w:left="3600" w:hanging="360"/>
+      </w:pPr>
+    </w:lvl>
+    <w:lvl w:ilvl="5" w:tplc="0809001B" w:tentative="1">
+      <w:start w:val="1"/>
+      <w:numFmt w:val="lowerRoman"/>
+      <w:lvlText w:val="%6."/>
+      <w:lvlJc w:val="right"/>
+      <w:pPr>
+        <w:ind w:left="4320" w:hanging="180"/>
+      </w:pPr>
+    </w:lvl>
+    <w:lvl w:ilvl="6" w:tplc="0809000F" w:tentative="1">
+      <w:start w:val="1"/>
+      <w:numFmt w:val="decimal"/>
+      <w:lvlText w:val="%7."/>
+      <w:lvlJc w:val="left"/>
+      <w:pPr>
+        <w:ind w:left="5040" w:hanging="360"/>
+      </w:pPr>
+    </w:lvl>
+    <w:lvl w:ilvl="7" w:tplc="08090019" w:tentative="1">
+      <w:start w:val="1"/>
+      <w:numFmt w:val="lowerLetter"/>
+      <w:lvlText w:val="%8."/>
+      <w:lvlJc w:val="left"/>
+      <w:pPr>
+        <w:ind w:left="5760" w:hanging="360"/>
+      </w:pPr>
+    </w:lvl>
+    <w:lvl w:ilvl="8" w:tplc="0809001B" w:tentative="1">
+      <w:start w:val="1"/>
+      <w:numFmt w:val="lowerRoman"/>
+      <w:lvlText w:val="%9."/>
+      <w:lvlJc w:val="right"/>
+      <w:pPr>
+        <w:ind w:left="6480" w:hanging="180"/>
+      </w:pPr>
+    </w:lvl>
+  </w:abstractNum>
+  <w:num w:numId="1" w16cid:durableId="1816751318">
+    <w:abstractNumId w:val="0"/>
+  </w:num>
+  <w:num w:numId="2" w16cid:durableId="43064780">
+    <w:abstractNumId w:val="1"/>
+  </w:num>
+  <w:num w:numId="3" w16cid:durableId="1972664047">
+    <w:abstractNumId w:val="3"/>
+  </w:num>
+  <w:num w:numId="4" w16cid:durableId="1572501652">
+    <w:abstractNumId w:val="2"/>
+  </w:num>
+</w:numbering>
 </file>
 
 <file path=word/styles.xml><?xml version="1.0" encoding="utf-8"?>

</xml_diff>